<commit_message>
Till 14. Scoping Rules
</commit_message>
<xml_diff>
--- a/JavaScript Study Material.docx
+++ b/JavaScript Study Material.docx
@@ -26,8 +26,8 @@
         <w:tblDescription w:val="Reading log layout table"/>
       </w:tblPr>
       <w:tblGrid>
-        <w:gridCol w:w="4320"/>
-        <w:gridCol w:w="5940"/>
+        <w:gridCol w:w="2160"/>
+        <w:gridCol w:w="8100"/>
         <w:gridCol w:w="6"/>
       </w:tblGrid>
       <w:tr>
@@ -95,7 +95,7 @@
         </w:trPr>
         <w:tc>
           <w:tcPr>
-            <w:tcW w:w="4320" w:type="dxa"/>
+            <w:tcW w:w="2160" w:type="dxa"/>
             <w:tcBorders>
               <w:top w:val="single" w:sz="18" w:space="0" w:color="21807D" w:themeColor="accent2"/>
               <w:left w:val="single" w:sz="18" w:space="0" w:color="21807D" w:themeColor="accent2"/>
@@ -115,7 +115,7 @@
         </w:tc>
         <w:tc>
           <w:tcPr>
-            <w:tcW w:w="5940" w:type="dxa"/>
+            <w:tcW w:w="8100" w:type="dxa"/>
             <w:tcBorders>
               <w:top w:val="single" w:sz="18" w:space="0" w:color="21807D" w:themeColor="accent2"/>
               <w:left w:val="single" w:sz="2" w:space="0" w:color="FFFFFF" w:themeColor="background1"/>
@@ -142,7 +142,7 @@
         </w:trPr>
         <w:tc>
           <w:tcPr>
-            <w:tcW w:w="4320" w:type="dxa"/>
+            <w:tcW w:w="2160" w:type="dxa"/>
             <w:tcBorders>
               <w:left w:val="single" w:sz="18" w:space="0" w:color="21807D" w:themeColor="accent2"/>
               <w:bottom w:val="single" w:sz="8" w:space="0" w:color="21807D" w:themeColor="accent2"/>
@@ -160,7 +160,7 @@
         </w:tc>
         <w:tc>
           <w:tcPr>
-            <w:tcW w:w="5940" w:type="dxa"/>
+            <w:tcW w:w="8100" w:type="dxa"/>
             <w:tcBorders>
               <w:left w:val="single" w:sz="8" w:space="0" w:color="21807D" w:themeColor="accent2"/>
               <w:bottom w:val="single" w:sz="8" w:space="0" w:color="21807D" w:themeColor="accent2"/>
@@ -186,6 +186,9 @@
             <w:r>
               <w:t xml:space="preserve"> </w:t>
             </w:r>
+          </w:p>
+          <w:p/>
+          <w:p>
             <w:r>
               <w:t>Example:</w:t>
             </w:r>
@@ -201,8 +204,13 @@
           </w:p>
           <w:p>
             <w:r>
-              <w:t>let firstName</w:t>
-            </w:r>
+              <w:t xml:space="preserve">let </w:t>
+            </w:r>
+            <w:proofErr w:type="spellStart"/>
+            <w:r>
+              <w:t>firstName</w:t>
+            </w:r>
+            <w:proofErr w:type="spellEnd"/>
             <w:r>
               <w:t xml:space="preserve"> </w:t>
             </w:r>
@@ -218,8 +226,13 @@
           </w:p>
           <w:p>
             <w:r>
-              <w:t>let lastName</w:t>
-            </w:r>
+              <w:t xml:space="preserve">let </w:t>
+            </w:r>
+            <w:proofErr w:type="spellStart"/>
+            <w:r>
+              <w:t>lastName</w:t>
+            </w:r>
+            <w:proofErr w:type="spellEnd"/>
             <w:r>
               <w:t xml:space="preserve"> </w:t>
             </w:r>
@@ -235,24 +248,47 @@
           </w:p>
           <w:p>
             <w:r>
-              <w:t>let fullName</w:t>
-            </w:r>
+              <w:t xml:space="preserve">let </w:t>
+            </w:r>
+            <w:proofErr w:type="spellStart"/>
+            <w:r>
+              <w:t>fullName</w:t>
+            </w:r>
+            <w:proofErr w:type="spellEnd"/>
             <w:r>
               <w:t xml:space="preserve"> </w:t>
             </w:r>
             <w:r>
-              <w:t>= firstName +" "+</w:t>
+              <w:t xml:space="preserve">= </w:t>
+            </w:r>
+            <w:proofErr w:type="spellStart"/>
+            <w:r>
+              <w:t>firstName</w:t>
+            </w:r>
+            <w:proofErr w:type="spellEnd"/>
+            <w:r>
+              <w:t xml:space="preserve"> +" "+</w:t>
             </w:r>
             <w:r>
               <w:t xml:space="preserve"> </w:t>
             </w:r>
+            <w:proofErr w:type="spellStart"/>
             <w:r>
               <w:t>lastName</w:t>
             </w:r>
-          </w:p>
-          <w:p>
-            <w:r>
-              <w:t>console.log(fullName)</w:t>
+            <w:proofErr w:type="spellEnd"/>
+          </w:p>
+          <w:p>
+            <w:r>
+              <w:t>console.log(</w:t>
+            </w:r>
+            <w:proofErr w:type="spellStart"/>
+            <w:r>
+              <w:t>fullName</w:t>
+            </w:r>
+            <w:proofErr w:type="spellEnd"/>
+            <w:r>
+              <w:t>)</w:t>
             </w:r>
           </w:p>
           <w:p/>
@@ -266,7 +302,7 @@
         </w:trPr>
         <w:tc>
           <w:tcPr>
-            <w:tcW w:w="4320" w:type="dxa"/>
+            <w:tcW w:w="2160" w:type="dxa"/>
             <w:tcBorders>
               <w:top w:val="single" w:sz="8" w:space="0" w:color="21807D" w:themeColor="accent2"/>
               <w:left w:val="single" w:sz="18" w:space="0" w:color="21807D" w:themeColor="accent2"/>
@@ -279,13 +315,26 @@
               <w:pStyle w:val="ListNumber"/>
             </w:pPr>
             <w:r>
-              <w:t>String concatenation using concat() function</w:t>
+              <w:t xml:space="preserve">String concatenation using </w:t>
+            </w:r>
+            <w:proofErr w:type="spellStart"/>
+            <w:proofErr w:type="gramStart"/>
+            <w:r>
+              <w:t>concat</w:t>
+            </w:r>
+            <w:proofErr w:type="spellEnd"/>
+            <w:r>
+              <w:t>(</w:t>
+            </w:r>
+            <w:proofErr w:type="gramEnd"/>
+            <w:r>
+              <w:t>) function</w:t>
             </w:r>
           </w:p>
         </w:tc>
         <w:tc>
           <w:tcPr>
-            <w:tcW w:w="5940" w:type="dxa"/>
+            <w:tcW w:w="8100" w:type="dxa"/>
             <w:tcBorders>
               <w:top w:val="single" w:sz="8" w:space="0" w:color="21807D" w:themeColor="accent2"/>
               <w:left w:val="single" w:sz="8" w:space="0" w:color="21807D" w:themeColor="accent2"/>
@@ -295,12 +344,26 @@
           </w:tcPr>
           <w:p>
             <w:r>
-              <w:t>The concat() method concatenates the string arguments to the calling string and returns a new string.</w:t>
+              <w:t xml:space="preserve">The </w:t>
+            </w:r>
+            <w:proofErr w:type="spellStart"/>
+            <w:proofErr w:type="gramStart"/>
+            <w:r>
+              <w:t>concat</w:t>
+            </w:r>
+            <w:proofErr w:type="spellEnd"/>
+            <w:r>
+              <w:t>(</w:t>
+            </w:r>
+            <w:proofErr w:type="gramEnd"/>
+            <w:r>
+              <w:t>) method concatenates the string arguments to the calling string and returns a new string.</w:t>
             </w:r>
             <w:r>
               <w:t xml:space="preserve"> Takes the items to be concatenated as argument separated by comas.</w:t>
             </w:r>
           </w:p>
+          <w:p/>
           <w:p>
             <w:r>
               <w:t>Example:</w:t>
@@ -309,25 +372,75 @@
           <w:p/>
           <w:p>
             <w:r>
-              <w:t>let firstName = "Arijit"</w:t>
-            </w:r>
-          </w:p>
-          <w:p>
-            <w:r>
-              <w:t>let lastName = "Deb"</w:t>
-            </w:r>
-          </w:p>
-          <w:p>
-            <w:r>
-              <w:t xml:space="preserve">let fullName = firstName.concate(“ ”, lastName) </w:t>
+              <w:t xml:space="preserve">let </w:t>
+            </w:r>
+            <w:proofErr w:type="spellStart"/>
+            <w:r>
+              <w:t>firstName</w:t>
+            </w:r>
+            <w:proofErr w:type="spellEnd"/>
+            <w:r>
+              <w:t xml:space="preserve"> = "Arijit"</w:t>
+            </w:r>
+          </w:p>
+          <w:p>
+            <w:r>
+              <w:t xml:space="preserve">let </w:t>
+            </w:r>
+            <w:proofErr w:type="spellStart"/>
+            <w:r>
+              <w:t>lastName</w:t>
+            </w:r>
+            <w:proofErr w:type="spellEnd"/>
+            <w:r>
+              <w:t xml:space="preserve"> = "Deb"</w:t>
+            </w:r>
+          </w:p>
+          <w:p>
+            <w:r>
+              <w:t xml:space="preserve">let </w:t>
+            </w:r>
+            <w:proofErr w:type="spellStart"/>
+            <w:r>
+              <w:t>fullName</w:t>
+            </w:r>
+            <w:proofErr w:type="spellEnd"/>
+            <w:r>
+              <w:t xml:space="preserve"> = </w:t>
+            </w:r>
+            <w:proofErr w:type="spellStart"/>
+            <w:r>
+              <w:t>firstName.concate</w:t>
+            </w:r>
+            <w:proofErr w:type="spellEnd"/>
+            <w:proofErr w:type="gramStart"/>
+            <w:r>
+              <w:t>(“ ”</w:t>
+            </w:r>
+            <w:proofErr w:type="gramEnd"/>
+            <w:r>
+              <w:t xml:space="preserve">, </w:t>
+            </w:r>
+            <w:proofErr w:type="spellStart"/>
+            <w:r>
+              <w:t>lastName</w:t>
+            </w:r>
+            <w:proofErr w:type="spellEnd"/>
+            <w:r>
+              <w:t xml:space="preserve">) </w:t>
             </w:r>
           </w:p>
           <w:p>
             <w:r>
               <w:t>console.log(</w:t>
             </w:r>
-            <w:r>
-              <w:t>fullName)</w:t>
+            <w:proofErr w:type="spellStart"/>
+            <w:r>
+              <w:t>fullName</w:t>
+            </w:r>
+            <w:proofErr w:type="spellEnd"/>
+            <w:r>
+              <w:t>)</w:t>
             </w:r>
           </w:p>
         </w:tc>
@@ -340,7 +453,7 @@
         </w:trPr>
         <w:tc>
           <w:tcPr>
-            <w:tcW w:w="4320" w:type="dxa"/>
+            <w:tcW w:w="2160" w:type="dxa"/>
             <w:tcBorders>
               <w:top w:val="single" w:sz="8" w:space="0" w:color="21807D" w:themeColor="accent2"/>
               <w:left w:val="single" w:sz="18" w:space="0" w:color="21807D" w:themeColor="accent2"/>
@@ -356,7 +469,7 @@
         </w:tc>
         <w:tc>
           <w:tcPr>
-            <w:tcW w:w="5940" w:type="dxa"/>
+            <w:tcW w:w="8100" w:type="dxa"/>
             <w:tcBorders>
               <w:top w:val="single" w:sz="8" w:space="0" w:color="21807D" w:themeColor="accent2"/>
               <w:left w:val="single" w:sz="8" w:space="0" w:color="21807D" w:themeColor="accent2"/>
@@ -375,7 +488,7 @@
         </w:trPr>
         <w:tc>
           <w:tcPr>
-            <w:tcW w:w="4320" w:type="dxa"/>
+            <w:tcW w:w="2160" w:type="dxa"/>
             <w:tcBorders>
               <w:top w:val="single" w:sz="8" w:space="0" w:color="21807D" w:themeColor="accent2"/>
               <w:left w:val="single" w:sz="18" w:space="0" w:color="21807D" w:themeColor="accent2"/>
@@ -388,13 +501,16 @@
               <w:pStyle w:val="ListNumber"/>
             </w:pPr>
             <w:r>
-              <w:t>Rules regarding variables</w:t>
+              <w:t>Rules regarding variable</w:t>
+            </w:r>
+            <w:r>
+              <w:t xml:space="preserve"> names</w:t>
             </w:r>
           </w:p>
         </w:tc>
         <w:tc>
           <w:tcPr>
-            <w:tcW w:w="5940" w:type="dxa"/>
+            <w:tcW w:w="8100" w:type="dxa"/>
             <w:tcBorders>
               <w:top w:val="single" w:sz="8" w:space="0" w:color="21807D" w:themeColor="accent2"/>
               <w:left w:val="single" w:sz="8" w:space="0" w:color="21807D" w:themeColor="accent2"/>
@@ -481,7 +597,7 @@
         </w:trPr>
         <w:tc>
           <w:tcPr>
-            <w:tcW w:w="4320" w:type="dxa"/>
+            <w:tcW w:w="2160" w:type="dxa"/>
             <w:tcBorders>
               <w:top w:val="single" w:sz="8" w:space="0" w:color="21807D" w:themeColor="accent2"/>
               <w:left w:val="single" w:sz="18" w:space="0" w:color="21807D" w:themeColor="accent2"/>
@@ -500,7 +616,7 @@
         </w:tc>
         <w:tc>
           <w:tcPr>
-            <w:tcW w:w="5940" w:type="dxa"/>
+            <w:tcW w:w="8100" w:type="dxa"/>
             <w:tcBorders>
               <w:top w:val="single" w:sz="8" w:space="0" w:color="21807D" w:themeColor="accent2"/>
               <w:left w:val="single" w:sz="8" w:space="0" w:color="21807D" w:themeColor="accent2"/>
@@ -528,7 +644,7 @@
         </w:trPr>
         <w:tc>
           <w:tcPr>
-            <w:tcW w:w="4320" w:type="dxa"/>
+            <w:tcW w:w="2160" w:type="dxa"/>
             <w:tcBorders>
               <w:top w:val="single" w:sz="8" w:space="0" w:color="21807D" w:themeColor="accent2"/>
               <w:left w:val="single" w:sz="18" w:space="0" w:color="21807D" w:themeColor="accent2"/>
@@ -548,7 +664,7 @@
         </w:tc>
         <w:tc>
           <w:tcPr>
-            <w:tcW w:w="5940" w:type="dxa"/>
+            <w:tcW w:w="8100" w:type="dxa"/>
             <w:tcBorders>
               <w:top w:val="single" w:sz="8" w:space="0" w:color="21807D" w:themeColor="accent2"/>
               <w:left w:val="single" w:sz="8" w:space="0" w:color="21807D" w:themeColor="accent2"/>
@@ -577,7 +693,7 @@
         </w:trPr>
         <w:tc>
           <w:tcPr>
-            <w:tcW w:w="4320" w:type="dxa"/>
+            <w:tcW w:w="2160" w:type="dxa"/>
             <w:tcBorders>
               <w:top w:val="single" w:sz="8" w:space="0" w:color="21807D" w:themeColor="accent2"/>
               <w:left w:val="single" w:sz="18" w:space="0" w:color="21807D" w:themeColor="accent2"/>
@@ -596,7 +712,7 @@
         </w:tc>
         <w:tc>
           <w:tcPr>
-            <w:tcW w:w="5940" w:type="dxa"/>
+            <w:tcW w:w="8100" w:type="dxa"/>
             <w:tcBorders>
               <w:top w:val="single" w:sz="8" w:space="0" w:color="21807D" w:themeColor="accent2"/>
               <w:left w:val="single" w:sz="8" w:space="0" w:color="21807D" w:themeColor="accent2"/>
@@ -633,7 +749,7 @@
         </w:trPr>
         <w:tc>
           <w:tcPr>
-            <w:tcW w:w="4320" w:type="dxa"/>
+            <w:tcW w:w="2160" w:type="dxa"/>
             <w:tcBorders>
               <w:top w:val="single" w:sz="8" w:space="0" w:color="21807D" w:themeColor="accent2"/>
               <w:left w:val="single" w:sz="18" w:space="0" w:color="21807D" w:themeColor="accent2"/>
@@ -652,7 +768,7 @@
         </w:tc>
         <w:tc>
           <w:tcPr>
-            <w:tcW w:w="5940" w:type="dxa"/>
+            <w:tcW w:w="8100" w:type="dxa"/>
             <w:tcBorders>
               <w:top w:val="single" w:sz="8" w:space="0" w:color="21807D" w:themeColor="accent2"/>
               <w:left w:val="single" w:sz="8" w:space="0" w:color="21807D" w:themeColor="accent2"/>
@@ -662,21 +778,12 @@
           </w:tcPr>
           <w:p>
             <w:r>
-              <w:t>Less than equal to</w:t>
-            </w:r>
-            <w:r>
-              <w:t xml:space="preserve"> operator.</w:t>
-            </w:r>
-          </w:p>
-          <w:p>
-            <w:r>
-              <w:t xml:space="preserve">*Can be used for </w:t>
-            </w:r>
-            <w:r>
-              <w:t>numeric data</w:t>
-            </w:r>
-            <w:r>
-              <w:t xml:space="preserve"> types</w:t>
+              <w:t>Less than equal to operator.</w:t>
+            </w:r>
+          </w:p>
+          <w:p>
+            <w:r>
+              <w:t>*Can be used for numeric data types</w:t>
             </w:r>
           </w:p>
         </w:tc>
@@ -689,7 +796,7 @@
         </w:trPr>
         <w:tc>
           <w:tcPr>
-            <w:tcW w:w="4320" w:type="dxa"/>
+            <w:tcW w:w="2160" w:type="dxa"/>
             <w:tcBorders>
               <w:top w:val="single" w:sz="8" w:space="0" w:color="21807D" w:themeColor="accent2"/>
               <w:left w:val="single" w:sz="18" w:space="0" w:color="21807D" w:themeColor="accent2"/>
@@ -708,7 +815,7 @@
         </w:tc>
         <w:tc>
           <w:tcPr>
-            <w:tcW w:w="5940" w:type="dxa"/>
+            <w:tcW w:w="8100" w:type="dxa"/>
             <w:tcBorders>
               <w:top w:val="single" w:sz="8" w:space="0" w:color="21807D" w:themeColor="accent2"/>
               <w:left w:val="single" w:sz="8" w:space="0" w:color="21807D" w:themeColor="accent2"/>
@@ -718,10 +825,7 @@
           </w:tcPr>
           <w:p>
             <w:r>
-              <w:t>Greater</w:t>
-            </w:r>
-            <w:r>
-              <w:t xml:space="preserve"> than operator.</w:t>
+              <w:t>Greater than operator.</w:t>
             </w:r>
           </w:p>
           <w:p>
@@ -739,7 +843,7 @@
         </w:trPr>
         <w:tc>
           <w:tcPr>
-            <w:tcW w:w="4320" w:type="dxa"/>
+            <w:tcW w:w="2160" w:type="dxa"/>
             <w:tcBorders>
               <w:top w:val="single" w:sz="8" w:space="0" w:color="21807D" w:themeColor="accent2"/>
               <w:left w:val="single" w:sz="18" w:space="0" w:color="21807D" w:themeColor="accent2"/>
@@ -758,7 +862,7 @@
         </w:tc>
         <w:tc>
           <w:tcPr>
-            <w:tcW w:w="5940" w:type="dxa"/>
+            <w:tcW w:w="8100" w:type="dxa"/>
             <w:tcBorders>
               <w:top w:val="single" w:sz="8" w:space="0" w:color="21807D" w:themeColor="accent2"/>
               <w:left w:val="single" w:sz="8" w:space="0" w:color="21807D" w:themeColor="accent2"/>
@@ -768,10 +872,7 @@
           </w:tcPr>
           <w:p>
             <w:r>
-              <w:t>Greater</w:t>
-            </w:r>
-            <w:r>
-              <w:t xml:space="preserve"> than equal to operator.</w:t>
+              <w:t>Greater than equal to operator.</w:t>
             </w:r>
           </w:p>
           <w:p>
@@ -789,7 +890,7 @@
         </w:trPr>
         <w:tc>
           <w:tcPr>
-            <w:tcW w:w="4320" w:type="dxa"/>
+            <w:tcW w:w="2160" w:type="dxa"/>
             <w:tcBorders>
               <w:top w:val="single" w:sz="8" w:space="0" w:color="21807D" w:themeColor="accent2"/>
               <w:left w:val="single" w:sz="18" w:space="0" w:color="21807D" w:themeColor="accent2"/>
@@ -800,22 +901,437 @@
           <w:p>
             <w:pPr>
               <w:pStyle w:val="ListNumber"/>
-              <w:numPr>
-                <w:ilvl w:val="0"/>
-                <w:numId w:val="0"/>
-              </w:numPr>
-              <w:ind w:left="360" w:hanging="360"/>
             </w:pPr>
             <w:r>
-              <w:t>\</w:t>
-            </w:r>
-            <w:bookmarkStart w:id="0" w:name="_GoBack"/>
-            <w:bookmarkEnd w:id="0"/>
+              <w:t>If (true) {}</w:t>
+            </w:r>
           </w:p>
         </w:tc>
         <w:tc>
           <w:tcPr>
-            <w:tcW w:w="5940" w:type="dxa"/>
+            <w:tcW w:w="8100" w:type="dxa"/>
+            <w:tcBorders>
+              <w:top w:val="single" w:sz="8" w:space="0" w:color="21807D" w:themeColor="accent2"/>
+              <w:left w:val="single" w:sz="8" w:space="0" w:color="21807D" w:themeColor="accent2"/>
+              <w:bottom w:val="single" w:sz="8" w:space="0" w:color="21807D" w:themeColor="accent2"/>
+              <w:right w:val="single" w:sz="18" w:space="0" w:color="21807D" w:themeColor="accent2"/>
+            </w:tcBorders>
+          </w:tcPr>
+          <w:p>
+            <w:r>
+              <w:t>Code will always execute</w:t>
+            </w:r>
+          </w:p>
+        </w:tc>
+      </w:tr>
+      <w:tr>
+        <w:trPr>
+          <w:gridAfter w:val="1"/>
+          <w:wAfter w:w="6" w:type="dxa"/>
+          <w:trHeight w:val="850"/>
+        </w:trPr>
+        <w:tc>
+          <w:tcPr>
+            <w:tcW w:w="2160" w:type="dxa"/>
+            <w:tcBorders>
+              <w:top w:val="single" w:sz="8" w:space="0" w:color="21807D" w:themeColor="accent2"/>
+              <w:left w:val="single" w:sz="18" w:space="0" w:color="21807D" w:themeColor="accent2"/>
+              <w:bottom w:val="single" w:sz="8" w:space="0" w:color="21807D" w:themeColor="accent2"/>
+              <w:right w:val="single" w:sz="8" w:space="0" w:color="21807D" w:themeColor="accent2"/>
+            </w:tcBorders>
+          </w:tcPr>
+          <w:p>
+            <w:pPr>
+              <w:pStyle w:val="ListNumber"/>
+            </w:pPr>
+            <w:r>
+              <w:t>If (false) {}</w:t>
+            </w:r>
+          </w:p>
+        </w:tc>
+        <w:tc>
+          <w:tcPr>
+            <w:tcW w:w="8100" w:type="dxa"/>
+            <w:tcBorders>
+              <w:top w:val="single" w:sz="8" w:space="0" w:color="21807D" w:themeColor="accent2"/>
+              <w:left w:val="single" w:sz="8" w:space="0" w:color="21807D" w:themeColor="accent2"/>
+              <w:bottom w:val="single" w:sz="8" w:space="0" w:color="21807D" w:themeColor="accent2"/>
+              <w:right w:val="single" w:sz="18" w:space="0" w:color="21807D" w:themeColor="accent2"/>
+            </w:tcBorders>
+          </w:tcPr>
+          <w:p>
+            <w:r>
+              <w:t>Code will never execute</w:t>
+            </w:r>
+          </w:p>
+        </w:tc>
+      </w:tr>
+      <w:tr>
+        <w:trPr>
+          <w:gridAfter w:val="1"/>
+          <w:wAfter w:w="6" w:type="dxa"/>
+          <w:trHeight w:val="850"/>
+        </w:trPr>
+        <w:tc>
+          <w:tcPr>
+            <w:tcW w:w="2160" w:type="dxa"/>
+            <w:tcBorders>
+              <w:top w:val="single" w:sz="8" w:space="0" w:color="21807D" w:themeColor="accent2"/>
+              <w:left w:val="single" w:sz="18" w:space="0" w:color="21807D" w:themeColor="accent2"/>
+              <w:bottom w:val="single" w:sz="8" w:space="0" w:color="21807D" w:themeColor="accent2"/>
+              <w:right w:val="single" w:sz="8" w:space="0" w:color="21807D" w:themeColor="accent2"/>
+            </w:tcBorders>
+          </w:tcPr>
+          <w:p>
+            <w:pPr>
+              <w:pStyle w:val="ListNumber"/>
+            </w:pPr>
+            <w:r>
+              <w:t xml:space="preserve">Scoping </w:t>
+            </w:r>
+            <w:r>
+              <w:t xml:space="preserve">in </w:t>
+            </w:r>
+            <w:proofErr w:type="spellStart"/>
+            <w:r>
+              <w:t>Javascript</w:t>
+            </w:r>
+            <w:proofErr w:type="spellEnd"/>
+          </w:p>
+        </w:tc>
+        <w:tc>
+          <w:tcPr>
+            <w:tcW w:w="8100" w:type="dxa"/>
+            <w:tcBorders>
+              <w:top w:val="single" w:sz="8" w:space="0" w:color="21807D" w:themeColor="accent2"/>
+              <w:left w:val="single" w:sz="8" w:space="0" w:color="21807D" w:themeColor="accent2"/>
+              <w:bottom w:val="single" w:sz="8" w:space="0" w:color="21807D" w:themeColor="accent2"/>
+              <w:right w:val="single" w:sz="18" w:space="0" w:color="21807D" w:themeColor="accent2"/>
+            </w:tcBorders>
+          </w:tcPr>
+          <w:p>
+            <w:r>
+              <w:t>1. Lexical scoping (Static scoping)</w:t>
+            </w:r>
+          </w:p>
+          <w:p/>
+          <w:p>
+            <w:r>
+              <w:t>2. There are two types of scope – global scope a</w:t>
+            </w:r>
+            <w:r>
+              <w:t xml:space="preserve"> scope</w:t>
+            </w:r>
+            <w:r>
+              <w:t xml:space="preserve">. </w:t>
+            </w:r>
+          </w:p>
+          <w:p/>
+          <w:p>
+            <w:r>
+              <w:t>3. Global scope contains all the things outside of all the code blocks.</w:t>
+            </w:r>
+          </w:p>
+          <w:p/>
+          <w:p>
+            <w:r>
+              <w:t>4. Loc</w:t>
+            </w:r>
+            <w:r>
+              <w:t xml:space="preserve">al scope contains all the things </w:t>
+            </w:r>
+            <w:r>
+              <w:t xml:space="preserve">inside a code </w:t>
+            </w:r>
+            <w:r>
+              <w:t>block.</w:t>
+            </w:r>
+          </w:p>
+          <w:p/>
+        </w:tc>
+      </w:tr>
+      <w:tr>
+        <w:trPr>
+          <w:gridAfter w:val="1"/>
+          <w:wAfter w:w="6" w:type="dxa"/>
+          <w:trHeight w:val="850"/>
+        </w:trPr>
+        <w:tc>
+          <w:tcPr>
+            <w:tcW w:w="2160" w:type="dxa"/>
+            <w:tcBorders>
+              <w:top w:val="single" w:sz="8" w:space="0" w:color="21807D" w:themeColor="accent2"/>
+              <w:left w:val="single" w:sz="18" w:space="0" w:color="21807D" w:themeColor="accent2"/>
+              <w:bottom w:val="single" w:sz="8" w:space="0" w:color="21807D" w:themeColor="accent2"/>
+              <w:right w:val="single" w:sz="8" w:space="0" w:color="21807D" w:themeColor="accent2"/>
+            </w:tcBorders>
+          </w:tcPr>
+          <w:p>
+            <w:pPr>
+              <w:pStyle w:val="ListNumber"/>
+            </w:pPr>
+            <w:r>
+              <w:t>Scoping Rules</w:t>
+            </w:r>
+          </w:p>
+        </w:tc>
+        <w:tc>
+          <w:tcPr>
+            <w:tcW w:w="8100" w:type="dxa"/>
+            <w:tcBorders>
+              <w:top w:val="single" w:sz="8" w:space="0" w:color="21807D" w:themeColor="accent2"/>
+              <w:left w:val="single" w:sz="8" w:space="0" w:color="21807D" w:themeColor="accent2"/>
+              <w:bottom w:val="single" w:sz="8" w:space="0" w:color="21807D" w:themeColor="accent2"/>
+              <w:right w:val="single" w:sz="18" w:space="0" w:color="21807D" w:themeColor="accent2"/>
+            </w:tcBorders>
+          </w:tcPr>
+          <w:p>
+            <w:r>
+              <w:t>1. In a scope, you can access variables defined within the scope or in any parent/ancestor scope.</w:t>
+            </w:r>
+          </w:p>
+          <w:p/>
+          <w:p>
+            <w:r>
+              <w:t xml:space="preserve">Example </w:t>
+            </w:r>
+            <w:r>
+              <w:t>2</w:t>
+            </w:r>
+            <w:r>
+              <w:t>:</w:t>
+            </w:r>
+          </w:p>
+          <w:p/>
+          <w:p>
+            <w:r>
+              <w:t>let name1 = “Arijit”</w:t>
+            </w:r>
+          </w:p>
+          <w:p>
+            <w:r>
+              <w:t>if (true) {</w:t>
+            </w:r>
+          </w:p>
+          <w:p>
+            <w:r>
+              <w:t xml:space="preserve">   let name2 = “Auritra”</w:t>
+            </w:r>
+          </w:p>
+          <w:p>
+            <w:r>
+              <w:t xml:space="preserve">   </w:t>
+            </w:r>
+            <w:r>
+              <w:t>if</w:t>
+            </w:r>
+            <w:r>
+              <w:t xml:space="preserve"> (true) {</w:t>
+            </w:r>
+          </w:p>
+          <w:p>
+            <w:r>
+              <w:t xml:space="preserve">       let name3 = “</w:t>
+            </w:r>
+            <w:proofErr w:type="spellStart"/>
+            <w:r>
+              <w:t>Abhi</w:t>
+            </w:r>
+            <w:proofErr w:type="spellEnd"/>
+            <w:r>
+              <w:t>”</w:t>
+            </w:r>
+          </w:p>
+          <w:p>
+            <w:r>
+              <w:t xml:space="preserve">       </w:t>
+            </w:r>
+            <w:r>
+              <w:t>console.log(name</w:t>
+            </w:r>
+            <w:r>
+              <w:t>1</w:t>
+            </w:r>
+            <w:r>
+              <w:t>)</w:t>
+            </w:r>
+          </w:p>
+          <w:p>
+            <w:r>
+              <w:t xml:space="preserve">       </w:t>
+            </w:r>
+            <w:r>
+              <w:t>console.log(name</w:t>
+            </w:r>
+            <w:r>
+              <w:t>2</w:t>
+            </w:r>
+            <w:r>
+              <w:t>)</w:t>
+            </w:r>
+          </w:p>
+          <w:p>
+            <w:r>
+              <w:t xml:space="preserve">   </w:t>
+            </w:r>
+            <w:r>
+              <w:t xml:space="preserve">    </w:t>
+            </w:r>
+            <w:r>
+              <w:t>console.log(name</w:t>
+            </w:r>
+            <w:r>
+              <w:t>3</w:t>
+            </w:r>
+            <w:r>
+              <w:t>)</w:t>
+            </w:r>
+          </w:p>
+          <w:p>
+            <w:r>
+              <w:t xml:space="preserve">   }</w:t>
+            </w:r>
+          </w:p>
+          <w:p>
+            <w:r>
+              <w:t>}</w:t>
+            </w:r>
+          </w:p>
+          <w:p/>
+          <w:p>
+            <w:r>
+              <w:lastRenderedPageBreak/>
+              <w:t xml:space="preserve">It is possible to access </w:t>
+            </w:r>
+            <w:r>
+              <w:t>all the variables</w:t>
+            </w:r>
+            <w:r>
+              <w:t xml:space="preserve"> name1(defined in parent scope which is here the global scope) and name2 (defined inside </w:t>
+            </w:r>
+            <w:r>
+              <w:t xml:space="preserve">the parent </w:t>
+            </w:r>
+            <w:r>
+              <w:t>local scope</w:t>
+            </w:r>
+            <w:r>
+              <w:t>) and name3 (defined inside the child local scope)</w:t>
+            </w:r>
+            <w:r>
+              <w:t>.</w:t>
+            </w:r>
+          </w:p>
+          <w:p/>
+          <w:p>
+            <w:r>
+              <w:t xml:space="preserve">2. Scope of same level </w:t>
+            </w:r>
+            <w:r>
+              <w:t xml:space="preserve">(two independent scope) </w:t>
+            </w:r>
+            <w:r>
+              <w:t>cannot access variables of each other.</w:t>
+            </w:r>
+          </w:p>
+          <w:p/>
+          <w:p>
+            <w:r>
+              <w:t>Example:</w:t>
+            </w:r>
+          </w:p>
+          <w:p/>
+          <w:p>
+            <w:r>
+              <w:t>if (true) {</w:t>
+            </w:r>
+          </w:p>
+          <w:p>
+            <w:r>
+              <w:t xml:space="preserve">   let name1 </w:t>
+            </w:r>
+            <w:r>
+              <w:t>= “Arijit”</w:t>
+            </w:r>
+          </w:p>
+          <w:p>
+            <w:r>
+              <w:t>}</w:t>
+            </w:r>
+          </w:p>
+          <w:p/>
+          <w:p>
+            <w:r>
+              <w:t xml:space="preserve"> </w:t>
+            </w:r>
+            <w:r>
+              <w:t>if (true) {</w:t>
+            </w:r>
+          </w:p>
+          <w:p>
+            <w:r>
+              <w:t xml:space="preserve">   let name</w:t>
+            </w:r>
+            <w:r>
+              <w:t>2</w:t>
+            </w:r>
+            <w:r>
+              <w:t xml:space="preserve"> = </w:t>
+            </w:r>
+            <w:r>
+              <w:t>“Auritra”</w:t>
+            </w:r>
+          </w:p>
+          <w:p>
+            <w:r>
+              <w:t>}</w:t>
+            </w:r>
+          </w:p>
+          <w:p/>
+          <w:p>
+            <w:r>
+              <w:t>H</w:t>
+            </w:r>
+          </w:p>
+          <w:p/>
+          <w:p>
+            <w:r>
+              <w:t>3. Variables with same name can be defined in different scopes.</w:t>
+            </w:r>
+          </w:p>
+          <w:p/>
+          <w:p>
+            <w:r>
+              <w:t>4. The value of a variable defined in parent scope can be changed in the child scope. This is known as variable shadowing in JavaScript.</w:t>
+            </w:r>
+          </w:p>
+        </w:tc>
+      </w:tr>
+      <w:tr>
+        <w:trPr>
+          <w:gridAfter w:val="1"/>
+          <w:wAfter w:w="6" w:type="dxa"/>
+          <w:trHeight w:val="850"/>
+        </w:trPr>
+        <w:tc>
+          <w:tcPr>
+            <w:tcW w:w="2160" w:type="dxa"/>
+            <w:tcBorders>
+              <w:top w:val="single" w:sz="8" w:space="0" w:color="21807D" w:themeColor="accent2"/>
+              <w:left w:val="single" w:sz="18" w:space="0" w:color="21807D" w:themeColor="accent2"/>
+              <w:bottom w:val="single" w:sz="8" w:space="0" w:color="21807D" w:themeColor="accent2"/>
+              <w:right w:val="single" w:sz="8" w:space="0" w:color="21807D" w:themeColor="accent2"/>
+            </w:tcBorders>
+          </w:tcPr>
+          <w:p>
+            <w:pPr>
+              <w:pStyle w:val="ListNumber"/>
+            </w:pPr>
+          </w:p>
+        </w:tc>
+        <w:tc>
+          <w:tcPr>
+            <w:tcW w:w="8100" w:type="dxa"/>
             <w:tcBorders>
               <w:top w:val="single" w:sz="8" w:space="0" w:color="21807D" w:themeColor="accent2"/>
               <w:left w:val="single" w:sz="8" w:space="0" w:color="21807D" w:themeColor="accent2"/>
@@ -834,7 +1350,7 @@
         </w:trPr>
         <w:tc>
           <w:tcPr>
-            <w:tcW w:w="4320" w:type="dxa"/>
+            <w:tcW w:w="2160" w:type="dxa"/>
             <w:tcBorders>
               <w:top w:val="single" w:sz="8" w:space="0" w:color="21807D" w:themeColor="accent2"/>
               <w:left w:val="single" w:sz="18" w:space="0" w:color="21807D" w:themeColor="accent2"/>
@@ -850,7 +1366,7 @@
         </w:tc>
         <w:tc>
           <w:tcPr>
-            <w:tcW w:w="5940" w:type="dxa"/>
+            <w:tcW w:w="8100" w:type="dxa"/>
             <w:tcBorders>
               <w:top w:val="single" w:sz="8" w:space="0" w:color="21807D" w:themeColor="accent2"/>
               <w:left w:val="single" w:sz="8" w:space="0" w:color="21807D" w:themeColor="accent2"/>
@@ -869,7 +1385,7 @@
         </w:trPr>
         <w:tc>
           <w:tcPr>
-            <w:tcW w:w="4320" w:type="dxa"/>
+            <w:tcW w:w="2160" w:type="dxa"/>
             <w:tcBorders>
               <w:top w:val="single" w:sz="8" w:space="0" w:color="21807D" w:themeColor="accent2"/>
               <w:left w:val="single" w:sz="18" w:space="0" w:color="21807D" w:themeColor="accent2"/>
@@ -885,7 +1401,7 @@
         </w:tc>
         <w:tc>
           <w:tcPr>
-            <w:tcW w:w="5940" w:type="dxa"/>
+            <w:tcW w:w="8100" w:type="dxa"/>
             <w:tcBorders>
               <w:top w:val="single" w:sz="8" w:space="0" w:color="21807D" w:themeColor="accent2"/>
               <w:left w:val="single" w:sz="8" w:space="0" w:color="21807D" w:themeColor="accent2"/>
@@ -904,7 +1420,7 @@
         </w:trPr>
         <w:tc>
           <w:tcPr>
-            <w:tcW w:w="4320" w:type="dxa"/>
+            <w:tcW w:w="2160" w:type="dxa"/>
             <w:tcBorders>
               <w:top w:val="single" w:sz="8" w:space="0" w:color="21807D" w:themeColor="accent2"/>
               <w:left w:val="single" w:sz="18" w:space="0" w:color="21807D" w:themeColor="accent2"/>
@@ -920,7 +1436,7 @@
         </w:tc>
         <w:tc>
           <w:tcPr>
-            <w:tcW w:w="5940" w:type="dxa"/>
+            <w:tcW w:w="8100" w:type="dxa"/>
             <w:tcBorders>
               <w:top w:val="single" w:sz="8" w:space="0" w:color="21807D" w:themeColor="accent2"/>
               <w:left w:val="single" w:sz="8" w:space="0" w:color="21807D" w:themeColor="accent2"/>
@@ -939,182 +1455,7 @@
         </w:trPr>
         <w:tc>
           <w:tcPr>
-            <w:tcW w:w="4320" w:type="dxa"/>
-            <w:tcBorders>
-              <w:top w:val="single" w:sz="8" w:space="0" w:color="21807D" w:themeColor="accent2"/>
-              <w:left w:val="single" w:sz="18" w:space="0" w:color="21807D" w:themeColor="accent2"/>
-              <w:bottom w:val="single" w:sz="8" w:space="0" w:color="21807D" w:themeColor="accent2"/>
-              <w:right w:val="single" w:sz="8" w:space="0" w:color="21807D" w:themeColor="accent2"/>
-            </w:tcBorders>
-          </w:tcPr>
-          <w:p>
-            <w:pPr>
-              <w:pStyle w:val="ListNumber"/>
-            </w:pPr>
-          </w:p>
-        </w:tc>
-        <w:tc>
-          <w:tcPr>
-            <w:tcW w:w="5940" w:type="dxa"/>
-            <w:tcBorders>
-              <w:top w:val="single" w:sz="8" w:space="0" w:color="21807D" w:themeColor="accent2"/>
-              <w:left w:val="single" w:sz="8" w:space="0" w:color="21807D" w:themeColor="accent2"/>
-              <w:bottom w:val="single" w:sz="8" w:space="0" w:color="21807D" w:themeColor="accent2"/>
-              <w:right w:val="single" w:sz="18" w:space="0" w:color="21807D" w:themeColor="accent2"/>
-            </w:tcBorders>
-          </w:tcPr>
-          <w:p/>
-        </w:tc>
-      </w:tr>
-      <w:tr>
-        <w:trPr>
-          <w:gridAfter w:val="1"/>
-          <w:wAfter w:w="6" w:type="dxa"/>
-          <w:trHeight w:val="850"/>
-        </w:trPr>
-        <w:tc>
-          <w:tcPr>
-            <w:tcW w:w="4320" w:type="dxa"/>
-            <w:tcBorders>
-              <w:top w:val="single" w:sz="8" w:space="0" w:color="21807D" w:themeColor="accent2"/>
-              <w:left w:val="single" w:sz="18" w:space="0" w:color="21807D" w:themeColor="accent2"/>
-              <w:bottom w:val="single" w:sz="8" w:space="0" w:color="21807D" w:themeColor="accent2"/>
-              <w:right w:val="single" w:sz="8" w:space="0" w:color="21807D" w:themeColor="accent2"/>
-            </w:tcBorders>
-          </w:tcPr>
-          <w:p>
-            <w:pPr>
-              <w:pStyle w:val="ListNumber"/>
-            </w:pPr>
-          </w:p>
-        </w:tc>
-        <w:tc>
-          <w:tcPr>
-            <w:tcW w:w="5940" w:type="dxa"/>
-            <w:tcBorders>
-              <w:top w:val="single" w:sz="8" w:space="0" w:color="21807D" w:themeColor="accent2"/>
-              <w:left w:val="single" w:sz="8" w:space="0" w:color="21807D" w:themeColor="accent2"/>
-              <w:bottom w:val="single" w:sz="8" w:space="0" w:color="21807D" w:themeColor="accent2"/>
-              <w:right w:val="single" w:sz="18" w:space="0" w:color="21807D" w:themeColor="accent2"/>
-            </w:tcBorders>
-          </w:tcPr>
-          <w:p/>
-        </w:tc>
-      </w:tr>
-      <w:tr>
-        <w:trPr>
-          <w:gridAfter w:val="1"/>
-          <w:wAfter w:w="6" w:type="dxa"/>
-          <w:trHeight w:val="850"/>
-        </w:trPr>
-        <w:tc>
-          <w:tcPr>
-            <w:tcW w:w="4320" w:type="dxa"/>
-            <w:tcBorders>
-              <w:top w:val="single" w:sz="8" w:space="0" w:color="21807D" w:themeColor="accent2"/>
-              <w:left w:val="single" w:sz="18" w:space="0" w:color="21807D" w:themeColor="accent2"/>
-              <w:bottom w:val="single" w:sz="8" w:space="0" w:color="21807D" w:themeColor="accent2"/>
-              <w:right w:val="single" w:sz="8" w:space="0" w:color="21807D" w:themeColor="accent2"/>
-            </w:tcBorders>
-          </w:tcPr>
-          <w:p>
-            <w:pPr>
-              <w:pStyle w:val="ListNumber"/>
-            </w:pPr>
-          </w:p>
-        </w:tc>
-        <w:tc>
-          <w:tcPr>
-            <w:tcW w:w="5940" w:type="dxa"/>
-            <w:tcBorders>
-              <w:top w:val="single" w:sz="8" w:space="0" w:color="21807D" w:themeColor="accent2"/>
-              <w:left w:val="single" w:sz="8" w:space="0" w:color="21807D" w:themeColor="accent2"/>
-              <w:bottom w:val="single" w:sz="8" w:space="0" w:color="21807D" w:themeColor="accent2"/>
-              <w:right w:val="single" w:sz="18" w:space="0" w:color="21807D" w:themeColor="accent2"/>
-            </w:tcBorders>
-          </w:tcPr>
-          <w:p/>
-        </w:tc>
-      </w:tr>
-      <w:tr>
-        <w:trPr>
-          <w:gridAfter w:val="1"/>
-          <w:wAfter w:w="6" w:type="dxa"/>
-          <w:trHeight w:val="850"/>
-        </w:trPr>
-        <w:tc>
-          <w:tcPr>
-            <w:tcW w:w="4320" w:type="dxa"/>
-            <w:tcBorders>
-              <w:top w:val="single" w:sz="8" w:space="0" w:color="21807D" w:themeColor="accent2"/>
-              <w:left w:val="single" w:sz="18" w:space="0" w:color="21807D" w:themeColor="accent2"/>
-              <w:bottom w:val="single" w:sz="8" w:space="0" w:color="21807D" w:themeColor="accent2"/>
-              <w:right w:val="single" w:sz="8" w:space="0" w:color="21807D" w:themeColor="accent2"/>
-            </w:tcBorders>
-          </w:tcPr>
-          <w:p>
-            <w:pPr>
-              <w:pStyle w:val="ListNumber"/>
-            </w:pPr>
-          </w:p>
-        </w:tc>
-        <w:tc>
-          <w:tcPr>
-            <w:tcW w:w="5940" w:type="dxa"/>
-            <w:tcBorders>
-              <w:top w:val="single" w:sz="8" w:space="0" w:color="21807D" w:themeColor="accent2"/>
-              <w:left w:val="single" w:sz="8" w:space="0" w:color="21807D" w:themeColor="accent2"/>
-              <w:bottom w:val="single" w:sz="8" w:space="0" w:color="21807D" w:themeColor="accent2"/>
-              <w:right w:val="single" w:sz="18" w:space="0" w:color="21807D" w:themeColor="accent2"/>
-            </w:tcBorders>
-          </w:tcPr>
-          <w:p/>
-        </w:tc>
-      </w:tr>
-      <w:tr>
-        <w:trPr>
-          <w:gridAfter w:val="1"/>
-          <w:wAfter w:w="6" w:type="dxa"/>
-          <w:trHeight w:val="850"/>
-        </w:trPr>
-        <w:tc>
-          <w:tcPr>
-            <w:tcW w:w="4320" w:type="dxa"/>
-            <w:tcBorders>
-              <w:top w:val="single" w:sz="8" w:space="0" w:color="21807D" w:themeColor="accent2"/>
-              <w:left w:val="single" w:sz="18" w:space="0" w:color="21807D" w:themeColor="accent2"/>
-              <w:bottom w:val="single" w:sz="8" w:space="0" w:color="21807D" w:themeColor="accent2"/>
-              <w:right w:val="single" w:sz="8" w:space="0" w:color="21807D" w:themeColor="accent2"/>
-            </w:tcBorders>
-          </w:tcPr>
-          <w:p>
-            <w:pPr>
-              <w:pStyle w:val="ListNumber"/>
-            </w:pPr>
-          </w:p>
-        </w:tc>
-        <w:tc>
-          <w:tcPr>
-            <w:tcW w:w="5940" w:type="dxa"/>
-            <w:tcBorders>
-              <w:top w:val="single" w:sz="8" w:space="0" w:color="21807D" w:themeColor="accent2"/>
-              <w:left w:val="single" w:sz="8" w:space="0" w:color="21807D" w:themeColor="accent2"/>
-              <w:bottom w:val="single" w:sz="8" w:space="0" w:color="21807D" w:themeColor="accent2"/>
-              <w:right w:val="single" w:sz="18" w:space="0" w:color="21807D" w:themeColor="accent2"/>
-            </w:tcBorders>
-          </w:tcPr>
-          <w:p/>
-        </w:tc>
-      </w:tr>
-      <w:tr>
-        <w:trPr>
-          <w:gridAfter w:val="1"/>
-          <w:wAfter w:w="6" w:type="dxa"/>
-          <w:trHeight w:val="850"/>
-        </w:trPr>
-        <w:tc>
-          <w:tcPr>
-            <w:tcW w:w="4320" w:type="dxa"/>
+            <w:tcW w:w="2160" w:type="dxa"/>
             <w:tcBorders>
               <w:top w:val="single" w:sz="8" w:space="0" w:color="21807D" w:themeColor="accent2"/>
               <w:left w:val="single" w:sz="18" w:space="0" w:color="21807D" w:themeColor="accent2"/>
@@ -1130,7 +1471,7 @@
         </w:tc>
         <w:tc>
           <w:tcPr>
-            <w:tcW w:w="5940" w:type="dxa"/>
+            <w:tcW w:w="8100" w:type="dxa"/>
             <w:tcBorders>
               <w:top w:val="single" w:sz="8" w:space="0" w:color="21807D" w:themeColor="accent2"/>
               <w:left w:val="single" w:sz="8" w:space="0" w:color="21807D" w:themeColor="accent2"/>
@@ -1138,7 +1479,10 @@
               <w:right w:val="single" w:sz="18" w:space="0" w:color="21807D" w:themeColor="accent2"/>
             </w:tcBorders>
           </w:tcPr>
-          <w:p/>
+          <w:p>
+            <w:bookmarkStart w:id="0" w:name="_GoBack"/>
+            <w:bookmarkEnd w:id="0"/>
+          </w:p>
         </w:tc>
       </w:tr>
     </w:tbl>
@@ -2678,7 +3022,7 @@
   <w:style w:type="paragraph" w:default="1" w:styleId="Normal">
     <w:name w:val="Normal"/>
     <w:qFormat/>
-    <w:rsid w:val="008600E3"/>
+    <w:rsid w:val="004A6F8B"/>
   </w:style>
   <w:style w:type="paragraph" w:styleId="Heading1">
     <w:name w:val="heading 1"/>
@@ -3115,6 +3459,7 @@
   </w:compat>
   <w:rsids>
     <w:rsidRoot w:val="00A477A4"/>
+    <w:rsid w:val="002B3304"/>
     <w:rsid w:val="007B116D"/>
     <w:rsid w:val="007F2D79"/>
     <w:rsid w:val="00840F21"/>
@@ -4831,15 +5176,6 @@
 </file>
 
 <file path=customXml/item1.xml><?xml version="1.0" encoding="utf-8"?>
-<?mso-contentType ?>
-<FormTemplates xmlns="http://schemas.microsoft.com/sharepoint/v3/contenttype/forms">
-  <Display>DocumentLibraryForm</Display>
-  <Edit>DocumentLibraryForm</Edit>
-  <New>DocumentLibraryForm</New>
-</FormTemplates>
-</file>
-
-<file path=customXml/item2.xml><?xml version="1.0" encoding="utf-8"?>
 <ct:contentTypeSchema xmlns:ct="http://schemas.microsoft.com/office/2006/metadata/contentType" xmlns:ma="http://schemas.microsoft.com/office/2006/metadata/properties/metaAttributes" ct:_="" ma:_="" ma:contentTypeName="Document" ma:contentTypeID="0x010100DEEA25CC0A0AC24199CDC46C25B8B0BC" ma:contentTypeVersion="10" ma:contentTypeDescription="Create a new document." ma:contentTypeScope="" ma:versionID="e3b47856d4cf355c0dacb39e1084d14f">
   <xsd:schema xmlns:xsd="http://www.w3.org/2001/XMLSchema" xmlns:xs="http://www.w3.org/2001/XMLSchema" xmlns:p="http://schemas.microsoft.com/office/2006/metadata/properties" xmlns:ns1="http://schemas.microsoft.com/sharepoint/v3" xmlns:ns2="6dc4bcd6-49db-4c07-9060-8acfc67cef9f" xmlns:ns3="fb0879af-3eba-417a-a55a-ffe6dcd6ca77" targetNamespace="http://schemas.microsoft.com/office/2006/metadata/properties" ma:root="true" ma:fieldsID="a845a615265fdb1f7b12cc65ac20ecbd" ns1:_="" ns2:_="" ns3:_="">
     <xsd:import namespace="http://schemas.microsoft.com/sharepoint/v3"/>
@@ -5047,6 +5383,15 @@
 </ct:contentTypeSchema>
 </file>
 
+<file path=customXml/item2.xml><?xml version="1.0" encoding="utf-8"?>
+<?mso-contentType ?>
+<FormTemplates xmlns="http://schemas.microsoft.com/sharepoint/v3/contenttype/forms">
+  <Display>DocumentLibraryForm</Display>
+  <Edit>DocumentLibraryForm</Edit>
+  <New>DocumentLibraryForm</New>
+</FormTemplates>
+</file>
+
 <file path=customXml/item3.xml><?xml version="1.0" encoding="utf-8"?>
 <p:properties xmlns:p="http://schemas.microsoft.com/office/2006/metadata/properties" xmlns:xsi="http://www.w3.org/2001/XMLSchema-instance" xmlns:pc="http://schemas.microsoft.com/office/infopath/2007/PartnerControls">
   <documentManagement>
@@ -5057,14 +5402,6 @@
 </file>
 
 <file path=customXml/itemProps1.xml><?xml version="1.0" encoding="utf-8"?>
-<ds:datastoreItem xmlns:ds="http://schemas.openxmlformats.org/officeDocument/2006/customXml" ds:itemID="{93117893-AD65-4EF4-9FBD-2C7AAFF1E4DB}">
-  <ds:schemaRefs>
-    <ds:schemaRef ds:uri="http://schemas.microsoft.com/sharepoint/v3/contenttype/forms"/>
-  </ds:schemaRefs>
-</ds:datastoreItem>
-</file>
-
-<file path=customXml/itemProps2.xml><?xml version="1.0" encoding="utf-8"?>
 <ds:datastoreItem xmlns:ds="http://schemas.openxmlformats.org/officeDocument/2006/customXml" ds:itemID="{F42CB6A1-1702-44E1-82FA-8E268EC99815}">
   <ds:schemaRefs>
     <ds:schemaRef ds:uri="http://schemas.microsoft.com/office/2006/metadata/contentType"/>
@@ -5084,6 +5421,14 @@
 </ds:datastoreItem>
 </file>
 
+<file path=customXml/itemProps2.xml><?xml version="1.0" encoding="utf-8"?>
+<ds:datastoreItem xmlns:ds="http://schemas.openxmlformats.org/officeDocument/2006/customXml" ds:itemID="{93117893-AD65-4EF4-9FBD-2C7AAFF1E4DB}">
+  <ds:schemaRefs>
+    <ds:schemaRef ds:uri="http://schemas.microsoft.com/sharepoint/v3/contenttype/forms"/>
+  </ds:schemaRefs>
+</ds:datastoreItem>
+</file>
+
 <file path=customXml/itemProps3.xml><?xml version="1.0" encoding="utf-8"?>
 <ds:datastoreItem xmlns:ds="http://schemas.openxmlformats.org/officeDocument/2006/customXml" ds:itemID="{16934B29-F8ED-4074-9B1B-12C0FE518D71}">
   <ds:schemaRefs>

</xml_diff>

<commit_message>
Updated the document till function
</commit_message>
<xml_diff>
--- a/JavaScript Study Material.docx
+++ b/JavaScript Study Material.docx
@@ -204,13 +204,8 @@
           </w:p>
           <w:p>
             <w:r>
-              <w:t xml:space="preserve">let </w:t>
-            </w:r>
-            <w:proofErr w:type="spellStart"/>
-            <w:r>
-              <w:t>firstName</w:t>
-            </w:r>
-            <w:proofErr w:type="spellEnd"/>
+              <w:t>let firstName</w:t>
+            </w:r>
             <w:r>
               <w:t xml:space="preserve"> </w:t>
             </w:r>
@@ -226,69 +221,47 @@
           </w:p>
           <w:p>
             <w:r>
-              <w:t xml:space="preserve">let </w:t>
-            </w:r>
-            <w:proofErr w:type="spellStart"/>
+              <w:t>let lastName</w:t>
+            </w:r>
+            <w:r>
+              <w:t xml:space="preserve"> </w:t>
+            </w:r>
+            <w:r>
+              <w:t>=</w:t>
+            </w:r>
+            <w:r>
+              <w:t xml:space="preserve"> </w:t>
+            </w:r>
+            <w:r>
+              <w:t>"Deb"</w:t>
+            </w:r>
+          </w:p>
+          <w:p>
+            <w:r>
+              <w:t>let fullName</w:t>
+            </w:r>
+            <w:r>
+              <w:t xml:space="preserve"> </w:t>
+            </w:r>
+            <w:r>
+              <w:t>= firstName +" "+</w:t>
+            </w:r>
+            <w:r>
+              <w:t xml:space="preserve"> </w:t>
+            </w:r>
             <w:r>
               <w:t>lastName</w:t>
             </w:r>
-            <w:proofErr w:type="spellEnd"/>
-            <w:r>
-              <w:t xml:space="preserve"> </w:t>
-            </w:r>
-            <w:r>
-              <w:t>=</w:t>
-            </w:r>
-            <w:r>
-              <w:t xml:space="preserve"> </w:t>
-            </w:r>
-            <w:r>
-              <w:t>"Deb"</w:t>
-            </w:r>
-          </w:p>
-          <w:p>
-            <w:r>
-              <w:t xml:space="preserve">let </w:t>
-            </w:r>
-            <w:proofErr w:type="spellStart"/>
-            <w:r>
-              <w:t>fullName</w:t>
-            </w:r>
-            <w:proofErr w:type="spellEnd"/>
-            <w:r>
-              <w:t xml:space="preserve"> </w:t>
-            </w:r>
-            <w:r>
-              <w:t xml:space="preserve">= </w:t>
-            </w:r>
-            <w:proofErr w:type="spellStart"/>
-            <w:r>
-              <w:t>firstName</w:t>
-            </w:r>
-            <w:proofErr w:type="spellEnd"/>
-            <w:r>
-              <w:t xml:space="preserve"> +" "+</w:t>
-            </w:r>
-            <w:r>
-              <w:t xml:space="preserve"> </w:t>
-            </w:r>
-            <w:proofErr w:type="spellStart"/>
-            <w:r>
-              <w:t>lastName</w:t>
-            </w:r>
-            <w:proofErr w:type="spellEnd"/>
-          </w:p>
-          <w:p>
-            <w:r>
-              <w:t>console.log(</w:t>
-            </w:r>
-            <w:proofErr w:type="spellStart"/>
-            <w:r>
-              <w:t>fullName</w:t>
-            </w:r>
-            <w:proofErr w:type="spellEnd"/>
-            <w:r>
-              <w:t>)</w:t>
+          </w:p>
+          <w:p>
+            <w:r>
+              <w:t>console.log(fullName)</w:t>
+            </w:r>
+          </w:p>
+          <w:p/>
+          <w:p>
+            <w:r>
+              <w:t>Output: Arijit Deb</w:t>
             </w:r>
           </w:p>
           <w:p/>
@@ -315,20 +288,7 @@
               <w:pStyle w:val="ListNumber"/>
             </w:pPr>
             <w:r>
-              <w:t xml:space="preserve">String concatenation using </w:t>
-            </w:r>
-            <w:proofErr w:type="spellStart"/>
-            <w:proofErr w:type="gramStart"/>
-            <w:r>
-              <w:t>concat</w:t>
-            </w:r>
-            <w:proofErr w:type="spellEnd"/>
-            <w:r>
-              <w:t>(</w:t>
-            </w:r>
-            <w:proofErr w:type="gramEnd"/>
-            <w:r>
-              <w:t>) function</w:t>
+              <w:t>String concatenation using concat() function</w:t>
             </w:r>
           </w:p>
         </w:tc>
@@ -344,20 +304,7 @@
           </w:tcPr>
           <w:p>
             <w:r>
-              <w:t xml:space="preserve">The </w:t>
-            </w:r>
-            <w:proofErr w:type="spellStart"/>
-            <w:proofErr w:type="gramStart"/>
-            <w:r>
-              <w:t>concat</w:t>
-            </w:r>
-            <w:proofErr w:type="spellEnd"/>
-            <w:r>
-              <w:t>(</w:t>
-            </w:r>
-            <w:proofErr w:type="gramEnd"/>
-            <w:r>
-              <w:t>) method concatenates the string arguments to the calling string and returns a new string.</w:t>
+              <w:t>The concat() method concatenates the string arguments to the calling string and returns a new string.</w:t>
             </w:r>
             <w:r>
               <w:t xml:space="preserve"> Takes the items to be concatenated as argument separated by comas.</w:t>
@@ -372,75 +319,28 @@
           <w:p/>
           <w:p>
             <w:r>
-              <w:t xml:space="preserve">let </w:t>
-            </w:r>
-            <w:proofErr w:type="spellStart"/>
-            <w:r>
-              <w:t>firstName</w:t>
-            </w:r>
-            <w:proofErr w:type="spellEnd"/>
-            <w:r>
-              <w:t xml:space="preserve"> = "Arijit"</w:t>
-            </w:r>
-          </w:p>
-          <w:p>
-            <w:r>
-              <w:t xml:space="preserve">let </w:t>
-            </w:r>
-            <w:proofErr w:type="spellStart"/>
-            <w:r>
-              <w:t>lastName</w:t>
-            </w:r>
-            <w:proofErr w:type="spellEnd"/>
-            <w:r>
-              <w:t xml:space="preserve"> = "Deb"</w:t>
-            </w:r>
-          </w:p>
-          <w:p>
-            <w:r>
-              <w:t xml:space="preserve">let </w:t>
-            </w:r>
-            <w:proofErr w:type="spellStart"/>
-            <w:r>
-              <w:t>fullName</w:t>
-            </w:r>
-            <w:proofErr w:type="spellEnd"/>
-            <w:r>
-              <w:t xml:space="preserve"> = </w:t>
-            </w:r>
-            <w:proofErr w:type="spellStart"/>
-            <w:r>
-              <w:t>firstName.concate</w:t>
-            </w:r>
-            <w:proofErr w:type="spellEnd"/>
-            <w:proofErr w:type="gramStart"/>
-            <w:r>
-              <w:t>(“ ”</w:t>
-            </w:r>
-            <w:proofErr w:type="gramEnd"/>
-            <w:r>
-              <w:t xml:space="preserve">, </w:t>
-            </w:r>
-            <w:proofErr w:type="spellStart"/>
-            <w:r>
-              <w:t>lastName</w:t>
-            </w:r>
-            <w:proofErr w:type="spellEnd"/>
-            <w:r>
-              <w:t xml:space="preserve">) </w:t>
-            </w:r>
-          </w:p>
-          <w:p>
-            <w:r>
-              <w:t>console.log(</w:t>
-            </w:r>
-            <w:proofErr w:type="spellStart"/>
-            <w:r>
-              <w:t>fullName</w:t>
-            </w:r>
-            <w:proofErr w:type="spellEnd"/>
-            <w:r>
-              <w:t>)</w:t>
+              <w:t>let firstName = "Arijit"</w:t>
+            </w:r>
+          </w:p>
+          <w:p>
+            <w:r>
+              <w:t>let lastName = "Deb"</w:t>
+            </w:r>
+          </w:p>
+          <w:p>
+            <w:r>
+              <w:t xml:space="preserve">let fullName = firstName.concate(“ ”, lastName) </w:t>
+            </w:r>
+          </w:p>
+          <w:p>
+            <w:r>
+              <w:t>console.log(fullName)</w:t>
+            </w:r>
+          </w:p>
+          <w:p/>
+          <w:p>
+            <w:r>
+              <w:t>Output: Arijit Deb</w:t>
             </w:r>
           </w:p>
         </w:tc>
@@ -610,6 +510,7 @@
               <w:pStyle w:val="ListNumber"/>
             </w:pPr>
             <w:r>
+              <w:lastRenderedPageBreak/>
               <w:t>===</w:t>
             </w:r>
           </w:p>
@@ -657,7 +558,6 @@
               <w:pStyle w:val="ListNumber"/>
             </w:pPr>
             <w:r>
-              <w:lastRenderedPageBreak/>
               <w:t>!==</w:t>
             </w:r>
           </w:p>
@@ -990,13 +890,8 @@
               <w:t xml:space="preserve">Scoping </w:t>
             </w:r>
             <w:r>
-              <w:t xml:space="preserve">in </w:t>
-            </w:r>
-            <w:proofErr w:type="spellStart"/>
-            <w:r>
-              <w:t>Javascript</w:t>
-            </w:r>
-            <w:proofErr w:type="spellEnd"/>
+              <w:t>in Javascript</w:t>
+            </w:r>
           </w:p>
         </w:tc>
         <w:tc>
@@ -1131,15 +1026,7 @@
           </w:p>
           <w:p>
             <w:r>
-              <w:t xml:space="preserve">       let name3 = “</w:t>
-            </w:r>
-            <w:proofErr w:type="spellStart"/>
-            <w:r>
-              <w:t>Abhi</w:t>
-            </w:r>
-            <w:proofErr w:type="spellEnd"/>
-            <w:r>
-              <w:t>”</w:t>
+              <w:t xml:space="preserve">       let name3 = “Abhi”</w:t>
             </w:r>
           </w:p>
           <w:p>
@@ -1194,151 +1081,278 @@
           </w:p>
           <w:p>
             <w:r>
+              <w:lastRenderedPageBreak/>
               <w:t>}</w:t>
             </w:r>
           </w:p>
           <w:p/>
           <w:p>
             <w:r>
+              <w:t xml:space="preserve">It is possible to access </w:t>
+            </w:r>
+            <w:r>
+              <w:t>all the variables</w:t>
+            </w:r>
+            <w:r>
+              <w:t xml:space="preserve"> name1(defined in parent scope which is here the global scope) and name2 (defined inside </w:t>
+            </w:r>
+            <w:r>
+              <w:t xml:space="preserve">the parent </w:t>
+            </w:r>
+            <w:r>
+              <w:t>local scope</w:t>
+            </w:r>
+            <w:r>
+              <w:t>) and name3 (defined inside the child local scope)</w:t>
+            </w:r>
+            <w:r>
+              <w:t>.</w:t>
+            </w:r>
+          </w:p>
+          <w:p/>
+          <w:p>
+            <w:r>
+              <w:t xml:space="preserve">2. Scope of same level </w:t>
+            </w:r>
+            <w:r>
+              <w:t xml:space="preserve">(two independent scope) </w:t>
+            </w:r>
+            <w:r>
+              <w:t>cannot access variables of each other.</w:t>
+            </w:r>
+          </w:p>
+          <w:p/>
+          <w:p>
+            <w:r>
+              <w:t>Example:</w:t>
+            </w:r>
+          </w:p>
+          <w:p/>
+          <w:p>
+            <w:r>
+              <w:t>if (true) {</w:t>
+            </w:r>
+          </w:p>
+          <w:p>
+            <w:r>
+              <w:t xml:space="preserve">   let name1 </w:t>
+            </w:r>
+            <w:r>
+              <w:t>= “Arijit”</w:t>
+            </w:r>
+          </w:p>
+          <w:p>
+            <w:r>
+              <w:t>}</w:t>
+            </w:r>
+          </w:p>
+          <w:p/>
+          <w:p>
+            <w:r>
+              <w:t xml:space="preserve"> </w:t>
+            </w:r>
+            <w:r>
+              <w:t>if (true) {</w:t>
+            </w:r>
+          </w:p>
+          <w:p>
+            <w:r>
+              <w:t xml:space="preserve">   let name</w:t>
+            </w:r>
+            <w:r>
+              <w:t>2</w:t>
+            </w:r>
+            <w:r>
+              <w:t xml:space="preserve"> = </w:t>
+            </w:r>
+            <w:r>
+              <w:t>“Auritra”</w:t>
+            </w:r>
+          </w:p>
+          <w:p>
+            <w:r>
+              <w:t>}</w:t>
+            </w:r>
+          </w:p>
+          <w:p/>
+          <w:p>
+            <w:r>
+              <w:t>Here name1 cannot be accessed from the second if statement and name2 cannot be accessed from the first if statement.</w:t>
+            </w:r>
+          </w:p>
+          <w:p/>
+          <w:p>
+            <w:r>
+              <w:t>3. Variables with same name can be defined in different scopes.</w:t>
+            </w:r>
+          </w:p>
+          <w:p/>
+          <w:p>
+            <w:r>
+              <w:t>Example:</w:t>
+            </w:r>
+          </w:p>
+          <w:p/>
+          <w:p>
+            <w:r>
+              <w:t>if (true) {</w:t>
+            </w:r>
+          </w:p>
+          <w:p>
+            <w:r>
+              <w:t xml:space="preserve">   let name1 = “Arijit”</w:t>
+            </w:r>
+          </w:p>
+          <w:p>
+            <w:r>
+              <w:t>}</w:t>
+            </w:r>
+          </w:p>
+          <w:p/>
+          <w:p>
+            <w:r>
+              <w:t xml:space="preserve"> </w:t>
+            </w:r>
+            <w:r>
+              <w:t>if (true) {</w:t>
+            </w:r>
+          </w:p>
+          <w:p>
+            <w:r>
+              <w:t xml:space="preserve">   let name</w:t>
+            </w:r>
+            <w:r>
+              <w:t>1</w:t>
+            </w:r>
+            <w:r>
+              <w:t xml:space="preserve"> = </w:t>
+            </w:r>
+            <w:r>
+              <w:t>“Auritra”</w:t>
+            </w:r>
+          </w:p>
+          <w:p>
+            <w:r>
+              <w:t>}</w:t>
+            </w:r>
+          </w:p>
+          <w:p/>
+          <w:p>
+            <w:r>
+              <w:t xml:space="preserve">Here name1 is defined more than once in different scopes. </w:t>
+            </w:r>
+          </w:p>
+          <w:p/>
+          <w:p>
+            <w:r>
+              <w:t>4. The value of a variable defined in parent scope can be changed in the child scope. This is known as variable shadowing in JavaScript.</w:t>
+            </w:r>
+          </w:p>
+          <w:p/>
+          <w:p>
+            <w:r>
+              <w:t>Example:</w:t>
+            </w:r>
+          </w:p>
+          <w:p/>
+          <w:p>
+            <w:r>
+              <w:t>let name = “Arijit”</w:t>
+            </w:r>
+          </w:p>
+          <w:p>
+            <w:r>
+              <w:t>if (true) {</w:t>
+            </w:r>
+          </w:p>
+          <w:p>
+            <w:r>
+              <w:t xml:space="preserve">   let name = “Auritra”</w:t>
+            </w:r>
+          </w:p>
+          <w:p>
+            <w:r>
+              <w:t xml:space="preserve">   if (true) {</w:t>
+            </w:r>
+          </w:p>
+          <w:p>
+            <w:r>
+              <w:t xml:space="preserve">      console.log(name)</w:t>
+            </w:r>
+          </w:p>
+          <w:p>
+            <w:r>
+              <w:t xml:space="preserve">   }</w:t>
+            </w:r>
+          </w:p>
+          <w:p>
+            <w:r>
+              <w:t>}</w:t>
+            </w:r>
+          </w:p>
+          <w:p>
+            <w:r>
+              <w:t>Output: Auritra</w:t>
+            </w:r>
+          </w:p>
+          <w:p/>
+          <w:p>
+            <w:r>
+              <w:t>5. If a variable is not defined locally, it will search in the parent scope (if any) and if it is not found in the parent scope, it will search in the global scope</w:t>
+            </w:r>
+            <w:r>
+              <w:t>. If the variable is not defined there also, it will automatically create a global variable. This is known as global leaking.</w:t>
+            </w:r>
+          </w:p>
+          <w:p/>
+          <w:p>
+            <w:r>
               <w:lastRenderedPageBreak/>
-              <w:t xml:space="preserve">It is possible to access </w:t>
-            </w:r>
-            <w:r>
-              <w:t>all the variables</w:t>
-            </w:r>
-            <w:r>
-              <w:t xml:space="preserve"> name1(defined in parent scope which is here the global scope) and name2 (defined inside </w:t>
-            </w:r>
-            <w:r>
-              <w:t xml:space="preserve">the parent </w:t>
-            </w:r>
-            <w:r>
-              <w:t>local scope</w:t>
-            </w:r>
-            <w:r>
-              <w:t>) and name3 (defined inside the child local scope)</w:t>
-            </w:r>
-            <w:r>
-              <w:t>.</w:t>
+              <w:t>Example:</w:t>
             </w:r>
           </w:p>
           <w:p/>
           <w:p>
             <w:r>
-              <w:t xml:space="preserve">2. Scope of same level </w:t>
-            </w:r>
-            <w:r>
-              <w:t xml:space="preserve">(two independent scope) </w:t>
-            </w:r>
-            <w:r>
-              <w:t>cannot access variables of each other.</w:t>
+              <w:t>if (true) {</w:t>
+            </w:r>
+          </w:p>
+          <w:p>
+            <w:r>
+              <w:t xml:space="preserve">   if (true) {</w:t>
+            </w:r>
+          </w:p>
+          <w:p>
+            <w:r>
+              <w:t xml:space="preserve">      name = “Auritra” </w:t>
+            </w:r>
+          </w:p>
+          <w:p>
+            <w:r>
+              <w:t xml:space="preserve">      console.log(name)</w:t>
+            </w:r>
+          </w:p>
+          <w:p>
+            <w:r>
+              <w:t xml:space="preserve">   }</w:t>
+            </w:r>
+          </w:p>
+          <w:p>
+            <w:r>
+              <w:t>}</w:t>
+            </w:r>
+          </w:p>
+          <w:p>
+            <w:r>
+              <w:t>Output: Auritra</w:t>
             </w:r>
           </w:p>
           <w:p/>
           <w:p>
             <w:r>
-              <w:t>Example:</w:t>
-            </w:r>
-          </w:p>
-          <w:p/>
-          <w:p>
-            <w:r>
-              <w:t>if (true) {</w:t>
-            </w:r>
-          </w:p>
-          <w:p>
-            <w:r>
-              <w:t xml:space="preserve">   let name1 </w:t>
-            </w:r>
-            <w:r>
-              <w:t>= “Arijit”</w:t>
-            </w:r>
-          </w:p>
-          <w:p>
-            <w:r>
-              <w:t>}</w:t>
-            </w:r>
-          </w:p>
-          <w:p/>
-          <w:p>
-            <w:r>
-              <w:t xml:space="preserve"> </w:t>
-            </w:r>
-            <w:r>
-              <w:t>if (true) {</w:t>
-            </w:r>
-          </w:p>
-          <w:p>
-            <w:r>
-              <w:t xml:space="preserve">   let name</w:t>
-            </w:r>
-            <w:r>
-              <w:t>2</w:t>
-            </w:r>
-            <w:r>
-              <w:t xml:space="preserve"> = </w:t>
-            </w:r>
-            <w:r>
-              <w:t>“Auritra”</w:t>
-            </w:r>
-          </w:p>
-          <w:p>
-            <w:r>
-              <w:t>}</w:t>
-            </w:r>
-          </w:p>
-          <w:p/>
-          <w:p>
-            <w:r>
-              <w:t>H</w:t>
-            </w:r>
-          </w:p>
-          <w:p/>
-          <w:p>
-            <w:r>
-              <w:t>3. Variables with same name can be defined in different scopes.</w:t>
-            </w:r>
-          </w:p>
-          <w:p/>
-          <w:p>
-            <w:r>
-              <w:t>4. The value of a variable defined in parent scope can be changed in the child scope. This is known as variable shadowing in JavaScript.</w:t>
-            </w:r>
-          </w:p>
-        </w:tc>
-      </w:tr>
-      <w:tr>
-        <w:trPr>
-          <w:gridAfter w:val="1"/>
-          <w:wAfter w:w="6" w:type="dxa"/>
-          <w:trHeight w:val="850"/>
-        </w:trPr>
-        <w:tc>
-          <w:tcPr>
-            <w:tcW w:w="2160" w:type="dxa"/>
-            <w:tcBorders>
-              <w:top w:val="single" w:sz="8" w:space="0" w:color="21807D" w:themeColor="accent2"/>
-              <w:left w:val="single" w:sz="18" w:space="0" w:color="21807D" w:themeColor="accent2"/>
-              <w:bottom w:val="single" w:sz="8" w:space="0" w:color="21807D" w:themeColor="accent2"/>
-              <w:right w:val="single" w:sz="8" w:space="0" w:color="21807D" w:themeColor="accent2"/>
-            </w:tcBorders>
-          </w:tcPr>
-          <w:p>
-            <w:pPr>
-              <w:pStyle w:val="ListNumber"/>
-            </w:pPr>
-          </w:p>
-        </w:tc>
-        <w:tc>
-          <w:tcPr>
-            <w:tcW w:w="8100" w:type="dxa"/>
-            <w:tcBorders>
-              <w:top w:val="single" w:sz="8" w:space="0" w:color="21807D" w:themeColor="accent2"/>
-              <w:left w:val="single" w:sz="8" w:space="0" w:color="21807D" w:themeColor="accent2"/>
-              <w:bottom w:val="single" w:sz="8" w:space="0" w:color="21807D" w:themeColor="accent2"/>
-              <w:right w:val="single" w:sz="18" w:space="0" w:color="21807D" w:themeColor="accent2"/>
-            </w:tcBorders>
-          </w:tcPr>
+              <w:t>Here name is not declared using “let” but still the output is “Auritra” instead of an error. This happens due to global leaking.</w:t>
+            </w:r>
+          </w:p>
           <w:p/>
         </w:tc>
       </w:tr>
@@ -1362,6 +1376,10 @@
             <w:pPr>
               <w:pStyle w:val="ListNumber"/>
             </w:pPr>
+            <w:r>
+              <w:lastRenderedPageBreak/>
+              <w:t>Function without argument</w:t>
+            </w:r>
           </w:p>
         </w:tc>
         <w:tc>
@@ -1374,7 +1392,48 @@
               <w:right w:val="single" w:sz="18" w:space="0" w:color="21807D" w:themeColor="accent2"/>
             </w:tcBorders>
           </w:tcPr>
+          <w:p>
+            <w:r>
+              <w:t>Defining:</w:t>
+            </w:r>
+          </w:p>
+          <w:p>
+            <w:r>
+              <w:t>let functionName = function () {</w:t>
+            </w:r>
+          </w:p>
+          <w:p>
+            <w:r>
+              <w:t xml:space="preserve">      console.log (“Hello World”)</w:t>
+            </w:r>
+          </w:p>
+          <w:p>
+            <w:r>
+              <w:t>}</w:t>
+            </w:r>
+          </w:p>
           <w:p/>
+          <w:p>
+            <w:r>
+              <w:t>Calling:</w:t>
+            </w:r>
+          </w:p>
+          <w:p>
+            <w:r>
+              <w:t>functionName ()</w:t>
+            </w:r>
+          </w:p>
+          <w:p/>
+          <w:p>
+            <w:r>
+              <w:t>Output:</w:t>
+            </w:r>
+          </w:p>
+          <w:p>
+            <w:r>
+              <w:t>Hello World</w:t>
+            </w:r>
+          </w:p>
         </w:tc>
       </w:tr>
       <w:tr>
@@ -1397,6 +1456,9 @@
             <w:pPr>
               <w:pStyle w:val="ListNumber"/>
             </w:pPr>
+            <w:r>
+              <w:t>Function with argument</w:t>
+            </w:r>
           </w:p>
         </w:tc>
         <w:tc>
@@ -1409,7 +1471,137 @@
               <w:right w:val="single" w:sz="18" w:space="0" w:color="21807D" w:themeColor="accent2"/>
             </w:tcBorders>
           </w:tcPr>
+          <w:p>
+            <w:r>
+              <w:t>Defining:</w:t>
+            </w:r>
+          </w:p>
+          <w:p>
+            <w:r>
+              <w:t>let functionName =function(num) {</w:t>
+            </w:r>
+          </w:p>
+          <w:p>
+            <w:r>
+              <w:t xml:space="preserve">       console.log (num)</w:t>
+            </w:r>
+          </w:p>
+          <w:p>
+            <w:r>
+              <w:t>}</w:t>
+            </w:r>
+          </w:p>
           <w:p/>
+          <w:p>
+            <w:r>
+              <w:t>Calling:</w:t>
+            </w:r>
+          </w:p>
+          <w:p>
+            <w:r>
+              <w:t>functionName(3)</w:t>
+            </w:r>
+          </w:p>
+          <w:p/>
+          <w:p>
+            <w:r>
+              <w:t>Output:</w:t>
+            </w:r>
+          </w:p>
+          <w:p>
+            <w:r>
+              <w:t>3</w:t>
+            </w:r>
+          </w:p>
+        </w:tc>
+      </w:tr>
+      <w:tr>
+        <w:trPr>
+          <w:gridAfter w:val="1"/>
+          <w:wAfter w:w="6" w:type="dxa"/>
+          <w:trHeight w:val="850"/>
+        </w:trPr>
+        <w:tc>
+          <w:tcPr>
+            <w:tcW w:w="2160" w:type="dxa"/>
+            <w:tcBorders>
+              <w:top w:val="single" w:sz="8" w:space="0" w:color="21807D" w:themeColor="accent2"/>
+              <w:left w:val="single" w:sz="18" w:space="0" w:color="21807D" w:themeColor="accent2"/>
+              <w:bottom w:val="single" w:sz="8" w:space="0" w:color="21807D" w:themeColor="accent2"/>
+              <w:right w:val="single" w:sz="8" w:space="0" w:color="21807D" w:themeColor="accent2"/>
+            </w:tcBorders>
+          </w:tcPr>
+          <w:p>
+            <w:pPr>
+              <w:pStyle w:val="ListNumber"/>
+            </w:pPr>
+            <w:r>
+              <w:t>Function with return</w:t>
+            </w:r>
+          </w:p>
+        </w:tc>
+        <w:tc>
+          <w:tcPr>
+            <w:tcW w:w="8100" w:type="dxa"/>
+            <w:tcBorders>
+              <w:top w:val="single" w:sz="8" w:space="0" w:color="21807D" w:themeColor="accent2"/>
+              <w:left w:val="single" w:sz="8" w:space="0" w:color="21807D" w:themeColor="accent2"/>
+              <w:bottom w:val="single" w:sz="8" w:space="0" w:color="21807D" w:themeColor="accent2"/>
+              <w:right w:val="single" w:sz="18" w:space="0" w:color="21807D" w:themeColor="accent2"/>
+            </w:tcBorders>
+          </w:tcPr>
+          <w:p>
+            <w:r>
+              <w:t>Defining:</w:t>
+            </w:r>
+          </w:p>
+          <w:p>
+            <w:r>
+              <w:t>l</w:t>
+            </w:r>
+            <w:r>
+              <w:t>et squareNumber =function(num) {</w:t>
+            </w:r>
+          </w:p>
+          <w:p>
+            <w:r>
+              <w:t xml:space="preserve">      let square = num*num</w:t>
+            </w:r>
+          </w:p>
+          <w:p>
+            <w:r>
+              <w:t xml:space="preserve">      return square</w:t>
+            </w:r>
+          </w:p>
+          <w:p>
+            <w:r>
+              <w:t>}</w:t>
+            </w:r>
+          </w:p>
+          <w:p/>
+          <w:p>
+            <w:r>
+              <w:t>Calling:</w:t>
+            </w:r>
+          </w:p>
+          <w:p>
+            <w:r>
+              <w:t>console.log(squareNumber(3))</w:t>
+            </w:r>
+          </w:p>
+          <w:p/>
+          <w:p>
+            <w:r>
+              <w:t>Output:</w:t>
+            </w:r>
+          </w:p>
+          <w:p>
+            <w:r>
+              <w:t>9</w:t>
+            </w:r>
+            <w:bookmarkStart w:id="0" w:name="_GoBack"/>
+            <w:bookmarkEnd w:id="0"/>
+          </w:p>
         </w:tc>
       </w:tr>
       <w:tr>
@@ -1479,10 +1671,7 @@
               <w:right w:val="single" w:sz="18" w:space="0" w:color="21807D" w:themeColor="accent2"/>
             </w:tcBorders>
           </w:tcPr>
-          <w:p>
-            <w:bookmarkStart w:id="0" w:name="_GoBack"/>
-            <w:bookmarkEnd w:id="0"/>
-          </w:p>
+          <w:p/>
         </w:tc>
       </w:tr>
     </w:tbl>
@@ -1550,7 +1739,6 @@
       <w:showingPlcHdr/>
       <w15:appearance w15:val="hidden"/>
     </w:sdtPr>
-    <w:sdtEndPr/>
     <w:sdtContent>
       <w:p>
         <w:pPr>
@@ -3042,6 +3230,7 @@
   <w:style w:type="character" w:default="1" w:styleId="DefaultParagraphFont">
     <w:name w:val="Default Paragraph Font"/>
     <w:uiPriority w:val="1"/>
+    <w:semiHidden/>
     <w:unhideWhenUsed/>
   </w:style>
   <w:style w:type="table" w:default="1" w:styleId="TableNormal">
@@ -3459,6 +3648,7 @@
   </w:compat>
   <w:rsids>
     <w:rsidRoot w:val="00A477A4"/>
+    <w:rsid w:val="000E0B44"/>
     <w:rsid w:val="002B3304"/>
     <w:rsid w:val="007B116D"/>
     <w:rsid w:val="007F2D79"/>
@@ -5176,6 +5366,15 @@
 </file>
 
 <file path=customXml/item1.xml><?xml version="1.0" encoding="utf-8"?>
+<?mso-contentType ?>
+<FormTemplates xmlns="http://schemas.microsoft.com/sharepoint/v3/contenttype/forms">
+  <Display>DocumentLibraryForm</Display>
+  <Edit>DocumentLibraryForm</Edit>
+  <New>DocumentLibraryForm</New>
+</FormTemplates>
+</file>
+
+<file path=customXml/item2.xml><?xml version="1.0" encoding="utf-8"?>
 <ct:contentTypeSchema xmlns:ct="http://schemas.microsoft.com/office/2006/metadata/contentType" xmlns:ma="http://schemas.microsoft.com/office/2006/metadata/properties/metaAttributes" ct:_="" ma:_="" ma:contentTypeName="Document" ma:contentTypeID="0x010100DEEA25CC0A0AC24199CDC46C25B8B0BC" ma:contentTypeVersion="10" ma:contentTypeDescription="Create a new document." ma:contentTypeScope="" ma:versionID="e3b47856d4cf355c0dacb39e1084d14f">
   <xsd:schema xmlns:xsd="http://www.w3.org/2001/XMLSchema" xmlns:xs="http://www.w3.org/2001/XMLSchema" xmlns:p="http://schemas.microsoft.com/office/2006/metadata/properties" xmlns:ns1="http://schemas.microsoft.com/sharepoint/v3" xmlns:ns2="6dc4bcd6-49db-4c07-9060-8acfc67cef9f" xmlns:ns3="fb0879af-3eba-417a-a55a-ffe6dcd6ca77" targetNamespace="http://schemas.microsoft.com/office/2006/metadata/properties" ma:root="true" ma:fieldsID="a845a615265fdb1f7b12cc65ac20ecbd" ns1:_="" ns2:_="" ns3:_="">
     <xsd:import namespace="http://schemas.microsoft.com/sharepoint/v3"/>
@@ -5383,15 +5582,6 @@
 </ct:contentTypeSchema>
 </file>
 
-<file path=customXml/item2.xml><?xml version="1.0" encoding="utf-8"?>
-<?mso-contentType ?>
-<FormTemplates xmlns="http://schemas.microsoft.com/sharepoint/v3/contenttype/forms">
-  <Display>DocumentLibraryForm</Display>
-  <Edit>DocumentLibraryForm</Edit>
-  <New>DocumentLibraryForm</New>
-</FormTemplates>
-</file>
-
 <file path=customXml/item3.xml><?xml version="1.0" encoding="utf-8"?>
 <p:properties xmlns:p="http://schemas.microsoft.com/office/2006/metadata/properties" xmlns:xsi="http://www.w3.org/2001/XMLSchema-instance" xmlns:pc="http://schemas.microsoft.com/office/infopath/2007/PartnerControls">
   <documentManagement>
@@ -5402,6 +5592,14 @@
 </file>
 
 <file path=customXml/itemProps1.xml><?xml version="1.0" encoding="utf-8"?>
+<ds:datastoreItem xmlns:ds="http://schemas.openxmlformats.org/officeDocument/2006/customXml" ds:itemID="{93117893-AD65-4EF4-9FBD-2C7AAFF1E4DB}">
+  <ds:schemaRefs>
+    <ds:schemaRef ds:uri="http://schemas.microsoft.com/sharepoint/v3/contenttype/forms"/>
+  </ds:schemaRefs>
+</ds:datastoreItem>
+</file>
+
+<file path=customXml/itemProps2.xml><?xml version="1.0" encoding="utf-8"?>
 <ds:datastoreItem xmlns:ds="http://schemas.openxmlformats.org/officeDocument/2006/customXml" ds:itemID="{F42CB6A1-1702-44E1-82FA-8E268EC99815}">
   <ds:schemaRefs>
     <ds:schemaRef ds:uri="http://schemas.microsoft.com/office/2006/metadata/contentType"/>
@@ -5421,14 +5619,6 @@
 </ds:datastoreItem>
 </file>
 
-<file path=customXml/itemProps2.xml><?xml version="1.0" encoding="utf-8"?>
-<ds:datastoreItem xmlns:ds="http://schemas.openxmlformats.org/officeDocument/2006/customXml" ds:itemID="{93117893-AD65-4EF4-9FBD-2C7AAFF1E4DB}">
-  <ds:schemaRefs>
-    <ds:schemaRef ds:uri="http://schemas.microsoft.com/sharepoint/v3/contenttype/forms"/>
-  </ds:schemaRefs>
-</ds:datastoreItem>
-</file>
-
 <file path=customXml/itemProps3.xml><?xml version="1.0" encoding="utf-8"?>
 <ds:datastoreItem xmlns:ds="http://schemas.openxmlformats.org/officeDocument/2006/customXml" ds:itemID="{16934B29-F8ED-4074-9B1B-12C0FE518D71}">
   <ds:schemaRefs>

</xml_diff>

<commit_message>
Started documenting JS objects
</commit_message>
<xml_diff>
--- a/JavaScript Study Material.docx
+++ b/JavaScript Study Material.docx
@@ -1,6 +1,6 @@
 
 <file path=word/document.xml><?xml version="1.0" encoding="utf-8"?>
-<w:document xmlns:wpc="http://schemas.microsoft.com/office/word/2010/wordprocessingCanvas" xmlns:cx="http://schemas.microsoft.com/office/drawing/2014/chartex" xmlns:cx1="http://schemas.microsoft.com/office/drawing/2015/9/8/chartex" xmlns:cx2="http://schemas.microsoft.com/office/drawing/2015/10/21/chartex" xmlns:cx3="http://schemas.microsoft.com/office/drawing/2016/5/9/chartex" xmlns:cx4="http://schemas.microsoft.com/office/drawing/2016/5/10/chartex" xmlns:cx5="http://schemas.microsoft.com/office/drawing/2016/5/11/chartex" xmlns:cx6="http://schemas.microsoft.com/office/drawing/2016/5/12/chartex" xmlns:cx7="http://schemas.microsoft.com/office/drawing/2016/5/13/chartex" xmlns:cx8="http://schemas.microsoft.com/office/drawing/2016/5/14/chartex" xmlns:mc="http://schemas.openxmlformats.org/markup-compatibility/2006" xmlns:aink="http://schemas.microsoft.com/office/drawing/2016/ink" xmlns:am3d="http://schemas.microsoft.com/office/drawing/2017/model3d" xmlns:o="urn:schemas-microsoft-com:office:office" xmlns:r="http://schemas.openxmlformats.org/officeDocument/2006/relationships" xmlns:m="http://schemas.openxmlformats.org/officeDocument/2006/math" xmlns:v="urn:schemas-microsoft-com:vml" xmlns:wp14="http://schemas.microsoft.com/office/word/2010/wordprocessingDrawing" xmlns:wp="http://schemas.openxmlformats.org/drawingml/2006/wordprocessingDrawing" xmlns:w10="urn:schemas-microsoft-com:office:word" xmlns:w="http://schemas.openxmlformats.org/wordprocessingml/2006/main" xmlns:w14="http://schemas.microsoft.com/office/word/2010/wordml" xmlns:w15="http://schemas.microsoft.com/office/word/2012/wordml" xmlns:w16cid="http://schemas.microsoft.com/office/word/2016/wordml/cid" xmlns:w16se="http://schemas.microsoft.com/office/word/2015/wordml/symex" xmlns:wpg="http://schemas.microsoft.com/office/word/2010/wordprocessingGroup" xmlns:wpi="http://schemas.microsoft.com/office/word/2010/wordprocessingInk" xmlns:wne="http://schemas.microsoft.com/office/word/2006/wordml" xmlns:wps="http://schemas.microsoft.com/office/word/2010/wordprocessingShape" mc:Ignorable="w14 w15 w16se w16cid wp14">
+<w:document xmlns:wpc="http://schemas.microsoft.com/office/word/2010/wordprocessingCanvas" xmlns:cx="http://schemas.microsoft.com/office/drawing/2014/chartex" xmlns:cx1="http://schemas.microsoft.com/office/drawing/2015/9/8/chartex" xmlns:cx2="http://schemas.microsoft.com/office/drawing/2015/10/21/chartex" xmlns:cx3="http://schemas.microsoft.com/office/drawing/2016/5/9/chartex" xmlns:cx4="http://schemas.microsoft.com/office/drawing/2016/5/10/chartex" xmlns:cx5="http://schemas.microsoft.com/office/drawing/2016/5/11/chartex" xmlns:cx6="http://schemas.microsoft.com/office/drawing/2016/5/12/chartex" xmlns:cx7="http://schemas.microsoft.com/office/drawing/2016/5/13/chartex" xmlns:cx8="http://schemas.microsoft.com/office/drawing/2016/5/14/chartex" xmlns:mc="http://schemas.openxmlformats.org/markup-compatibility/2006" xmlns:aink="http://schemas.microsoft.com/office/drawing/2016/ink" xmlns:am3d="http://schemas.microsoft.com/office/drawing/2017/model3d" xmlns:o="urn:schemas-microsoft-com:office:office" xmlns:r="http://schemas.openxmlformats.org/officeDocument/2006/relationships" xmlns:m="http://schemas.openxmlformats.org/officeDocument/2006/math" xmlns:v="urn:schemas-microsoft-com:vml" xmlns:wp14="http://schemas.microsoft.com/office/word/2010/wordprocessingDrawing" xmlns:wp="http://schemas.openxmlformats.org/drawingml/2006/wordprocessingDrawing" xmlns:w10="urn:schemas-microsoft-com:office:word" xmlns:w="http://schemas.openxmlformats.org/wordprocessingml/2006/main" xmlns:w14="http://schemas.microsoft.com/office/word/2010/wordml" xmlns:w15="http://schemas.microsoft.com/office/word/2012/wordml" xmlns:w16cex="http://schemas.microsoft.com/office/word/2018/wordml/cex" xmlns:w16cid="http://schemas.microsoft.com/office/word/2016/wordml/cid" xmlns:w16="http://schemas.microsoft.com/office/word/2018/wordml" xmlns:w16se="http://schemas.microsoft.com/office/word/2015/wordml/symex" xmlns:wpg="http://schemas.microsoft.com/office/word/2010/wordprocessingGroup" xmlns:wpi="http://schemas.microsoft.com/office/word/2010/wordprocessingInk" xmlns:wne="http://schemas.microsoft.com/office/word/2006/wordml" xmlns:wps="http://schemas.microsoft.com/office/word/2010/wordprocessingShape" mc:Ignorable="w14 w15 w16se w16cid w16 w16cex wp14">
   <w:body>
     <w:tbl>
       <w:tblPr>
@@ -204,8 +204,13 @@
           </w:p>
           <w:p>
             <w:r>
-              <w:t>let firstName</w:t>
-            </w:r>
+              <w:t xml:space="preserve">let </w:t>
+            </w:r>
+            <w:proofErr w:type="spellStart"/>
+            <w:r>
+              <w:t>firstName</w:t>
+            </w:r>
+            <w:proofErr w:type="spellEnd"/>
             <w:r>
               <w:t xml:space="preserve"> </w:t>
             </w:r>
@@ -221,8 +226,13 @@
           </w:p>
           <w:p>
             <w:r>
-              <w:t>let lastName</w:t>
-            </w:r>
+              <w:t xml:space="preserve">let </w:t>
+            </w:r>
+            <w:proofErr w:type="spellStart"/>
+            <w:r>
+              <w:t>lastName</w:t>
+            </w:r>
+            <w:proofErr w:type="spellEnd"/>
             <w:r>
               <w:t xml:space="preserve"> </w:t>
             </w:r>
@@ -238,24 +248,47 @@
           </w:p>
           <w:p>
             <w:r>
-              <w:t>let fullName</w:t>
-            </w:r>
+              <w:t xml:space="preserve">let </w:t>
+            </w:r>
+            <w:proofErr w:type="spellStart"/>
+            <w:r>
+              <w:t>fullName</w:t>
+            </w:r>
+            <w:proofErr w:type="spellEnd"/>
             <w:r>
               <w:t xml:space="preserve"> </w:t>
             </w:r>
             <w:r>
-              <w:t>= firstName +" "+</w:t>
+              <w:t xml:space="preserve">= </w:t>
+            </w:r>
+            <w:proofErr w:type="spellStart"/>
+            <w:r>
+              <w:t>firstName</w:t>
+            </w:r>
+            <w:proofErr w:type="spellEnd"/>
+            <w:r>
+              <w:t xml:space="preserve"> +" "+</w:t>
             </w:r>
             <w:r>
               <w:t xml:space="preserve"> </w:t>
             </w:r>
+            <w:proofErr w:type="spellStart"/>
             <w:r>
               <w:t>lastName</w:t>
             </w:r>
-          </w:p>
-          <w:p>
-            <w:r>
-              <w:t>console.log(fullName)</w:t>
+            <w:proofErr w:type="spellEnd"/>
+          </w:p>
+          <w:p>
+            <w:r>
+              <w:t>console.log(</w:t>
+            </w:r>
+            <w:proofErr w:type="spellStart"/>
+            <w:r>
+              <w:t>fullName</w:t>
+            </w:r>
+            <w:proofErr w:type="spellEnd"/>
+            <w:r>
+              <w:t>)</w:t>
             </w:r>
           </w:p>
           <w:p/>
@@ -288,7 +321,20 @@
               <w:pStyle w:val="ListNumber"/>
             </w:pPr>
             <w:r>
-              <w:t>String concatenation using concat() function</w:t>
+              <w:t xml:space="preserve">String concatenation using </w:t>
+            </w:r>
+            <w:proofErr w:type="spellStart"/>
+            <w:proofErr w:type="gramStart"/>
+            <w:r>
+              <w:t>concat</w:t>
+            </w:r>
+            <w:proofErr w:type="spellEnd"/>
+            <w:r>
+              <w:t>(</w:t>
+            </w:r>
+            <w:proofErr w:type="gramEnd"/>
+            <w:r>
+              <w:t>) function</w:t>
             </w:r>
           </w:p>
         </w:tc>
@@ -304,7 +350,20 @@
           </w:tcPr>
           <w:p>
             <w:r>
-              <w:t>The concat() method concatenates the string arguments to the calling string and returns a new string.</w:t>
+              <w:t xml:space="preserve">The </w:t>
+            </w:r>
+            <w:proofErr w:type="spellStart"/>
+            <w:proofErr w:type="gramStart"/>
+            <w:r>
+              <w:t>concat</w:t>
+            </w:r>
+            <w:proofErr w:type="spellEnd"/>
+            <w:r>
+              <w:t>(</w:t>
+            </w:r>
+            <w:proofErr w:type="gramEnd"/>
+            <w:r>
+              <w:t>) method concatenates the string arguments to the calling string and returns a new string.</w:t>
             </w:r>
             <w:r>
               <w:t xml:space="preserve"> Takes the items to be concatenated as argument separated by comas.</w:t>
@@ -319,22 +378,75 @@
           <w:p/>
           <w:p>
             <w:r>
-              <w:t>let firstName = "Arijit"</w:t>
-            </w:r>
-          </w:p>
-          <w:p>
-            <w:r>
-              <w:t>let lastName = "Deb"</w:t>
-            </w:r>
-          </w:p>
-          <w:p>
-            <w:r>
-              <w:t xml:space="preserve">let fullName = firstName.concate(“ ”, lastName) </w:t>
-            </w:r>
-          </w:p>
-          <w:p>
-            <w:r>
-              <w:t>console.log(fullName)</w:t>
+              <w:t xml:space="preserve">let </w:t>
+            </w:r>
+            <w:proofErr w:type="spellStart"/>
+            <w:r>
+              <w:t>firstName</w:t>
+            </w:r>
+            <w:proofErr w:type="spellEnd"/>
+            <w:r>
+              <w:t xml:space="preserve"> = "Arijit"</w:t>
+            </w:r>
+          </w:p>
+          <w:p>
+            <w:r>
+              <w:t xml:space="preserve">let </w:t>
+            </w:r>
+            <w:proofErr w:type="spellStart"/>
+            <w:r>
+              <w:t>lastName</w:t>
+            </w:r>
+            <w:proofErr w:type="spellEnd"/>
+            <w:r>
+              <w:t xml:space="preserve"> = "Deb"</w:t>
+            </w:r>
+          </w:p>
+          <w:p>
+            <w:r>
+              <w:t xml:space="preserve">let </w:t>
+            </w:r>
+            <w:proofErr w:type="spellStart"/>
+            <w:r>
+              <w:t>fullName</w:t>
+            </w:r>
+            <w:proofErr w:type="spellEnd"/>
+            <w:r>
+              <w:t xml:space="preserve"> = </w:t>
+            </w:r>
+            <w:proofErr w:type="spellStart"/>
+            <w:r>
+              <w:t>firstName.concate</w:t>
+            </w:r>
+            <w:proofErr w:type="spellEnd"/>
+            <w:proofErr w:type="gramStart"/>
+            <w:r>
+              <w:t>(“ ”</w:t>
+            </w:r>
+            <w:proofErr w:type="gramEnd"/>
+            <w:r>
+              <w:t xml:space="preserve">, </w:t>
+            </w:r>
+            <w:proofErr w:type="spellStart"/>
+            <w:r>
+              <w:t>lastName</w:t>
+            </w:r>
+            <w:proofErr w:type="spellEnd"/>
+            <w:r>
+              <w:t xml:space="preserve">) </w:t>
+            </w:r>
+          </w:p>
+          <w:p>
+            <w:r>
+              <w:t>console.log(</w:t>
+            </w:r>
+            <w:proofErr w:type="spellStart"/>
+            <w:r>
+              <w:t>fullName</w:t>
+            </w:r>
+            <w:proofErr w:type="spellEnd"/>
+            <w:r>
+              <w:t>)</w:t>
             </w:r>
           </w:p>
           <w:p/>
@@ -365,6 +477,9 @@
             <w:pPr>
               <w:pStyle w:val="ListNumber"/>
             </w:pPr>
+            <w:r>
+              <w:t>Template String</w:t>
+            </w:r>
           </w:p>
         </w:tc>
         <w:tc>
@@ -377,6 +492,60 @@
               <w:right w:val="single" w:sz="18" w:space="0" w:color="21807D" w:themeColor="accent2"/>
             </w:tcBorders>
           </w:tcPr>
+          <w:p>
+            <w:r>
+              <w:t xml:space="preserve">Helps to </w:t>
+            </w:r>
+            <w:proofErr w:type="spellStart"/>
+            <w:r>
+              <w:t>concat</w:t>
+            </w:r>
+            <w:proofErr w:type="spellEnd"/>
+            <w:r>
+              <w:t xml:space="preserve"> strings without ‘+’ operator.</w:t>
+            </w:r>
+          </w:p>
+          <w:p/>
+          <w:p>
+            <w:r>
+              <w:t>Example:</w:t>
+            </w:r>
+          </w:p>
+          <w:p>
+            <w:r>
+              <w:t>let name = “Arijit”</w:t>
+            </w:r>
+          </w:p>
+          <w:p>
+            <w:r>
+              <w:t>let age =37</w:t>
+            </w:r>
+          </w:p>
+          <w:p>
+            <w:r>
+              <w:t>console.log(`${name} is a bad boy.</w:t>
+            </w:r>
+            <w:r>
+              <w:t xml:space="preserve"> His age is ${age} </w:t>
+            </w:r>
+            <w:proofErr w:type="gramStart"/>
+            <w:r>
+              <w:t>years.</w:t>
+            </w:r>
+            <w:r>
+              <w:t>`</w:t>
+            </w:r>
+            <w:proofErr w:type="gramEnd"/>
+            <w:r>
+              <w:t>)</w:t>
+            </w:r>
+          </w:p>
+          <w:p/>
+          <w:p>
+            <w:r>
+              <w:t>Output: Arijit is a bad boy. His age is 37 years.</w:t>
+            </w:r>
+          </w:p>
           <w:p/>
         </w:tc>
       </w:tr>
@@ -459,6 +628,7 @@
           <w:p/>
           <w:p>
             <w:r>
+              <w:lastRenderedPageBreak/>
               <w:t>3. Variable names can only be a word or “$” sign before or after the word, or “-” sign before or after the word or word with a number without spacing.</w:t>
             </w:r>
           </w:p>
@@ -890,8 +1060,13 @@
               <w:t xml:space="preserve">Scoping </w:t>
             </w:r>
             <w:r>
-              <w:t>in Javascript</w:t>
-            </w:r>
+              <w:t xml:space="preserve">in </w:t>
+            </w:r>
+            <w:proofErr w:type="spellStart"/>
+            <w:r>
+              <w:t>Javascript</w:t>
+            </w:r>
+            <w:proofErr w:type="spellEnd"/>
           </w:p>
         </w:tc>
         <w:tc>
@@ -913,6 +1088,9 @@
           <w:p>
             <w:r>
               <w:t>2. There are two types of scope – global scope a</w:t>
+            </w:r>
+            <w:r>
+              <w:t>nd local</w:t>
             </w:r>
             <w:r>
               <w:t xml:space="preserve"> scope</w:t>
@@ -1010,6 +1188,7 @@
           </w:p>
           <w:p>
             <w:r>
+              <w:lastRenderedPageBreak/>
               <w:t xml:space="preserve">   let name2 = “Auritra”</w:t>
             </w:r>
           </w:p>
@@ -1026,7 +1205,15 @@
           </w:p>
           <w:p>
             <w:r>
-              <w:t xml:space="preserve">       let name3 = “Abhi”</w:t>
+              <w:t xml:space="preserve">       let name3 = “</w:t>
+            </w:r>
+            <w:proofErr w:type="spellStart"/>
+            <w:r>
+              <w:t>Abhi</w:t>
+            </w:r>
+            <w:proofErr w:type="spellEnd"/>
+            <w:r>
+              <w:t>”</w:t>
             </w:r>
           </w:p>
           <w:p>
@@ -1081,233 +1268,232 @@
           </w:p>
           <w:p>
             <w:r>
+              <w:t>}</w:t>
+            </w:r>
+          </w:p>
+          <w:p/>
+          <w:p>
+            <w:r>
+              <w:t xml:space="preserve">It is possible to access </w:t>
+            </w:r>
+            <w:r>
+              <w:t>all the variables</w:t>
+            </w:r>
+            <w:r>
+              <w:t xml:space="preserve"> name1(defined in parent scope which is here the global scope) and name2 (defined inside </w:t>
+            </w:r>
+            <w:r>
+              <w:t xml:space="preserve">the parent </w:t>
+            </w:r>
+            <w:r>
+              <w:t>local scope</w:t>
+            </w:r>
+            <w:r>
+              <w:t>) and name3 (defined inside the child local scope)</w:t>
+            </w:r>
+            <w:r>
+              <w:t>.</w:t>
+            </w:r>
+          </w:p>
+          <w:p/>
+          <w:p>
+            <w:r>
+              <w:t xml:space="preserve">2. Scope of same level </w:t>
+            </w:r>
+            <w:r>
+              <w:t xml:space="preserve">(two independent scope) </w:t>
+            </w:r>
+            <w:r>
+              <w:t>cannot access variables of each other.</w:t>
+            </w:r>
+          </w:p>
+          <w:p/>
+          <w:p>
+            <w:r>
+              <w:t>Example:</w:t>
+            </w:r>
+          </w:p>
+          <w:p/>
+          <w:p>
+            <w:r>
+              <w:t>if (true) {</w:t>
+            </w:r>
+          </w:p>
+          <w:p>
+            <w:r>
+              <w:t xml:space="preserve">   let name1 </w:t>
+            </w:r>
+            <w:r>
+              <w:t>= “Arijit”</w:t>
+            </w:r>
+          </w:p>
+          <w:p>
+            <w:r>
+              <w:t>}</w:t>
+            </w:r>
+          </w:p>
+          <w:p/>
+          <w:p>
+            <w:r>
+              <w:t xml:space="preserve"> </w:t>
+            </w:r>
+            <w:r>
+              <w:t>if (true) {</w:t>
+            </w:r>
+          </w:p>
+          <w:p>
+            <w:r>
+              <w:t xml:space="preserve">   let name</w:t>
+            </w:r>
+            <w:r>
+              <w:t>2</w:t>
+            </w:r>
+            <w:r>
+              <w:t xml:space="preserve"> = </w:t>
+            </w:r>
+            <w:r>
+              <w:t>“Auritra”</w:t>
+            </w:r>
+          </w:p>
+          <w:p>
+            <w:r>
+              <w:t>}</w:t>
+            </w:r>
+          </w:p>
+          <w:p/>
+          <w:p>
+            <w:r>
+              <w:t>Here name1 cannot be accessed from the second if statement and name2 cannot be accessed from the first if statement.</w:t>
+            </w:r>
+          </w:p>
+          <w:p/>
+          <w:p>
+            <w:r>
+              <w:t>3. Variables with same name can be defined in different scopes.</w:t>
+            </w:r>
+          </w:p>
+          <w:p/>
+          <w:p>
+            <w:r>
+              <w:t>Example:</w:t>
+            </w:r>
+          </w:p>
+          <w:p/>
+          <w:p>
+            <w:r>
+              <w:t>if (true) {</w:t>
+            </w:r>
+          </w:p>
+          <w:p>
+            <w:r>
+              <w:t xml:space="preserve">   let name1 = “Arijit”</w:t>
+            </w:r>
+          </w:p>
+          <w:p>
+            <w:r>
+              <w:t>}</w:t>
+            </w:r>
+          </w:p>
+          <w:p/>
+          <w:p>
+            <w:r>
+              <w:t xml:space="preserve"> </w:t>
+            </w:r>
+            <w:r>
+              <w:t>if (true) {</w:t>
+            </w:r>
+          </w:p>
+          <w:p>
+            <w:r>
+              <w:t xml:space="preserve">   let name</w:t>
+            </w:r>
+            <w:r>
+              <w:t>1</w:t>
+            </w:r>
+            <w:r>
+              <w:t xml:space="preserve"> = </w:t>
+            </w:r>
+            <w:r>
+              <w:t>“Auritra”</w:t>
+            </w:r>
+          </w:p>
+          <w:p>
+            <w:r>
+              <w:t>}</w:t>
+            </w:r>
+          </w:p>
+          <w:p/>
+          <w:p>
+            <w:r>
+              <w:t xml:space="preserve">Here name1 is defined more than once in different scopes. </w:t>
+            </w:r>
+          </w:p>
+          <w:p/>
+          <w:p>
+            <w:r>
+              <w:t>4. The value of a variable defined in parent scope can be changed in the child scope. This is known as variable shadowing in JavaScript.</w:t>
+            </w:r>
+          </w:p>
+          <w:p/>
+          <w:p>
+            <w:r>
+              <w:t>Example:</w:t>
+            </w:r>
+          </w:p>
+          <w:p/>
+          <w:p>
+            <w:r>
+              <w:t>let name = “Arijit”</w:t>
+            </w:r>
+          </w:p>
+          <w:p>
+            <w:r>
+              <w:t>if (true) {</w:t>
+            </w:r>
+          </w:p>
+          <w:p>
+            <w:r>
+              <w:t xml:space="preserve">   let name = “Auritra”</w:t>
+            </w:r>
+          </w:p>
+          <w:p>
+            <w:r>
+              <w:t xml:space="preserve">   if (true) {</w:t>
+            </w:r>
+          </w:p>
+          <w:p>
+            <w:r>
+              <w:t xml:space="preserve">      console.log(name)</w:t>
+            </w:r>
+          </w:p>
+          <w:p>
+            <w:r>
+              <w:t xml:space="preserve">   }</w:t>
+            </w:r>
+          </w:p>
+          <w:p>
+            <w:r>
+              <w:t>}</w:t>
+            </w:r>
+          </w:p>
+          <w:p>
+            <w:r>
               <w:lastRenderedPageBreak/>
-              <w:t>}</w:t>
+              <w:t>Output: Auritra</w:t>
             </w:r>
           </w:p>
           <w:p/>
           <w:p>
             <w:r>
-              <w:t xml:space="preserve">It is possible to access </w:t>
-            </w:r>
-            <w:r>
-              <w:t>all the variables</w:t>
-            </w:r>
-            <w:r>
-              <w:t xml:space="preserve"> name1(defined in parent scope which is here the global scope) and name2 (defined inside </w:t>
-            </w:r>
-            <w:r>
-              <w:t xml:space="preserve">the parent </w:t>
-            </w:r>
-            <w:r>
-              <w:t>local scope</w:t>
-            </w:r>
-            <w:r>
-              <w:t>) and name3 (defined inside the child local scope)</w:t>
-            </w:r>
-            <w:r>
-              <w:t>.</w:t>
+              <w:t>5. If a variable is not defined locally, it will search in the parent scope (if any) and if it is not found in the parent scope, it will search in the global scope</w:t>
+            </w:r>
+            <w:r>
+              <w:t>. If the variable is not defined there also, it will automatically create a global variable. This is known as global leaking.</w:t>
             </w:r>
           </w:p>
           <w:p/>
           <w:p>
             <w:r>
-              <w:t xml:space="preserve">2. Scope of same level </w:t>
-            </w:r>
-            <w:r>
-              <w:t xml:space="preserve">(two independent scope) </w:t>
-            </w:r>
-            <w:r>
-              <w:t>cannot access variables of each other.</w:t>
-            </w:r>
-          </w:p>
-          <w:p/>
-          <w:p>
-            <w:r>
-              <w:t>Example:</w:t>
-            </w:r>
-          </w:p>
-          <w:p/>
-          <w:p>
-            <w:r>
-              <w:t>if (true) {</w:t>
-            </w:r>
-          </w:p>
-          <w:p>
-            <w:r>
-              <w:t xml:space="preserve">   let name1 </w:t>
-            </w:r>
-            <w:r>
-              <w:t>= “Arijit”</w:t>
-            </w:r>
-          </w:p>
-          <w:p>
-            <w:r>
-              <w:t>}</w:t>
-            </w:r>
-          </w:p>
-          <w:p/>
-          <w:p>
-            <w:r>
-              <w:t xml:space="preserve"> </w:t>
-            </w:r>
-            <w:r>
-              <w:t>if (true) {</w:t>
-            </w:r>
-          </w:p>
-          <w:p>
-            <w:r>
-              <w:t xml:space="preserve">   let name</w:t>
-            </w:r>
-            <w:r>
-              <w:t>2</w:t>
-            </w:r>
-            <w:r>
-              <w:t xml:space="preserve"> = </w:t>
-            </w:r>
-            <w:r>
-              <w:t>“Auritra”</w:t>
-            </w:r>
-          </w:p>
-          <w:p>
-            <w:r>
-              <w:t>}</w:t>
-            </w:r>
-          </w:p>
-          <w:p/>
-          <w:p>
-            <w:r>
-              <w:t>Here name1 cannot be accessed from the second if statement and name2 cannot be accessed from the first if statement.</w:t>
-            </w:r>
-          </w:p>
-          <w:p/>
-          <w:p>
-            <w:r>
-              <w:t>3. Variables with same name can be defined in different scopes.</w:t>
-            </w:r>
-          </w:p>
-          <w:p/>
-          <w:p>
-            <w:r>
-              <w:t>Example:</w:t>
-            </w:r>
-          </w:p>
-          <w:p/>
-          <w:p>
-            <w:r>
-              <w:t>if (true) {</w:t>
-            </w:r>
-          </w:p>
-          <w:p>
-            <w:r>
-              <w:t xml:space="preserve">   let name1 = “Arijit”</w:t>
-            </w:r>
-          </w:p>
-          <w:p>
-            <w:r>
-              <w:t>}</w:t>
-            </w:r>
-          </w:p>
-          <w:p/>
-          <w:p>
-            <w:r>
-              <w:t xml:space="preserve"> </w:t>
-            </w:r>
-            <w:r>
-              <w:t>if (true) {</w:t>
-            </w:r>
-          </w:p>
-          <w:p>
-            <w:r>
-              <w:t xml:space="preserve">   let name</w:t>
-            </w:r>
-            <w:r>
-              <w:t>1</w:t>
-            </w:r>
-            <w:r>
-              <w:t xml:space="preserve"> = </w:t>
-            </w:r>
-            <w:r>
-              <w:t>“Auritra”</w:t>
-            </w:r>
-          </w:p>
-          <w:p>
-            <w:r>
-              <w:t>}</w:t>
-            </w:r>
-          </w:p>
-          <w:p/>
-          <w:p>
-            <w:r>
-              <w:t xml:space="preserve">Here name1 is defined more than once in different scopes. </w:t>
-            </w:r>
-          </w:p>
-          <w:p/>
-          <w:p>
-            <w:r>
-              <w:t>4. The value of a variable defined in parent scope can be changed in the child scope. This is known as variable shadowing in JavaScript.</w:t>
-            </w:r>
-          </w:p>
-          <w:p/>
-          <w:p>
-            <w:r>
-              <w:t>Example:</w:t>
-            </w:r>
-          </w:p>
-          <w:p/>
-          <w:p>
-            <w:r>
-              <w:t>let name = “Arijit”</w:t>
-            </w:r>
-          </w:p>
-          <w:p>
-            <w:r>
-              <w:t>if (true) {</w:t>
-            </w:r>
-          </w:p>
-          <w:p>
-            <w:r>
-              <w:t xml:space="preserve">   let name = “Auritra”</w:t>
-            </w:r>
-          </w:p>
-          <w:p>
-            <w:r>
-              <w:t xml:space="preserve">   if (true) {</w:t>
-            </w:r>
-          </w:p>
-          <w:p>
-            <w:r>
-              <w:t xml:space="preserve">      console.log(name)</w:t>
-            </w:r>
-          </w:p>
-          <w:p>
-            <w:r>
-              <w:t xml:space="preserve">   }</w:t>
-            </w:r>
-          </w:p>
-          <w:p>
-            <w:r>
-              <w:t>}</w:t>
-            </w:r>
-          </w:p>
-          <w:p>
-            <w:r>
-              <w:t>Output: Auritra</w:t>
-            </w:r>
-          </w:p>
-          <w:p/>
-          <w:p>
-            <w:r>
-              <w:t>5. If a variable is not defined locally, it will search in the parent scope (if any) and if it is not found in the parent scope, it will search in the global scope</w:t>
-            </w:r>
-            <w:r>
-              <w:t>. If the variable is not defined there also, it will automatically create a global variable. This is known as global leaking.</w:t>
-            </w:r>
-          </w:p>
-          <w:p/>
-          <w:p>
-            <w:r>
-              <w:lastRenderedPageBreak/>
               <w:t>Example:</w:t>
             </w:r>
           </w:p>
@@ -1399,7 +1585,15 @@
           </w:p>
           <w:p>
             <w:r>
-              <w:t>let functionName = function () {</w:t>
+              <w:t xml:space="preserve">let </w:t>
+            </w:r>
+            <w:proofErr w:type="spellStart"/>
+            <w:r>
+              <w:t>functionName</w:t>
+            </w:r>
+            <w:proofErr w:type="spellEnd"/>
+            <w:r>
+              <w:t xml:space="preserve"> = function () {</w:t>
             </w:r>
           </w:p>
           <w:p>
@@ -1419,8 +1613,13 @@
             </w:r>
           </w:p>
           <w:p>
-            <w:r>
-              <w:t>functionName ()</w:t>
+            <w:proofErr w:type="spellStart"/>
+            <w:r>
+              <w:t>functionName</w:t>
+            </w:r>
+            <w:proofErr w:type="spellEnd"/>
+            <w:r>
+              <w:t xml:space="preserve"> ()</w:t>
             </w:r>
           </w:p>
           <w:p/>
@@ -1478,7 +1677,15 @@
           </w:p>
           <w:p>
             <w:r>
-              <w:t>let functionName =function(num) {</w:t>
+              <w:t xml:space="preserve">let </w:t>
+            </w:r>
+            <w:proofErr w:type="spellStart"/>
+            <w:r>
+              <w:t>functionName</w:t>
+            </w:r>
+            <w:proofErr w:type="spellEnd"/>
+            <w:r>
+              <w:t xml:space="preserve"> =function(num) {</w:t>
             </w:r>
           </w:p>
           <w:p>
@@ -1498,8 +1705,18 @@
             </w:r>
           </w:p>
           <w:p>
-            <w:r>
-              <w:t>functionName(3)</w:t>
+            <w:proofErr w:type="spellStart"/>
+            <w:proofErr w:type="gramStart"/>
+            <w:r>
+              <w:t>functionName</w:t>
+            </w:r>
+            <w:proofErr w:type="spellEnd"/>
+            <w:r>
+              <w:t>(</w:t>
+            </w:r>
+            <w:proofErr w:type="gramEnd"/>
+            <w:r>
+              <w:t>3)</w:t>
             </w:r>
           </w:p>
           <w:p/>
@@ -1557,10 +1774,15 @@
           </w:p>
           <w:p>
             <w:r>
-              <w:t>l</w:t>
-            </w:r>
-            <w:r>
-              <w:t>et squareNumber =function(num) {</w:t>
+              <w:t xml:space="preserve">let </w:t>
+            </w:r>
+            <w:proofErr w:type="spellStart"/>
+            <w:r>
+              <w:t>squareNumber</w:t>
+            </w:r>
+            <w:proofErr w:type="spellEnd"/>
+            <w:r>
+              <w:t xml:space="preserve"> =function(num) {</w:t>
             </w:r>
           </w:p>
           <w:p>
@@ -1586,7 +1808,20 @@
           </w:p>
           <w:p>
             <w:r>
-              <w:t>console.log(squareNumber(3))</w:t>
+              <w:t>console.log(</w:t>
+            </w:r>
+            <w:proofErr w:type="spellStart"/>
+            <w:proofErr w:type="gramStart"/>
+            <w:r>
+              <w:t>squareNumber</w:t>
+            </w:r>
+            <w:proofErr w:type="spellEnd"/>
+            <w:r>
+              <w:t>(</w:t>
+            </w:r>
+            <w:proofErr w:type="gramEnd"/>
+            <w:r>
+              <w:t>3))</w:t>
             </w:r>
           </w:p>
           <w:p/>
@@ -1599,8 +1834,6 @@
             <w:r>
               <w:t>9</w:t>
             </w:r>
-            <w:bookmarkStart w:id="0" w:name="_GoBack"/>
-            <w:bookmarkEnd w:id="0"/>
           </w:p>
         </w:tc>
       </w:tr>
@@ -1624,6 +1857,10 @@
             <w:pPr>
               <w:pStyle w:val="ListNumber"/>
             </w:pPr>
+            <w:r>
+              <w:lastRenderedPageBreak/>
+              <w:t>Objects</w:t>
+            </w:r>
           </w:p>
         </w:tc>
         <w:tc>
@@ -1636,6 +1873,231 @@
               <w:right w:val="single" w:sz="18" w:space="0" w:color="21807D" w:themeColor="accent2"/>
             </w:tcBorders>
           </w:tcPr>
+          <w:p>
+            <w:r>
+              <w:t>Collection of related data of primitive or reference/object data type in form of key-value pair</w:t>
+            </w:r>
+          </w:p>
+          <w:p/>
+          <w:p>
+            <w:r>
+              <w:t>let person = {</w:t>
+            </w:r>
+          </w:p>
+          <w:p>
+            <w:r>
+              <w:t xml:space="preserve">    </w:t>
+            </w:r>
+            <w:r>
+              <w:t>n</w:t>
+            </w:r>
+            <w:r>
+              <w:t>ame: “Arijit”,</w:t>
+            </w:r>
+          </w:p>
+          <w:p>
+            <w:r>
+              <w:t xml:space="preserve">    </w:t>
+            </w:r>
+            <w:r>
+              <w:t>a</w:t>
+            </w:r>
+            <w:r>
+              <w:t>ge: 37,</w:t>
+            </w:r>
+          </w:p>
+          <w:p>
+            <w:r>
+              <w:t xml:space="preserve">    </w:t>
+            </w:r>
+            <w:r>
+              <w:t>a</w:t>
+            </w:r>
+            <w:r>
+              <w:t>ddress: {</w:t>
+            </w:r>
+          </w:p>
+          <w:p>
+            <w:r>
+              <w:t xml:space="preserve">         </w:t>
+            </w:r>
+            <w:r>
+              <w:t>c</w:t>
+            </w:r>
+            <w:r>
+              <w:t>ountry: “Singapore”,</w:t>
+            </w:r>
+          </w:p>
+          <w:p>
+            <w:r>
+              <w:t xml:space="preserve">         </w:t>
+            </w:r>
+            <w:r>
+              <w:t>pin</w:t>
+            </w:r>
+            <w:r>
+              <w:t>: 460208</w:t>
+            </w:r>
+          </w:p>
+          <w:p>
+            <w:r>
+              <w:t xml:space="preserve">    }</w:t>
+            </w:r>
+          </w:p>
+          <w:p>
+            <w:r>
+              <w:t>}</w:t>
+            </w:r>
+          </w:p>
+          <w:p/>
+          <w:p>
+            <w:r>
+              <w:t>Calling:</w:t>
+            </w:r>
+          </w:p>
+          <w:p>
+            <w:r>
+              <w:t>Console.log(person)</w:t>
+            </w:r>
+          </w:p>
+          <w:p/>
+          <w:p>
+            <w:r>
+              <w:t>Output:</w:t>
+            </w:r>
+          </w:p>
+          <w:p>
+            <w:proofErr w:type="gramStart"/>
+            <w:r>
+              <w:t>{</w:t>
+            </w:r>
+            <w:r>
+              <w:t xml:space="preserve"> </w:t>
+            </w:r>
+            <w:r>
+              <w:t>n</w:t>
+            </w:r>
+            <w:r>
+              <w:t>ame</w:t>
+            </w:r>
+            <w:proofErr w:type="gramEnd"/>
+            <w:r>
+              <w:t xml:space="preserve">: “Arijit”, </w:t>
+            </w:r>
+            <w:r>
+              <w:t>a</w:t>
+            </w:r>
+            <w:r>
+              <w:t>ge: 37,</w:t>
+            </w:r>
+            <w:r>
+              <w:t xml:space="preserve"> a</w:t>
+            </w:r>
+            <w:r>
+              <w:t>ddress: {</w:t>
+            </w:r>
+            <w:r>
+              <w:t>c</w:t>
+            </w:r>
+            <w:r>
+              <w:t>ountry: “Singapore”</w:t>
+            </w:r>
+            <w:r>
+              <w:t>,</w:t>
+            </w:r>
+            <w:r>
+              <w:t xml:space="preserve"> </w:t>
+            </w:r>
+            <w:r>
+              <w:t>pin</w:t>
+            </w:r>
+            <w:r>
+              <w:t>: 460208</w:t>
+            </w:r>
+            <w:r>
+              <w:t>}}</w:t>
+            </w:r>
+          </w:p>
+          <w:p/>
+          <w:p>
+            <w:r>
+              <w:t>Calling:</w:t>
+            </w:r>
+          </w:p>
+          <w:p>
+            <w:r>
+              <w:t>Console.log(person</w:t>
+            </w:r>
+            <w:r>
+              <w:t>.name</w:t>
+            </w:r>
+            <w:r>
+              <w:t>)</w:t>
+            </w:r>
+          </w:p>
+          <w:p/>
+          <w:p>
+            <w:r>
+              <w:t>Output:</w:t>
+            </w:r>
+          </w:p>
+          <w:p>
+            <w:r>
+              <w:t>Arijit</w:t>
+            </w:r>
+          </w:p>
+          <w:p/>
+          <w:p>
+            <w:r>
+              <w:t>Calling:</w:t>
+            </w:r>
+          </w:p>
+          <w:p>
+            <w:r>
+              <w:t>Console.log(</w:t>
+            </w:r>
+            <w:r>
+              <w:t xml:space="preserve">`${person.name} is </w:t>
+            </w:r>
+            <w:r>
+              <w:t>${</w:t>
+            </w:r>
+            <w:proofErr w:type="spellStart"/>
+            <w:r>
+              <w:t>person.age</w:t>
+            </w:r>
+            <w:proofErr w:type="spellEnd"/>
+            <w:r>
+              <w:t xml:space="preserve">} years </w:t>
+            </w:r>
+            <w:proofErr w:type="gramStart"/>
+            <w:r>
+              <w:t>old.</w:t>
+            </w:r>
+            <w:r>
+              <w:t>`</w:t>
+            </w:r>
+            <w:proofErr w:type="gramEnd"/>
+            <w:r>
+              <w:t>)</w:t>
+            </w:r>
+          </w:p>
+          <w:p/>
+          <w:p>
+            <w:r>
+              <w:t>Output:</w:t>
+            </w:r>
+          </w:p>
+          <w:p>
+            <w:r>
+              <w:t>Arijit</w:t>
+            </w:r>
+            <w:r>
+              <w:t xml:space="preserve"> is 37 years old.</w:t>
+            </w:r>
+          </w:p>
+          <w:p/>
+          <w:p/>
           <w:p/>
         </w:tc>
       </w:tr>
@@ -1659,6 +2121,9 @@
             <w:pPr>
               <w:pStyle w:val="ListNumber"/>
             </w:pPr>
+            <w:r>
+              <w:t>Objects with functions</w:t>
+            </w:r>
           </w:p>
         </w:tc>
         <w:tc>
@@ -1688,7 +2153,7 @@
 </file>
 
 <file path=word/endnotes.xml><?xml version="1.0" encoding="utf-8"?>
-<w:endnotes xmlns:wpc="http://schemas.microsoft.com/office/word/2010/wordprocessingCanvas" xmlns:cx="http://schemas.microsoft.com/office/drawing/2014/chartex" xmlns:cx1="http://schemas.microsoft.com/office/drawing/2015/9/8/chartex" xmlns:cx2="http://schemas.microsoft.com/office/drawing/2015/10/21/chartex" xmlns:cx3="http://schemas.microsoft.com/office/drawing/2016/5/9/chartex" xmlns:cx4="http://schemas.microsoft.com/office/drawing/2016/5/10/chartex" xmlns:cx5="http://schemas.microsoft.com/office/drawing/2016/5/11/chartex" xmlns:cx6="http://schemas.microsoft.com/office/drawing/2016/5/12/chartex" xmlns:cx7="http://schemas.microsoft.com/office/drawing/2016/5/13/chartex" xmlns:cx8="http://schemas.microsoft.com/office/drawing/2016/5/14/chartex" xmlns:mc="http://schemas.openxmlformats.org/markup-compatibility/2006" xmlns:aink="http://schemas.microsoft.com/office/drawing/2016/ink" xmlns:am3d="http://schemas.microsoft.com/office/drawing/2017/model3d" xmlns:o="urn:schemas-microsoft-com:office:office" xmlns:r="http://schemas.openxmlformats.org/officeDocument/2006/relationships" xmlns:m="http://schemas.openxmlformats.org/officeDocument/2006/math" xmlns:v="urn:schemas-microsoft-com:vml" xmlns:wp14="http://schemas.microsoft.com/office/word/2010/wordprocessingDrawing" xmlns:wp="http://schemas.openxmlformats.org/drawingml/2006/wordprocessingDrawing" xmlns:w10="urn:schemas-microsoft-com:office:word" xmlns:w="http://schemas.openxmlformats.org/wordprocessingml/2006/main" xmlns:w14="http://schemas.microsoft.com/office/word/2010/wordml" xmlns:w15="http://schemas.microsoft.com/office/word/2012/wordml" xmlns:w16cid="http://schemas.microsoft.com/office/word/2016/wordml/cid" xmlns:w16se="http://schemas.microsoft.com/office/word/2015/wordml/symex" xmlns:wpg="http://schemas.microsoft.com/office/word/2010/wordprocessingGroup" xmlns:wpi="http://schemas.microsoft.com/office/word/2010/wordprocessingInk" xmlns:wne="http://schemas.microsoft.com/office/word/2006/wordml" xmlns:wps="http://schemas.microsoft.com/office/word/2010/wordprocessingShape" mc:Ignorable="w14 w15 w16se w16cid wp14">
+<w:endnotes xmlns:wpc="http://schemas.microsoft.com/office/word/2010/wordprocessingCanvas" xmlns:cx="http://schemas.microsoft.com/office/drawing/2014/chartex" xmlns:cx1="http://schemas.microsoft.com/office/drawing/2015/9/8/chartex" xmlns:cx2="http://schemas.microsoft.com/office/drawing/2015/10/21/chartex" xmlns:cx3="http://schemas.microsoft.com/office/drawing/2016/5/9/chartex" xmlns:cx4="http://schemas.microsoft.com/office/drawing/2016/5/10/chartex" xmlns:cx5="http://schemas.microsoft.com/office/drawing/2016/5/11/chartex" xmlns:cx6="http://schemas.microsoft.com/office/drawing/2016/5/12/chartex" xmlns:cx7="http://schemas.microsoft.com/office/drawing/2016/5/13/chartex" xmlns:cx8="http://schemas.microsoft.com/office/drawing/2016/5/14/chartex" xmlns:mc="http://schemas.openxmlformats.org/markup-compatibility/2006" xmlns:aink="http://schemas.microsoft.com/office/drawing/2016/ink" xmlns:am3d="http://schemas.microsoft.com/office/drawing/2017/model3d" xmlns:o="urn:schemas-microsoft-com:office:office" xmlns:r="http://schemas.openxmlformats.org/officeDocument/2006/relationships" xmlns:m="http://schemas.openxmlformats.org/officeDocument/2006/math" xmlns:v="urn:schemas-microsoft-com:vml" xmlns:wp14="http://schemas.microsoft.com/office/word/2010/wordprocessingDrawing" xmlns:wp="http://schemas.openxmlformats.org/drawingml/2006/wordprocessingDrawing" xmlns:w10="urn:schemas-microsoft-com:office:word" xmlns:w="http://schemas.openxmlformats.org/wordprocessingml/2006/main" xmlns:w14="http://schemas.microsoft.com/office/word/2010/wordml" xmlns:w15="http://schemas.microsoft.com/office/word/2012/wordml" xmlns:w16cex="http://schemas.microsoft.com/office/word/2018/wordml/cex" xmlns:w16cid="http://schemas.microsoft.com/office/word/2016/wordml/cid" xmlns:w16="http://schemas.microsoft.com/office/word/2018/wordml" xmlns:w16se="http://schemas.microsoft.com/office/word/2015/wordml/symex" xmlns:wpg="http://schemas.microsoft.com/office/word/2010/wordprocessingGroup" xmlns:wpi="http://schemas.microsoft.com/office/word/2010/wordprocessingInk" xmlns:wne="http://schemas.microsoft.com/office/word/2006/wordml" xmlns:wps="http://schemas.microsoft.com/office/word/2010/wordprocessingShape" mc:Ignorable="w14 w15 w16se w16cid w16 w16cex wp14">
   <w:endnote w:type="separator" w:id="-1">
     <w:p>
       <w:r>
@@ -1707,7 +2172,7 @@
 </file>
 
 <file path=word/footnotes.xml><?xml version="1.0" encoding="utf-8"?>
-<w:footnotes xmlns:wpc="http://schemas.microsoft.com/office/word/2010/wordprocessingCanvas" xmlns:cx="http://schemas.microsoft.com/office/drawing/2014/chartex" xmlns:cx1="http://schemas.microsoft.com/office/drawing/2015/9/8/chartex" xmlns:cx2="http://schemas.microsoft.com/office/drawing/2015/10/21/chartex" xmlns:cx3="http://schemas.microsoft.com/office/drawing/2016/5/9/chartex" xmlns:cx4="http://schemas.microsoft.com/office/drawing/2016/5/10/chartex" xmlns:cx5="http://schemas.microsoft.com/office/drawing/2016/5/11/chartex" xmlns:cx6="http://schemas.microsoft.com/office/drawing/2016/5/12/chartex" xmlns:cx7="http://schemas.microsoft.com/office/drawing/2016/5/13/chartex" xmlns:cx8="http://schemas.microsoft.com/office/drawing/2016/5/14/chartex" xmlns:mc="http://schemas.openxmlformats.org/markup-compatibility/2006" xmlns:aink="http://schemas.microsoft.com/office/drawing/2016/ink" xmlns:am3d="http://schemas.microsoft.com/office/drawing/2017/model3d" xmlns:o="urn:schemas-microsoft-com:office:office" xmlns:r="http://schemas.openxmlformats.org/officeDocument/2006/relationships" xmlns:m="http://schemas.openxmlformats.org/officeDocument/2006/math" xmlns:v="urn:schemas-microsoft-com:vml" xmlns:wp14="http://schemas.microsoft.com/office/word/2010/wordprocessingDrawing" xmlns:wp="http://schemas.openxmlformats.org/drawingml/2006/wordprocessingDrawing" xmlns:w10="urn:schemas-microsoft-com:office:word" xmlns:w="http://schemas.openxmlformats.org/wordprocessingml/2006/main" xmlns:w14="http://schemas.microsoft.com/office/word/2010/wordml" xmlns:w15="http://schemas.microsoft.com/office/word/2012/wordml" xmlns:w16cid="http://schemas.microsoft.com/office/word/2016/wordml/cid" xmlns:w16se="http://schemas.microsoft.com/office/word/2015/wordml/symex" xmlns:wpg="http://schemas.microsoft.com/office/word/2010/wordprocessingGroup" xmlns:wpi="http://schemas.microsoft.com/office/word/2010/wordprocessingInk" xmlns:wne="http://schemas.microsoft.com/office/word/2006/wordml" xmlns:wps="http://schemas.microsoft.com/office/word/2010/wordprocessingShape" mc:Ignorable="w14 w15 w16se w16cid wp14">
+<w:footnotes xmlns:wpc="http://schemas.microsoft.com/office/word/2010/wordprocessingCanvas" xmlns:cx="http://schemas.microsoft.com/office/drawing/2014/chartex" xmlns:cx1="http://schemas.microsoft.com/office/drawing/2015/9/8/chartex" xmlns:cx2="http://schemas.microsoft.com/office/drawing/2015/10/21/chartex" xmlns:cx3="http://schemas.microsoft.com/office/drawing/2016/5/9/chartex" xmlns:cx4="http://schemas.microsoft.com/office/drawing/2016/5/10/chartex" xmlns:cx5="http://schemas.microsoft.com/office/drawing/2016/5/11/chartex" xmlns:cx6="http://schemas.microsoft.com/office/drawing/2016/5/12/chartex" xmlns:cx7="http://schemas.microsoft.com/office/drawing/2016/5/13/chartex" xmlns:cx8="http://schemas.microsoft.com/office/drawing/2016/5/14/chartex" xmlns:mc="http://schemas.openxmlformats.org/markup-compatibility/2006" xmlns:aink="http://schemas.microsoft.com/office/drawing/2016/ink" xmlns:am3d="http://schemas.microsoft.com/office/drawing/2017/model3d" xmlns:o="urn:schemas-microsoft-com:office:office" xmlns:r="http://schemas.openxmlformats.org/officeDocument/2006/relationships" xmlns:m="http://schemas.openxmlformats.org/officeDocument/2006/math" xmlns:v="urn:schemas-microsoft-com:vml" xmlns:wp14="http://schemas.microsoft.com/office/word/2010/wordprocessingDrawing" xmlns:wp="http://schemas.openxmlformats.org/drawingml/2006/wordprocessingDrawing" xmlns:w10="urn:schemas-microsoft-com:office:word" xmlns:w="http://schemas.openxmlformats.org/wordprocessingml/2006/main" xmlns:w14="http://schemas.microsoft.com/office/word/2010/wordml" xmlns:w15="http://schemas.microsoft.com/office/word/2012/wordml" xmlns:w16cex="http://schemas.microsoft.com/office/word/2018/wordml/cex" xmlns:w16cid="http://schemas.microsoft.com/office/word/2016/wordml/cid" xmlns:w16="http://schemas.microsoft.com/office/word/2018/wordml" xmlns:w16se="http://schemas.microsoft.com/office/word/2015/wordml/symex" xmlns:wpg="http://schemas.microsoft.com/office/word/2010/wordprocessingGroup" xmlns:wpi="http://schemas.microsoft.com/office/word/2010/wordprocessingInk" xmlns:wne="http://schemas.microsoft.com/office/word/2006/wordml" xmlns:wps="http://schemas.microsoft.com/office/word/2010/wordprocessingShape" mc:Ignorable="w14 w15 w16se w16cid w16 w16cex wp14">
   <w:footnote w:type="separator" w:id="-1">
     <w:p>
       <w:r>
@@ -1726,7 +2191,7 @@
 </file>
 
 <file path=word/header1.xml><?xml version="1.0" encoding="utf-8"?>
-<w:hdr xmlns:wpc="http://schemas.microsoft.com/office/word/2010/wordprocessingCanvas" xmlns:cx="http://schemas.microsoft.com/office/drawing/2014/chartex" xmlns:cx1="http://schemas.microsoft.com/office/drawing/2015/9/8/chartex" xmlns:cx2="http://schemas.microsoft.com/office/drawing/2015/10/21/chartex" xmlns:cx3="http://schemas.microsoft.com/office/drawing/2016/5/9/chartex" xmlns:cx4="http://schemas.microsoft.com/office/drawing/2016/5/10/chartex" xmlns:cx5="http://schemas.microsoft.com/office/drawing/2016/5/11/chartex" xmlns:cx6="http://schemas.microsoft.com/office/drawing/2016/5/12/chartex" xmlns:cx7="http://schemas.microsoft.com/office/drawing/2016/5/13/chartex" xmlns:cx8="http://schemas.microsoft.com/office/drawing/2016/5/14/chartex" xmlns:mc="http://schemas.openxmlformats.org/markup-compatibility/2006" xmlns:aink="http://schemas.microsoft.com/office/drawing/2016/ink" xmlns:am3d="http://schemas.microsoft.com/office/drawing/2017/model3d" xmlns:o="urn:schemas-microsoft-com:office:office" xmlns:r="http://schemas.openxmlformats.org/officeDocument/2006/relationships" xmlns:m="http://schemas.openxmlformats.org/officeDocument/2006/math" xmlns:v="urn:schemas-microsoft-com:vml" xmlns:wp14="http://schemas.microsoft.com/office/word/2010/wordprocessingDrawing" xmlns:wp="http://schemas.openxmlformats.org/drawingml/2006/wordprocessingDrawing" xmlns:w10="urn:schemas-microsoft-com:office:word" xmlns:w="http://schemas.openxmlformats.org/wordprocessingml/2006/main" xmlns:w14="http://schemas.microsoft.com/office/word/2010/wordml" xmlns:w15="http://schemas.microsoft.com/office/word/2012/wordml" xmlns:w16cid="http://schemas.microsoft.com/office/word/2016/wordml/cid" xmlns:w16se="http://schemas.microsoft.com/office/word/2015/wordml/symex" xmlns:wpg="http://schemas.microsoft.com/office/word/2010/wordprocessingGroup" xmlns:wpi="http://schemas.microsoft.com/office/word/2010/wordprocessingInk" xmlns:wne="http://schemas.microsoft.com/office/word/2006/wordml" xmlns:wps="http://schemas.microsoft.com/office/word/2010/wordprocessingShape" mc:Ignorable="w14 w15 w16se w16cid wp14">
+<w:hdr xmlns:wpc="http://schemas.microsoft.com/office/word/2010/wordprocessingCanvas" xmlns:cx="http://schemas.microsoft.com/office/drawing/2014/chartex" xmlns:cx1="http://schemas.microsoft.com/office/drawing/2015/9/8/chartex" xmlns:cx2="http://schemas.microsoft.com/office/drawing/2015/10/21/chartex" xmlns:cx3="http://schemas.microsoft.com/office/drawing/2016/5/9/chartex" xmlns:cx4="http://schemas.microsoft.com/office/drawing/2016/5/10/chartex" xmlns:cx5="http://schemas.microsoft.com/office/drawing/2016/5/11/chartex" xmlns:cx6="http://schemas.microsoft.com/office/drawing/2016/5/12/chartex" xmlns:cx7="http://schemas.microsoft.com/office/drawing/2016/5/13/chartex" xmlns:cx8="http://schemas.microsoft.com/office/drawing/2016/5/14/chartex" xmlns:mc="http://schemas.openxmlformats.org/markup-compatibility/2006" xmlns:aink="http://schemas.microsoft.com/office/drawing/2016/ink" xmlns:am3d="http://schemas.microsoft.com/office/drawing/2017/model3d" xmlns:o="urn:schemas-microsoft-com:office:office" xmlns:r="http://schemas.openxmlformats.org/officeDocument/2006/relationships" xmlns:m="http://schemas.openxmlformats.org/officeDocument/2006/math" xmlns:v="urn:schemas-microsoft-com:vml" xmlns:wp14="http://schemas.microsoft.com/office/word/2010/wordprocessingDrawing" xmlns:wp="http://schemas.openxmlformats.org/drawingml/2006/wordprocessingDrawing" xmlns:w10="urn:schemas-microsoft-com:office:word" xmlns:w="http://schemas.openxmlformats.org/wordprocessingml/2006/main" xmlns:w14="http://schemas.microsoft.com/office/word/2010/wordml" xmlns:w15="http://schemas.microsoft.com/office/word/2012/wordml" xmlns:w16cex="http://schemas.microsoft.com/office/word/2018/wordml/cex" xmlns:w16cid="http://schemas.microsoft.com/office/word/2016/wordml/cid" xmlns:w16="http://schemas.microsoft.com/office/word/2018/wordml" xmlns:w16se="http://schemas.microsoft.com/office/word/2015/wordml/symex" xmlns:wpg="http://schemas.microsoft.com/office/word/2010/wordprocessingGroup" xmlns:wpi="http://schemas.microsoft.com/office/word/2010/wordprocessingInk" xmlns:wne="http://schemas.microsoft.com/office/word/2006/wordml" xmlns:wps="http://schemas.microsoft.com/office/word/2010/wordprocessingShape" mc:Ignorable="w14 w15 w16se w16cid w16 w16cex wp14">
   <w:sdt>
     <w:sdtPr>
       <w:alias w:val="*Name of student to be written on line at top of log."/>
@@ -1739,6 +2204,7 @@
       <w:showingPlcHdr/>
       <w15:appearance w15:val="hidden"/>
     </w:sdtPr>
+    <w:sdtEndPr/>
     <w:sdtContent>
       <w:p>
         <w:pPr>
@@ -1754,7 +2220,7 @@
 </file>
 
 <file path=word/numbering.xml><?xml version="1.0" encoding="utf-8"?>
-<w:numbering xmlns:wpc="http://schemas.microsoft.com/office/word/2010/wordprocessingCanvas" xmlns:cx="http://schemas.microsoft.com/office/drawing/2014/chartex" xmlns:cx1="http://schemas.microsoft.com/office/drawing/2015/9/8/chartex" xmlns:cx2="http://schemas.microsoft.com/office/drawing/2015/10/21/chartex" xmlns:cx3="http://schemas.microsoft.com/office/drawing/2016/5/9/chartex" xmlns:cx4="http://schemas.microsoft.com/office/drawing/2016/5/10/chartex" xmlns:cx5="http://schemas.microsoft.com/office/drawing/2016/5/11/chartex" xmlns:cx6="http://schemas.microsoft.com/office/drawing/2016/5/12/chartex" xmlns:cx7="http://schemas.microsoft.com/office/drawing/2016/5/13/chartex" xmlns:cx8="http://schemas.microsoft.com/office/drawing/2016/5/14/chartex" xmlns:mc="http://schemas.openxmlformats.org/markup-compatibility/2006" xmlns:aink="http://schemas.microsoft.com/office/drawing/2016/ink" xmlns:am3d="http://schemas.microsoft.com/office/drawing/2017/model3d" xmlns:o="urn:schemas-microsoft-com:office:office" xmlns:r="http://schemas.openxmlformats.org/officeDocument/2006/relationships" xmlns:m="http://schemas.openxmlformats.org/officeDocument/2006/math" xmlns:v="urn:schemas-microsoft-com:vml" xmlns:wp14="http://schemas.microsoft.com/office/word/2010/wordprocessingDrawing" xmlns:wp="http://schemas.openxmlformats.org/drawingml/2006/wordprocessingDrawing" xmlns:w10="urn:schemas-microsoft-com:office:word" xmlns:w="http://schemas.openxmlformats.org/wordprocessingml/2006/main" xmlns:w14="http://schemas.microsoft.com/office/word/2010/wordml" xmlns:w15="http://schemas.microsoft.com/office/word/2012/wordml" xmlns:w16cid="http://schemas.microsoft.com/office/word/2016/wordml/cid" xmlns:w16se="http://schemas.microsoft.com/office/word/2015/wordml/symex" xmlns:wpg="http://schemas.microsoft.com/office/word/2010/wordprocessingGroup" xmlns:wpi="http://schemas.microsoft.com/office/word/2010/wordprocessingInk" xmlns:wne="http://schemas.microsoft.com/office/word/2006/wordml" xmlns:wps="http://schemas.microsoft.com/office/word/2010/wordprocessingShape" mc:Ignorable="w14 w15 w16se w16cid wp14">
+<w:numbering xmlns:wpc="http://schemas.microsoft.com/office/word/2010/wordprocessingCanvas" xmlns:cx="http://schemas.microsoft.com/office/drawing/2014/chartex" xmlns:cx1="http://schemas.microsoft.com/office/drawing/2015/9/8/chartex" xmlns:cx2="http://schemas.microsoft.com/office/drawing/2015/10/21/chartex" xmlns:cx3="http://schemas.microsoft.com/office/drawing/2016/5/9/chartex" xmlns:cx4="http://schemas.microsoft.com/office/drawing/2016/5/10/chartex" xmlns:cx5="http://schemas.microsoft.com/office/drawing/2016/5/11/chartex" xmlns:cx6="http://schemas.microsoft.com/office/drawing/2016/5/12/chartex" xmlns:cx7="http://schemas.microsoft.com/office/drawing/2016/5/13/chartex" xmlns:cx8="http://schemas.microsoft.com/office/drawing/2016/5/14/chartex" xmlns:mc="http://schemas.openxmlformats.org/markup-compatibility/2006" xmlns:aink="http://schemas.microsoft.com/office/drawing/2016/ink" xmlns:am3d="http://schemas.microsoft.com/office/drawing/2017/model3d" xmlns:o="urn:schemas-microsoft-com:office:office" xmlns:r="http://schemas.openxmlformats.org/officeDocument/2006/relationships" xmlns:m="http://schemas.openxmlformats.org/officeDocument/2006/math" xmlns:v="urn:schemas-microsoft-com:vml" xmlns:wp14="http://schemas.microsoft.com/office/word/2010/wordprocessingDrawing" xmlns:wp="http://schemas.openxmlformats.org/drawingml/2006/wordprocessingDrawing" xmlns:w10="urn:schemas-microsoft-com:office:word" xmlns:w="http://schemas.openxmlformats.org/wordprocessingml/2006/main" xmlns:w14="http://schemas.microsoft.com/office/word/2010/wordml" xmlns:w15="http://schemas.microsoft.com/office/word/2012/wordml" xmlns:w16cex="http://schemas.microsoft.com/office/word/2018/wordml/cex" xmlns:w16cid="http://schemas.microsoft.com/office/word/2016/wordml/cid" xmlns:w16="http://schemas.microsoft.com/office/word/2018/wordml" xmlns:w16se="http://schemas.microsoft.com/office/word/2015/wordml/symex" xmlns:wpg="http://schemas.microsoft.com/office/word/2010/wordprocessingGroup" xmlns:wpi="http://schemas.microsoft.com/office/word/2010/wordprocessingInk" xmlns:wne="http://schemas.microsoft.com/office/word/2006/wordml" xmlns:wps="http://schemas.microsoft.com/office/word/2010/wordprocessingShape" mc:Ignorable="w14 w15 w16se w16cid w16 w16cex wp14">
   <w:abstractNum w:abstractNumId="0" w15:restartNumberingAfterBreak="0">
     <w:nsid w:val="FFFFFF1D"/>
     <w:multiLevelType w:val="multilevel"/>
@@ -2816,7 +3282,7 @@
 </file>
 
 <file path=word/styles.xml><?xml version="1.0" encoding="utf-8"?>
-<w:styles xmlns:mc="http://schemas.openxmlformats.org/markup-compatibility/2006" xmlns:r="http://schemas.openxmlformats.org/officeDocument/2006/relationships" xmlns:w="http://schemas.openxmlformats.org/wordprocessingml/2006/main" xmlns:w14="http://schemas.microsoft.com/office/word/2010/wordml" xmlns:w15="http://schemas.microsoft.com/office/word/2012/wordml" xmlns:w16cid="http://schemas.microsoft.com/office/word/2016/wordml/cid" xmlns:w16se="http://schemas.microsoft.com/office/word/2015/wordml/symex" mc:Ignorable="w14 w15 w16se w16cid">
+<w:styles xmlns:mc="http://schemas.openxmlformats.org/markup-compatibility/2006" xmlns:r="http://schemas.openxmlformats.org/officeDocument/2006/relationships" xmlns:w="http://schemas.openxmlformats.org/wordprocessingml/2006/main" xmlns:w14="http://schemas.microsoft.com/office/word/2010/wordml" xmlns:w15="http://schemas.microsoft.com/office/word/2012/wordml" xmlns:w16cex="http://schemas.microsoft.com/office/word/2018/wordml/cex" xmlns:w16cid="http://schemas.microsoft.com/office/word/2016/wordml/cid" xmlns:w16="http://schemas.microsoft.com/office/word/2018/wordml" xmlns:w16se="http://schemas.microsoft.com/office/word/2015/wordml/symex" mc:Ignorable="w14 w15 w16se w16cid w16 w16cex">
   <w:docDefaults>
     <w:rPrDefault>
       <w:rPr>
@@ -2828,7 +3294,7 @@
     </w:rPrDefault>
     <w:pPrDefault/>
   </w:docDefaults>
-  <w:latentStyles w:defLockedState="0" w:defUIPriority="99" w:defSemiHidden="0" w:defUnhideWhenUsed="0" w:defQFormat="0" w:count="377">
+  <w:latentStyles w:defLockedState="0" w:defUIPriority="99" w:defSemiHidden="0" w:defUnhideWhenUsed="0" w:defQFormat="0" w:count="376">
     <w:lsdException w:name="Normal" w:uiPriority="0" w:qFormat="1"/>
     <w:lsdException w:name="heading 1" w:uiPriority="9"/>
     <w:lsdException w:name="heading 2" w:semiHidden="1" w:uiPriority="9" w:qFormat="1"/>
@@ -3205,7 +3671,6 @@
     <w:lsdException w:name="Hashtag" w:semiHidden="1"/>
     <w:lsdException w:name="Unresolved Mention" w:semiHidden="1"/>
     <w:lsdException w:name="Smart Link" w:semiHidden="1" w:unhideWhenUsed="1"/>
-    <w:lsdException w:name="Smart Link Error" w:semiHidden="1" w:unhideWhenUsed="1"/>
   </w:latentStyles>
   <w:style w:type="paragraph" w:default="1" w:styleId="Normal">
     <w:name w:val="Normal"/>
@@ -3505,7 +3970,7 @@
 </file>
 
 <file path=word/glossary/document.xml><?xml version="1.0" encoding="utf-8"?>
-<w:glossaryDocument xmlns:wpc="http://schemas.microsoft.com/office/word/2010/wordprocessingCanvas" xmlns:cx="http://schemas.microsoft.com/office/drawing/2014/chartex" xmlns:cx1="http://schemas.microsoft.com/office/drawing/2015/9/8/chartex" xmlns:cx2="http://schemas.microsoft.com/office/drawing/2015/10/21/chartex" xmlns:cx3="http://schemas.microsoft.com/office/drawing/2016/5/9/chartex" xmlns:cx4="http://schemas.microsoft.com/office/drawing/2016/5/10/chartex" xmlns:cx5="http://schemas.microsoft.com/office/drawing/2016/5/11/chartex" xmlns:cx6="http://schemas.microsoft.com/office/drawing/2016/5/12/chartex" xmlns:cx7="http://schemas.microsoft.com/office/drawing/2016/5/13/chartex" xmlns:cx8="http://schemas.microsoft.com/office/drawing/2016/5/14/chartex" xmlns:mc="http://schemas.openxmlformats.org/markup-compatibility/2006" xmlns:aink="http://schemas.microsoft.com/office/drawing/2016/ink" xmlns:am3d="http://schemas.microsoft.com/office/drawing/2017/model3d" xmlns:o="urn:schemas-microsoft-com:office:office" xmlns:r="http://schemas.openxmlformats.org/officeDocument/2006/relationships" xmlns:m="http://schemas.openxmlformats.org/officeDocument/2006/math" xmlns:v="urn:schemas-microsoft-com:vml" xmlns:wp14="http://schemas.microsoft.com/office/word/2010/wordprocessingDrawing" xmlns:wp="http://schemas.openxmlformats.org/drawingml/2006/wordprocessingDrawing" xmlns:w10="urn:schemas-microsoft-com:office:word" xmlns:w="http://schemas.openxmlformats.org/wordprocessingml/2006/main" xmlns:w14="http://schemas.microsoft.com/office/word/2010/wordml" xmlns:w15="http://schemas.microsoft.com/office/word/2012/wordml" xmlns:w16cid="http://schemas.microsoft.com/office/word/2016/wordml/cid" xmlns:w16se="http://schemas.microsoft.com/office/word/2015/wordml/symex" xmlns:wpg="http://schemas.microsoft.com/office/word/2010/wordprocessingGroup" xmlns:wpi="http://schemas.microsoft.com/office/word/2010/wordprocessingInk" xmlns:wne="http://schemas.microsoft.com/office/word/2006/wordml" xmlns:wps="http://schemas.microsoft.com/office/word/2010/wordprocessingShape" mc:Ignorable="w14 w15 w16se w16cid wp14">
+<w:glossaryDocument xmlns:wpc="http://schemas.microsoft.com/office/word/2010/wordprocessingCanvas" xmlns:cx="http://schemas.microsoft.com/office/drawing/2014/chartex" xmlns:cx1="http://schemas.microsoft.com/office/drawing/2015/9/8/chartex" xmlns:cx2="http://schemas.microsoft.com/office/drawing/2015/10/21/chartex" xmlns:cx3="http://schemas.microsoft.com/office/drawing/2016/5/9/chartex" xmlns:cx4="http://schemas.microsoft.com/office/drawing/2016/5/10/chartex" xmlns:cx5="http://schemas.microsoft.com/office/drawing/2016/5/11/chartex" xmlns:cx6="http://schemas.microsoft.com/office/drawing/2016/5/12/chartex" xmlns:cx7="http://schemas.microsoft.com/office/drawing/2016/5/13/chartex" xmlns:cx8="http://schemas.microsoft.com/office/drawing/2016/5/14/chartex" xmlns:mc="http://schemas.openxmlformats.org/markup-compatibility/2006" xmlns:aink="http://schemas.microsoft.com/office/drawing/2016/ink" xmlns:am3d="http://schemas.microsoft.com/office/drawing/2017/model3d" xmlns:o="urn:schemas-microsoft-com:office:office" xmlns:r="http://schemas.openxmlformats.org/officeDocument/2006/relationships" xmlns:m="http://schemas.openxmlformats.org/officeDocument/2006/math" xmlns:v="urn:schemas-microsoft-com:vml" xmlns:wp14="http://schemas.microsoft.com/office/word/2010/wordprocessingDrawing" xmlns:wp="http://schemas.openxmlformats.org/drawingml/2006/wordprocessingDrawing" xmlns:w10="urn:schemas-microsoft-com:office:word" xmlns:w="http://schemas.openxmlformats.org/wordprocessingml/2006/main" xmlns:w14="http://schemas.microsoft.com/office/word/2010/wordml" xmlns:w15="http://schemas.microsoft.com/office/word/2012/wordml" xmlns:w16cex="http://schemas.microsoft.com/office/word/2018/wordml/cex" xmlns:w16cid="http://schemas.microsoft.com/office/word/2016/wordml/cid" xmlns:w16="http://schemas.microsoft.com/office/word/2018/wordml" xmlns:w16se="http://schemas.microsoft.com/office/word/2015/wordml/symex" xmlns:wpg="http://schemas.microsoft.com/office/word/2010/wordprocessingGroup" xmlns:wpi="http://schemas.microsoft.com/office/word/2010/wordprocessingInk" xmlns:wne="http://schemas.microsoft.com/office/word/2006/wordml" xmlns:wps="http://schemas.microsoft.com/office/word/2010/wordprocessingShape" mc:Ignorable="w14 w15 w16se w16cid w16 w16cex wp14">
   <w:docParts>
     <w:docPart>
       <w:docPartPr>
@@ -3544,7 +4009,7 @@
 </file>
 
 <file path=word/glossary/fontTable.xml><?xml version="1.0" encoding="utf-8"?>
-<w:fonts xmlns:mc="http://schemas.openxmlformats.org/markup-compatibility/2006" xmlns:r="http://schemas.openxmlformats.org/officeDocument/2006/relationships" xmlns:w="http://schemas.openxmlformats.org/wordprocessingml/2006/main" xmlns:w14="http://schemas.microsoft.com/office/word/2010/wordml" xmlns:w15="http://schemas.microsoft.com/office/word/2012/wordml" xmlns:w16cid="http://schemas.microsoft.com/office/word/2016/wordml/cid" xmlns:w16se="http://schemas.microsoft.com/office/word/2015/wordml/symex" mc:Ignorable="w14 w15 w16se w16cid">
+<w:fonts xmlns:mc="http://schemas.openxmlformats.org/markup-compatibility/2006" xmlns:r="http://schemas.openxmlformats.org/officeDocument/2006/relationships" xmlns:w="http://schemas.openxmlformats.org/wordprocessingml/2006/main" xmlns:w14="http://schemas.microsoft.com/office/word/2010/wordml" xmlns:w15="http://schemas.microsoft.com/office/word/2012/wordml" xmlns:w16cex="http://schemas.microsoft.com/office/word/2018/wordml/cex" xmlns:w16cid="http://schemas.microsoft.com/office/word/2016/wordml/cid" xmlns:w16="http://schemas.microsoft.com/office/word/2018/wordml" xmlns:w16se="http://schemas.microsoft.com/office/word/2015/wordml/symex" mc:Ignorable="w14 w15 w16se w16cid w16 w16cex">
   <w:font w:name="Symbol">
     <w:panose1 w:val="05050102010706020507"/>
     <w:charset w:val="02"/>
@@ -3633,7 +4098,7 @@
 </file>
 
 <file path=word/glossary/settings.xml><?xml version="1.0" encoding="utf-8"?>
-<w:settings xmlns:mc="http://schemas.openxmlformats.org/markup-compatibility/2006" xmlns:o="urn:schemas-microsoft-com:office:office" xmlns:r="http://schemas.openxmlformats.org/officeDocument/2006/relationships" xmlns:m="http://schemas.openxmlformats.org/officeDocument/2006/math" xmlns:v="urn:schemas-microsoft-com:vml" xmlns:w10="urn:schemas-microsoft-com:office:word" xmlns:w="http://schemas.openxmlformats.org/wordprocessingml/2006/main" xmlns:w14="http://schemas.microsoft.com/office/word/2010/wordml" xmlns:w15="http://schemas.microsoft.com/office/word/2012/wordml" xmlns:w16cid="http://schemas.microsoft.com/office/word/2016/wordml/cid" xmlns:w16se="http://schemas.microsoft.com/office/word/2015/wordml/symex" xmlns:sl="http://schemas.openxmlformats.org/schemaLibrary/2006/main" mc:Ignorable="w14 w15 w16se w16cid">
+<w:settings xmlns:mc="http://schemas.openxmlformats.org/markup-compatibility/2006" xmlns:o="urn:schemas-microsoft-com:office:office" xmlns:r="http://schemas.openxmlformats.org/officeDocument/2006/relationships" xmlns:m="http://schemas.openxmlformats.org/officeDocument/2006/math" xmlns:v="urn:schemas-microsoft-com:vml" xmlns:w10="urn:schemas-microsoft-com:office:word" xmlns:w="http://schemas.openxmlformats.org/wordprocessingml/2006/main" xmlns:w14="http://schemas.microsoft.com/office/word/2010/wordml" xmlns:w15="http://schemas.microsoft.com/office/word/2012/wordml" xmlns:w16cex="http://schemas.microsoft.com/office/word/2018/wordml/cex" xmlns:w16cid="http://schemas.microsoft.com/office/word/2016/wordml/cid" xmlns:w16="http://schemas.microsoft.com/office/word/2018/wordml" xmlns:w16se="http://schemas.microsoft.com/office/word/2015/wordml/symex" xmlns:sl="http://schemas.openxmlformats.org/schemaLibrary/2006/main" mc:Ignorable="w14 w15 w16se w16cid w16 w16cex">
   <w:view w:val="normal"/>
   <w:defaultTabStop w:val="720"/>
   <w:characterSpacingControl w:val="doNotCompress"/>
@@ -3648,12 +4113,14 @@
   </w:compat>
   <w:rsids>
     <w:rsidRoot w:val="00A477A4"/>
+    <w:rsid w:val="0008027F"/>
     <w:rsid w:val="000E0B44"/>
     <w:rsid w:val="002B3304"/>
     <w:rsid w:val="007B116D"/>
     <w:rsid w:val="007F2D79"/>
     <w:rsid w:val="00840F21"/>
     <w:rsid w:val="00A477A4"/>
+    <w:rsid w:val="00ED453A"/>
   </w:rsids>
   <m:mathPr>
     <m:mathFont m:val="Cambria Math"/>
@@ -3677,7 +4144,7 @@
 </file>
 
 <file path=word/glossary/styles.xml><?xml version="1.0" encoding="utf-8"?>
-<w:styles xmlns:mc="http://schemas.openxmlformats.org/markup-compatibility/2006" xmlns:r="http://schemas.openxmlformats.org/officeDocument/2006/relationships" xmlns:w="http://schemas.openxmlformats.org/wordprocessingml/2006/main" xmlns:w14="http://schemas.microsoft.com/office/word/2010/wordml" xmlns:w15="http://schemas.microsoft.com/office/word/2012/wordml" xmlns:w16cid="http://schemas.microsoft.com/office/word/2016/wordml/cid" xmlns:w16se="http://schemas.microsoft.com/office/word/2015/wordml/symex" mc:Ignorable="w14 w15 w16se w16cid">
+<w:styles xmlns:mc="http://schemas.openxmlformats.org/markup-compatibility/2006" xmlns:r="http://schemas.openxmlformats.org/officeDocument/2006/relationships" xmlns:w="http://schemas.openxmlformats.org/wordprocessingml/2006/main" xmlns:w14="http://schemas.microsoft.com/office/word/2010/wordml" xmlns:w15="http://schemas.microsoft.com/office/word/2012/wordml" xmlns:w16cex="http://schemas.microsoft.com/office/word/2018/wordml/cex" xmlns:w16cid="http://schemas.microsoft.com/office/word/2016/wordml/cid" xmlns:w16="http://schemas.microsoft.com/office/word/2018/wordml" xmlns:w16se="http://schemas.microsoft.com/office/word/2015/wordml/symex" mc:Ignorable="w14 w15 w16se w16cid w16 w16cex">
   <w:docDefaults>
     <w:rPrDefault>
       <w:rPr>
@@ -3693,7 +4160,7 @@
       </w:pPr>
     </w:pPrDefault>
   </w:docDefaults>
-  <w:latentStyles w:defLockedState="0" w:defUIPriority="99" w:defSemiHidden="0" w:defUnhideWhenUsed="0" w:defQFormat="0" w:count="377">
+  <w:latentStyles w:defLockedState="0" w:defUIPriority="99" w:defSemiHidden="0" w:defUnhideWhenUsed="0" w:defQFormat="0" w:count="376">
     <w:lsdException w:name="Normal" w:uiPriority="0" w:qFormat="1"/>
     <w:lsdException w:name="heading 1" w:uiPriority="9" w:qFormat="1"/>
     <w:lsdException w:name="heading 2" w:semiHidden="1" w:uiPriority="9" w:unhideWhenUsed="1" w:qFormat="1"/>
@@ -4070,7 +4537,6 @@
     <w:lsdException w:name="Hashtag" w:semiHidden="1" w:unhideWhenUsed="1"/>
     <w:lsdException w:name="Unresolved Mention" w:semiHidden="1" w:unhideWhenUsed="1"/>
     <w:lsdException w:name="Smart Link" w:semiHidden="1" w:unhideWhenUsed="1"/>
-    <w:lsdException w:name="Smart Link Error" w:semiHidden="1" w:unhideWhenUsed="1"/>
   </w:latentStyles>
   <w:style w:type="paragraph" w:default="1" w:styleId="Normal">
     <w:name w:val="Normal"/>
@@ -4217,7 +4683,7 @@
 </file>
 
 <file path=word/glossary/webSettings.xml><?xml version="1.0" encoding="utf-8"?>
-<w:webSettings xmlns:mc="http://schemas.openxmlformats.org/markup-compatibility/2006" xmlns:r="http://schemas.openxmlformats.org/officeDocument/2006/relationships" xmlns:w="http://schemas.openxmlformats.org/wordprocessingml/2006/main" xmlns:w14="http://schemas.microsoft.com/office/word/2010/wordml" xmlns:w15="http://schemas.microsoft.com/office/word/2012/wordml" xmlns:w16cid="http://schemas.microsoft.com/office/word/2016/wordml/cid" xmlns:w16se="http://schemas.microsoft.com/office/word/2015/wordml/symex" mc:Ignorable="w14 w15 w16se w16cid">
+<w:webSettings xmlns:mc="http://schemas.openxmlformats.org/markup-compatibility/2006" xmlns:r="http://schemas.openxmlformats.org/officeDocument/2006/relationships" xmlns:w="http://schemas.openxmlformats.org/wordprocessingml/2006/main" xmlns:w14="http://schemas.microsoft.com/office/word/2010/wordml" xmlns:w15="http://schemas.microsoft.com/office/word/2012/wordml" xmlns:w16cex="http://schemas.microsoft.com/office/word/2018/wordml/cex" xmlns:w16cid="http://schemas.microsoft.com/office/word/2016/wordml/cid" xmlns:w16="http://schemas.microsoft.com/office/word/2018/wordml" xmlns:w16se="http://schemas.microsoft.com/office/word/2015/wordml/symex" mc:Ignorable="w14 w15 w16se w16cid w16 w16cex">
   <w:optimizeForBrowser/>
   <w:allowPNG/>
 </w:webSettings>
@@ -5366,6 +5832,15 @@
 </file>
 
 <file path=customXml/item1.xml><?xml version="1.0" encoding="utf-8"?>
+<p:properties xmlns:p="http://schemas.microsoft.com/office/2006/metadata/properties" xmlns:xsi="http://www.w3.org/2001/XMLSchema-instance" xmlns:pc="http://schemas.microsoft.com/office/infopath/2007/PartnerControls">
+  <documentManagement>
+    <_ip_UnifiedCompliancePolicyUIAction xmlns="http://schemas.microsoft.com/sharepoint/v3" xsi:nil="true"/>
+    <_ip_UnifiedCompliancePolicyProperties xmlns="http://schemas.microsoft.com/sharepoint/v3" xsi:nil="true"/>
+  </documentManagement>
+</p:properties>
+</file>
+
+<file path=customXml/item2.xml><?xml version="1.0" encoding="utf-8"?>
 <?mso-contentType ?>
 <FormTemplates xmlns="http://schemas.microsoft.com/sharepoint/v3/contenttype/forms">
   <Display>DocumentLibraryForm</Display>
@@ -5374,7 +5849,7 @@
 </FormTemplates>
 </file>
 
-<file path=customXml/item2.xml><?xml version="1.0" encoding="utf-8"?>
+<file path=customXml/item3.xml><?xml version="1.0" encoding="utf-8"?>
 <ct:contentTypeSchema xmlns:ct="http://schemas.microsoft.com/office/2006/metadata/contentType" xmlns:ma="http://schemas.microsoft.com/office/2006/metadata/properties/metaAttributes" ct:_="" ma:_="" ma:contentTypeName="Document" ma:contentTypeID="0x010100DEEA25CC0A0AC24199CDC46C25B8B0BC" ma:contentTypeVersion="10" ma:contentTypeDescription="Create a new document." ma:contentTypeScope="" ma:versionID="e3b47856d4cf355c0dacb39e1084d14f">
   <xsd:schema xmlns:xsd="http://www.w3.org/2001/XMLSchema" xmlns:xs="http://www.w3.org/2001/XMLSchema" xmlns:p="http://schemas.microsoft.com/office/2006/metadata/properties" xmlns:ns1="http://schemas.microsoft.com/sharepoint/v3" xmlns:ns2="6dc4bcd6-49db-4c07-9060-8acfc67cef9f" xmlns:ns3="fb0879af-3eba-417a-a55a-ffe6dcd6ca77" targetNamespace="http://schemas.microsoft.com/office/2006/metadata/properties" ma:root="true" ma:fieldsID="a845a615265fdb1f7b12cc65ac20ecbd" ns1:_="" ns2:_="" ns3:_="">
     <xsd:import namespace="http://schemas.microsoft.com/sharepoint/v3"/>
@@ -5582,16 +6057,17 @@
 </ct:contentTypeSchema>
 </file>
 
-<file path=customXml/item3.xml><?xml version="1.0" encoding="utf-8"?>
-<p:properties xmlns:p="http://schemas.microsoft.com/office/2006/metadata/properties" xmlns:xsi="http://www.w3.org/2001/XMLSchema-instance" xmlns:pc="http://schemas.microsoft.com/office/infopath/2007/PartnerControls">
-  <documentManagement>
-    <_ip_UnifiedCompliancePolicyUIAction xmlns="http://schemas.microsoft.com/sharepoint/v3" xsi:nil="true"/>
-    <_ip_UnifiedCompliancePolicyProperties xmlns="http://schemas.microsoft.com/sharepoint/v3" xsi:nil="true"/>
-  </documentManagement>
-</p:properties>
+<file path=customXml/itemProps1.xml><?xml version="1.0" encoding="utf-8"?>
+<ds:datastoreItem xmlns:ds="http://schemas.openxmlformats.org/officeDocument/2006/customXml" ds:itemID="{16934B29-F8ED-4074-9B1B-12C0FE518D71}">
+  <ds:schemaRefs>
+    <ds:schemaRef ds:uri="http://schemas.microsoft.com/office/2006/metadata/properties"/>
+    <ds:schemaRef ds:uri="http://schemas.microsoft.com/office/infopath/2007/PartnerControls"/>
+    <ds:schemaRef ds:uri="http://schemas.microsoft.com/sharepoint/v3"/>
+  </ds:schemaRefs>
+</ds:datastoreItem>
 </file>
 
-<file path=customXml/itemProps1.xml><?xml version="1.0" encoding="utf-8"?>
+<file path=customXml/itemProps2.xml><?xml version="1.0" encoding="utf-8"?>
 <ds:datastoreItem xmlns:ds="http://schemas.openxmlformats.org/officeDocument/2006/customXml" ds:itemID="{93117893-AD65-4EF4-9FBD-2C7AAFF1E4DB}">
   <ds:schemaRefs>
     <ds:schemaRef ds:uri="http://schemas.microsoft.com/sharepoint/v3/contenttype/forms"/>
@@ -5599,7 +6075,7 @@
 </ds:datastoreItem>
 </file>
 
-<file path=customXml/itemProps2.xml><?xml version="1.0" encoding="utf-8"?>
+<file path=customXml/itemProps3.xml><?xml version="1.0" encoding="utf-8"?>
 <ds:datastoreItem xmlns:ds="http://schemas.openxmlformats.org/officeDocument/2006/customXml" ds:itemID="{F42CB6A1-1702-44E1-82FA-8E268EC99815}">
   <ds:schemaRefs>
     <ds:schemaRef ds:uri="http://schemas.microsoft.com/office/2006/metadata/contentType"/>
@@ -5617,14 +6093,4 @@
     <ds:schemaRef ds:uri="http://schemas.microsoft.com/internal/obd"/>
   </ds:schemaRefs>
 </ds:datastoreItem>
-</file>
-
-<file path=customXml/itemProps3.xml><?xml version="1.0" encoding="utf-8"?>
-<ds:datastoreItem xmlns:ds="http://schemas.openxmlformats.org/officeDocument/2006/customXml" ds:itemID="{16934B29-F8ED-4074-9B1B-12C0FE518D71}">
-  <ds:schemaRefs>
-    <ds:schemaRef ds:uri="http://schemas.microsoft.com/office/2006/metadata/properties"/>
-    <ds:schemaRef ds:uri="http://schemas.microsoft.com/office/infopath/2007/PartnerControls"/>
-    <ds:schemaRef ds:uri="http://schemas.microsoft.com/sharepoint/v3"/>
-  </ds:schemaRefs>
-</ds:datastoreItem>
 </file>
</xml_diff>

<commit_message>
Adding Latest JS DOC
</commit_message>
<xml_diff>
--- a/JavaScript Study Material.docx
+++ b/JavaScript Study Material.docx
@@ -204,8 +204,13 @@
           </w:p>
           <w:p>
             <w:r>
-              <w:t>let firstName</w:t>
-            </w:r>
+              <w:t xml:space="preserve">let </w:t>
+            </w:r>
+            <w:proofErr w:type="spellStart"/>
+            <w:r>
+              <w:t>firstName</w:t>
+            </w:r>
+            <w:proofErr w:type="spellEnd"/>
             <w:r>
               <w:t xml:space="preserve"> </w:t>
             </w:r>
@@ -221,8 +226,13 @@
           </w:p>
           <w:p>
             <w:r>
-              <w:t>let lastName</w:t>
-            </w:r>
+              <w:t xml:space="preserve">let </w:t>
+            </w:r>
+            <w:proofErr w:type="spellStart"/>
+            <w:r>
+              <w:t>lastName</w:t>
+            </w:r>
+            <w:proofErr w:type="spellEnd"/>
             <w:r>
               <w:t xml:space="preserve"> </w:t>
             </w:r>
@@ -238,24 +248,47 @@
           </w:p>
           <w:p>
             <w:r>
-              <w:t>let fullName</w:t>
-            </w:r>
+              <w:t xml:space="preserve">let </w:t>
+            </w:r>
+            <w:proofErr w:type="spellStart"/>
+            <w:r>
+              <w:t>fullName</w:t>
+            </w:r>
+            <w:proofErr w:type="spellEnd"/>
             <w:r>
               <w:t xml:space="preserve"> </w:t>
             </w:r>
             <w:r>
-              <w:t>= firstName +" "+</w:t>
+              <w:t xml:space="preserve">= </w:t>
+            </w:r>
+            <w:proofErr w:type="spellStart"/>
+            <w:r>
+              <w:t>firstName</w:t>
+            </w:r>
+            <w:proofErr w:type="spellEnd"/>
+            <w:r>
+              <w:t xml:space="preserve"> +" "+</w:t>
             </w:r>
             <w:r>
               <w:t xml:space="preserve"> </w:t>
             </w:r>
+            <w:proofErr w:type="spellStart"/>
             <w:r>
               <w:t>lastName</w:t>
             </w:r>
-          </w:p>
-          <w:p>
-            <w:r>
-              <w:t>console.log(fullName)</w:t>
+            <w:proofErr w:type="spellEnd"/>
+          </w:p>
+          <w:p>
+            <w:r>
+              <w:t>console.log(</w:t>
+            </w:r>
+            <w:proofErr w:type="spellStart"/>
+            <w:r>
+              <w:t>fullName</w:t>
+            </w:r>
+            <w:proofErr w:type="spellEnd"/>
+            <w:r>
+              <w:t>)</w:t>
             </w:r>
           </w:p>
           <w:p/>
@@ -288,7 +321,20 @@
               <w:pStyle w:val="ListNumber"/>
             </w:pPr>
             <w:r>
-              <w:t>String concatenation using concat() function</w:t>
+              <w:t xml:space="preserve">String concatenation using </w:t>
+            </w:r>
+            <w:proofErr w:type="spellStart"/>
+            <w:proofErr w:type="gramStart"/>
+            <w:r>
+              <w:t>concat</w:t>
+            </w:r>
+            <w:proofErr w:type="spellEnd"/>
+            <w:r>
+              <w:t>(</w:t>
+            </w:r>
+            <w:proofErr w:type="gramEnd"/>
+            <w:r>
+              <w:t>) function</w:t>
             </w:r>
           </w:p>
         </w:tc>
@@ -304,7 +350,20 @@
           </w:tcPr>
           <w:p>
             <w:r>
-              <w:t>The concat() method concatenates the string arguments to the calling string and returns a new string.</w:t>
+              <w:t xml:space="preserve">The </w:t>
+            </w:r>
+            <w:proofErr w:type="spellStart"/>
+            <w:proofErr w:type="gramStart"/>
+            <w:r>
+              <w:t>concat</w:t>
+            </w:r>
+            <w:proofErr w:type="spellEnd"/>
+            <w:r>
+              <w:t>(</w:t>
+            </w:r>
+            <w:proofErr w:type="gramEnd"/>
+            <w:r>
+              <w:t>) method concatenates the string arguments to the calling string and returns a new string.</w:t>
             </w:r>
             <w:r>
               <w:t xml:space="preserve"> Takes the items to be concatenated as argument separated by comas.</w:t>
@@ -319,22 +378,75 @@
           <w:p/>
           <w:p>
             <w:r>
-              <w:t>let firstName = "Arijit"</w:t>
-            </w:r>
-          </w:p>
-          <w:p>
-            <w:r>
-              <w:t>let lastName = "Deb"</w:t>
-            </w:r>
-          </w:p>
-          <w:p>
-            <w:r>
-              <w:t xml:space="preserve">let fullName = firstName.concate(“ ”, lastName) </w:t>
-            </w:r>
-          </w:p>
-          <w:p>
-            <w:r>
-              <w:t>console.log(fullName)</w:t>
+              <w:t xml:space="preserve">let </w:t>
+            </w:r>
+            <w:proofErr w:type="spellStart"/>
+            <w:r>
+              <w:t>firstName</w:t>
+            </w:r>
+            <w:proofErr w:type="spellEnd"/>
+            <w:r>
+              <w:t xml:space="preserve"> = "Arijit"</w:t>
+            </w:r>
+          </w:p>
+          <w:p>
+            <w:r>
+              <w:t xml:space="preserve">let </w:t>
+            </w:r>
+            <w:proofErr w:type="spellStart"/>
+            <w:r>
+              <w:t>lastName</w:t>
+            </w:r>
+            <w:proofErr w:type="spellEnd"/>
+            <w:r>
+              <w:t xml:space="preserve"> = "Deb"</w:t>
+            </w:r>
+          </w:p>
+          <w:p>
+            <w:r>
+              <w:t xml:space="preserve">let </w:t>
+            </w:r>
+            <w:proofErr w:type="spellStart"/>
+            <w:r>
+              <w:t>fullName</w:t>
+            </w:r>
+            <w:proofErr w:type="spellEnd"/>
+            <w:r>
+              <w:t xml:space="preserve"> = </w:t>
+            </w:r>
+            <w:proofErr w:type="spellStart"/>
+            <w:r>
+              <w:t>firstName.concate</w:t>
+            </w:r>
+            <w:proofErr w:type="spellEnd"/>
+            <w:proofErr w:type="gramStart"/>
+            <w:r>
+              <w:t>(“ ”</w:t>
+            </w:r>
+            <w:proofErr w:type="gramEnd"/>
+            <w:r>
+              <w:t xml:space="preserve">, </w:t>
+            </w:r>
+            <w:proofErr w:type="spellStart"/>
+            <w:r>
+              <w:t>lastName</w:t>
+            </w:r>
+            <w:proofErr w:type="spellEnd"/>
+            <w:r>
+              <w:t xml:space="preserve">) </w:t>
+            </w:r>
+          </w:p>
+          <w:p>
+            <w:r>
+              <w:t>console.log(</w:t>
+            </w:r>
+            <w:proofErr w:type="spellStart"/>
+            <w:r>
+              <w:t>fullName</w:t>
+            </w:r>
+            <w:proofErr w:type="spellEnd"/>
+            <w:r>
+              <w:t>)</w:t>
             </w:r>
           </w:p>
           <w:p/>
@@ -382,7 +494,15 @@
           </w:tcPr>
           <w:p>
             <w:r>
-              <w:t>Helps to concat strings without ‘+’ operator.</w:t>
+              <w:t xml:space="preserve">Helps to </w:t>
+            </w:r>
+            <w:proofErr w:type="spellStart"/>
+            <w:r>
+              <w:t>concat</w:t>
+            </w:r>
+            <w:proofErr w:type="spellEnd"/>
+            <w:r>
+              <w:t xml:space="preserve"> strings without ‘+’ operator.</w:t>
             </w:r>
           </w:p>
           <w:p/>
@@ -406,10 +526,18 @@
               <w:t>console.log(`${name} is a bad boy.</w:t>
             </w:r>
             <w:r>
-              <w:t xml:space="preserve"> His age is ${age} years.</w:t>
-            </w:r>
-            <w:r>
-              <w:t>`)</w:t>
+              <w:t xml:space="preserve"> His age is ${age} </w:t>
+            </w:r>
+            <w:proofErr w:type="gramStart"/>
+            <w:r>
+              <w:t>years.</w:t>
+            </w:r>
+            <w:r>
+              <w:t>`</w:t>
+            </w:r>
+            <w:proofErr w:type="gramEnd"/>
+            <w:r>
+              <w:t>)</w:t>
             </w:r>
           </w:p>
           <w:p/>
@@ -932,8 +1060,13 @@
               <w:t xml:space="preserve">Scoping </w:t>
             </w:r>
             <w:r>
-              <w:t>in Javascript</w:t>
-            </w:r>
+              <w:t xml:space="preserve">in </w:t>
+            </w:r>
+            <w:proofErr w:type="spellStart"/>
+            <w:r>
+              <w:t>Javascript</w:t>
+            </w:r>
+            <w:proofErr w:type="spellEnd"/>
           </w:p>
         </w:tc>
         <w:tc>
@@ -1069,7 +1202,15 @@
           </w:p>
           <w:p>
             <w:r>
-              <w:t xml:space="preserve">       let name3 = “Abhi”</w:t>
+              <w:t xml:space="preserve">       let name3 = “</w:t>
+            </w:r>
+            <w:proofErr w:type="spellStart"/>
+            <w:r>
+              <w:t>Abhi</w:t>
+            </w:r>
+            <w:proofErr w:type="spellEnd"/>
+            <w:r>
+              <w:t>”</w:t>
             </w:r>
           </w:p>
           <w:p>
@@ -1441,7 +1582,15 @@
           </w:p>
           <w:p>
             <w:r>
-              <w:t>let functionName = function () {</w:t>
+              <w:t xml:space="preserve">let </w:t>
+            </w:r>
+            <w:proofErr w:type="spellStart"/>
+            <w:r>
+              <w:t>functionName</w:t>
+            </w:r>
+            <w:proofErr w:type="spellEnd"/>
+            <w:r>
+              <w:t xml:space="preserve"> = function () {</w:t>
             </w:r>
           </w:p>
           <w:p>
@@ -1461,8 +1610,13 @@
             </w:r>
           </w:p>
           <w:p>
-            <w:r>
-              <w:t>functionName ()</w:t>
+            <w:proofErr w:type="spellStart"/>
+            <w:r>
+              <w:t>functionName</w:t>
+            </w:r>
+            <w:proofErr w:type="spellEnd"/>
+            <w:r>
+              <w:t xml:space="preserve"> ()</w:t>
             </w:r>
           </w:p>
           <w:p/>
@@ -1520,7 +1674,15 @@
           </w:p>
           <w:p>
             <w:r>
-              <w:t>let functionName =function(num) {</w:t>
+              <w:t xml:space="preserve">let </w:t>
+            </w:r>
+            <w:proofErr w:type="spellStart"/>
+            <w:r>
+              <w:t>functionName</w:t>
+            </w:r>
+            <w:proofErr w:type="spellEnd"/>
+            <w:r>
+              <w:t xml:space="preserve"> =function(num) {</w:t>
             </w:r>
           </w:p>
           <w:p>
@@ -1540,8 +1702,18 @@
             </w:r>
           </w:p>
           <w:p>
-            <w:r>
-              <w:t>functionName(3)</w:t>
+            <w:proofErr w:type="spellStart"/>
+            <w:proofErr w:type="gramStart"/>
+            <w:r>
+              <w:t>functionName</w:t>
+            </w:r>
+            <w:proofErr w:type="spellEnd"/>
+            <w:r>
+              <w:t>(</w:t>
+            </w:r>
+            <w:proofErr w:type="gramEnd"/>
+            <w:r>
+              <w:t>3)</w:t>
             </w:r>
           </w:p>
           <w:p/>
@@ -1599,7 +1771,15 @@
           </w:p>
           <w:p>
             <w:r>
-              <w:t>let squareNumber =function(num) {</w:t>
+              <w:t xml:space="preserve">let </w:t>
+            </w:r>
+            <w:proofErr w:type="spellStart"/>
+            <w:r>
+              <w:t>squareNumber</w:t>
+            </w:r>
+            <w:proofErr w:type="spellEnd"/>
+            <w:r>
+              <w:t xml:space="preserve"> =function(num) {</w:t>
             </w:r>
           </w:p>
           <w:p>
@@ -1625,7 +1805,20 @@
           </w:p>
           <w:p>
             <w:r>
-              <w:t>console.log(squareNumber(3))</w:t>
+              <w:t>console.log(</w:t>
+            </w:r>
+            <w:proofErr w:type="spellStart"/>
+            <w:proofErr w:type="gramStart"/>
+            <w:r>
+              <w:t>squareNumber</w:t>
+            </w:r>
+            <w:proofErr w:type="spellEnd"/>
+            <w:r>
+              <w:t>(</w:t>
+            </w:r>
+            <w:proofErr w:type="gramEnd"/>
+            <w:r>
+              <w:t>3))</w:t>
             </w:r>
           </w:p>
           <w:p/>
@@ -1780,8 +1973,13 @@
             </w:r>
           </w:p>
           <w:p>
-            <w:r>
-              <w:t>{ name: “Arijit”, age: 37, address: {country: “Singapore”, pin: 460208}}</w:t>
+            <w:proofErr w:type="gramStart"/>
+            <w:r>
+              <w:t>{ name</w:t>
+            </w:r>
+            <w:proofErr w:type="gramEnd"/>
+            <w:r>
+              <w:t>: “Arijit”, age: 37, address: {country: “Singapore”, pin: 460208}}</w:t>
             </w:r>
           </w:p>
           <w:p/>
@@ -1817,11 +2015,24 @@
               <w:t xml:space="preserve">Console.log(`${person.name} is </w:t>
             </w:r>
             <w:r>
-              <w:t>${person.age} years old.</w:t>
+              <w:t>${</w:t>
+            </w:r>
+            <w:proofErr w:type="spellStart"/>
+            <w:r>
+              <w:t>person.age</w:t>
+            </w:r>
+            <w:proofErr w:type="spellEnd"/>
+            <w:r>
+              <w:t xml:space="preserve">} years </w:t>
+            </w:r>
+            <w:proofErr w:type="gramStart"/>
+            <w:r>
+              <w:t>old.</w:t>
             </w:r>
             <w:r>
               <w:t>`</w:t>
             </w:r>
+            <w:proofErr w:type="gramEnd"/>
             <w:r>
               <w:t>)</w:t>
             </w:r>
@@ -1905,7 +2116,15 @@
           </w:p>
           <w:p>
             <w:r>
-              <w:t xml:space="preserve">   title : “ABC”,</w:t>
+              <w:t xml:space="preserve">   </w:t>
+            </w:r>
+            <w:proofErr w:type="gramStart"/>
+            <w:r>
+              <w:t>title :</w:t>
+            </w:r>
+            <w:proofErr w:type="gramEnd"/>
+            <w:r>
+              <w:t xml:space="preserve"> “ABC”,</w:t>
             </w:r>
           </w:p>
           <w:p>
@@ -1921,41 +2140,25 @@
           <w:p/>
           <w:p>
             <w:r>
-              <w:t>let book</w:t>
-            </w:r>
-            <w:r>
-              <w:t>2</w:t>
-            </w:r>
-            <w:r>
-              <w:t xml:space="preserve"> = {</w:t>
-            </w:r>
-          </w:p>
-          <w:p>
-            <w:r>
-              <w:t xml:space="preserve">   title : “</w:t>
-            </w:r>
-            <w:r>
-              <w:t>XYZ</w:t>
-            </w:r>
-            <w:r>
-              <w:t>”,</w:t>
-            </w:r>
-          </w:p>
-          <w:p>
-            <w:r>
-              <w:t xml:space="preserve">   author: “A</w:t>
-            </w:r>
-            <w:r>
-              <w:t>uri</w:t>
-            </w:r>
-            <w:r>
-              <w:t>t</w:t>
-            </w:r>
-            <w:r>
-              <w:t>ra</w:t>
-            </w:r>
-            <w:r>
-              <w:t>”</w:t>
+              <w:t>let book2 = {</w:t>
+            </w:r>
+          </w:p>
+          <w:p>
+            <w:r>
+              <w:t xml:space="preserve">   </w:t>
+            </w:r>
+            <w:proofErr w:type="gramStart"/>
+            <w:r>
+              <w:t>title :</w:t>
+            </w:r>
+            <w:proofErr w:type="gramEnd"/>
+            <w:r>
+              <w:t xml:space="preserve"> “XYZ”,</w:t>
+            </w:r>
+          </w:p>
+          <w:p>
+            <w:r>
+              <w:t xml:space="preserve">   author: “Auritra”</w:t>
             </w:r>
           </w:p>
           <w:p>
@@ -1966,12 +2169,38 @@
           <w:p/>
           <w:p>
             <w:r>
-              <w:t>let getDetails = function(book) {</w:t>
-            </w:r>
-          </w:p>
-          <w:p>
-            <w:r>
-              <w:t xml:space="preserve">   console.log(`${book.title} by ${book.author}`)</w:t>
+              <w:t xml:space="preserve">let </w:t>
+            </w:r>
+            <w:proofErr w:type="spellStart"/>
+            <w:r>
+              <w:t>getDetails</w:t>
+            </w:r>
+            <w:proofErr w:type="spellEnd"/>
+            <w:r>
+              <w:t xml:space="preserve"> = function(book) {</w:t>
+            </w:r>
+          </w:p>
+          <w:p>
+            <w:r>
+              <w:t xml:space="preserve">   console.log(`${</w:t>
+            </w:r>
+            <w:proofErr w:type="spellStart"/>
+            <w:proofErr w:type="gramStart"/>
+            <w:r>
+              <w:t>book.title</w:t>
+            </w:r>
+            <w:proofErr w:type="spellEnd"/>
+            <w:proofErr w:type="gramEnd"/>
+            <w:r>
+              <w:t>} by ${</w:t>
+            </w:r>
+            <w:proofErr w:type="spellStart"/>
+            <w:r>
+              <w:t>book.author</w:t>
+            </w:r>
+            <w:proofErr w:type="spellEnd"/>
+            <w:r>
+              <w:t>}`)</w:t>
             </w:r>
           </w:p>
           <w:p>
@@ -1986,13 +2215,23 @@
             </w:r>
           </w:p>
           <w:p>
-            <w:r>
-              <w:t>getDetails(book1)</w:t>
-            </w:r>
-          </w:p>
-          <w:p>
-            <w:r>
-              <w:t>getDetails(book2)</w:t>
+            <w:proofErr w:type="spellStart"/>
+            <w:r>
+              <w:t>getDetails</w:t>
+            </w:r>
+            <w:proofErr w:type="spellEnd"/>
+            <w:r>
+              <w:t>(book1)</w:t>
+            </w:r>
+          </w:p>
+          <w:p>
+            <w:proofErr w:type="spellStart"/>
+            <w:r>
+              <w:t>getDetails</w:t>
+            </w:r>
+            <w:proofErr w:type="spellEnd"/>
+            <w:r>
+              <w:t>(book2)</w:t>
             </w:r>
           </w:p>
           <w:p/>
@@ -2040,7 +2279,7 @@
             </w:pPr>
             <w:r>
               <w:lastRenderedPageBreak/>
-              <w:t>Functions returning Objects</w:t>
+              <w:t>Functions returning Object</w:t>
             </w:r>
           </w:p>
         </w:tc>
@@ -2067,7 +2306,15 @@
           </w:p>
           <w:p>
             <w:r>
-              <w:t xml:space="preserve">   title : “ABC”,</w:t>
+              <w:t xml:space="preserve">   </w:t>
+            </w:r>
+            <w:proofErr w:type="gramStart"/>
+            <w:r>
+              <w:t>title :</w:t>
+            </w:r>
+            <w:proofErr w:type="gramEnd"/>
+            <w:r>
+              <w:t xml:space="preserve"> “ABC”,</w:t>
             </w:r>
           </w:p>
           <w:p>
@@ -2097,7 +2344,15 @@
           </w:p>
           <w:p>
             <w:r>
-              <w:t xml:space="preserve">   title : “XYZ”,</w:t>
+              <w:t xml:space="preserve">   </w:t>
+            </w:r>
+            <w:proofErr w:type="gramStart"/>
+            <w:r>
+              <w:t>title :</w:t>
+            </w:r>
+            <w:proofErr w:type="gramEnd"/>
+            <w:r>
+              <w:t xml:space="preserve"> “XYZ”,</w:t>
             </w:r>
           </w:p>
           <w:p>
@@ -2121,7 +2376,15 @@
           <w:p/>
           <w:p>
             <w:r>
-              <w:t>let getDetails = function(book) {</w:t>
+              <w:t xml:space="preserve">let </w:t>
+            </w:r>
+            <w:proofErr w:type="spellStart"/>
+            <w:r>
+              <w:t>getDetails</w:t>
+            </w:r>
+            <w:proofErr w:type="spellEnd"/>
+            <w:r>
+              <w:t xml:space="preserve"> = function(book) {</w:t>
             </w:r>
           </w:p>
           <w:p>
@@ -2134,15 +2397,68 @@
           </w:p>
           <w:p>
             <w:r>
-              <w:t xml:space="preserve">       details:</w:t>
-            </w:r>
-            <w:r>
-              <w:t>`${book.title} by ${book.author}`</w:t>
-            </w:r>
-          </w:p>
-          <w:p>
-            <w:r>
-              <w:t xml:space="preserve">       pageCount : `The ${book.title} is ${book.page} pages long`</w:t>
+              <w:t xml:space="preserve">       </w:t>
+            </w:r>
+            <w:proofErr w:type="gramStart"/>
+            <w:r>
+              <w:t>details:</w:t>
+            </w:r>
+            <w:r>
+              <w:t>`</w:t>
+            </w:r>
+            <w:proofErr w:type="gramEnd"/>
+            <w:r>
+              <w:t>${</w:t>
+            </w:r>
+            <w:proofErr w:type="spellStart"/>
+            <w:r>
+              <w:t>book.title</w:t>
+            </w:r>
+            <w:proofErr w:type="spellEnd"/>
+            <w:r>
+              <w:t>} by ${</w:t>
+            </w:r>
+            <w:proofErr w:type="spellStart"/>
+            <w:r>
+              <w:t>book.author</w:t>
+            </w:r>
+            <w:proofErr w:type="spellEnd"/>
+            <w:r>
+              <w:t>}`</w:t>
+            </w:r>
+          </w:p>
+          <w:p>
+            <w:r>
+              <w:t xml:space="preserve">       </w:t>
+            </w:r>
+            <w:proofErr w:type="spellStart"/>
+            <w:proofErr w:type="gramStart"/>
+            <w:r>
+              <w:t>pageCount</w:t>
+            </w:r>
+            <w:proofErr w:type="spellEnd"/>
+            <w:r>
+              <w:t xml:space="preserve"> :</w:t>
+            </w:r>
+            <w:proofErr w:type="gramEnd"/>
+            <w:r>
+              <w:t xml:space="preserve"> `The ${</w:t>
+            </w:r>
+            <w:proofErr w:type="spellStart"/>
+            <w:r>
+              <w:t>book.title</w:t>
+            </w:r>
+            <w:proofErr w:type="spellEnd"/>
+            <w:r>
+              <w:t>} is ${</w:t>
+            </w:r>
+            <w:proofErr w:type="spellStart"/>
+            <w:r>
+              <w:t>book.page</w:t>
+            </w:r>
+            <w:proofErr w:type="spellEnd"/>
+            <w:r>
+              <w:t>} pages long`</w:t>
             </w:r>
           </w:p>
           <w:p>
@@ -2163,7 +2479,15 @@
           </w:p>
           <w:p>
             <w:r>
-              <w:t>console.log(getDetails(book1))</w:t>
+              <w:t>console.log(</w:t>
+            </w:r>
+            <w:proofErr w:type="spellStart"/>
+            <w:r>
+              <w:t>getDetails</w:t>
+            </w:r>
+            <w:proofErr w:type="spellEnd"/>
+            <w:r>
+              <w:t>(book1))</w:t>
             </w:r>
           </w:p>
           <w:p/>
@@ -2173,14 +2497,27 @@
             </w:r>
           </w:p>
           <w:p>
-            <w:r>
-              <w:t xml:space="preserve">{ details: </w:t>
+            <w:proofErr w:type="gramStart"/>
+            <w:r>
+              <w:t>{ details</w:t>
+            </w:r>
+            <w:proofErr w:type="gramEnd"/>
+            <w:r>
+              <w:t xml:space="preserve">: </w:t>
             </w:r>
             <w:r>
               <w:t>ABC by Arijit</w:t>
             </w:r>
             <w:r>
-              <w:t>, pageCount: The ABC</w:t>
+              <w:t xml:space="preserve">, </w:t>
+            </w:r>
+            <w:proofErr w:type="spellStart"/>
+            <w:r>
+              <w:t>pageCount</w:t>
+            </w:r>
+            <w:proofErr w:type="spellEnd"/>
+            <w:r>
+              <w:t>: The ABC</w:t>
             </w:r>
             <w:r>
               <w:t xml:space="preserve"> </w:t>
@@ -2192,13 +2529,7 @@
           <w:p/>
           <w:p>
             <w:r>
-              <w:t>Example</w:t>
-            </w:r>
-            <w:r>
-              <w:t>2</w:t>
-            </w:r>
-            <w:r>
-              <w:t>:</w:t>
+              <w:t>Example2:</w:t>
             </w:r>
           </w:p>
           <w:p/>
@@ -2209,7 +2540,15 @@
           </w:p>
           <w:p>
             <w:r>
-              <w:t xml:space="preserve">   title : “ABC”,</w:t>
+              <w:t xml:space="preserve">   </w:t>
+            </w:r>
+            <w:proofErr w:type="gramStart"/>
+            <w:r>
+              <w:t>title :</w:t>
+            </w:r>
+            <w:proofErr w:type="gramEnd"/>
+            <w:r>
+              <w:t xml:space="preserve"> “ABC”,</w:t>
             </w:r>
           </w:p>
           <w:p>
@@ -2236,7 +2575,15 @@
           </w:p>
           <w:p>
             <w:r>
-              <w:t xml:space="preserve">   title : “XYZ”,</w:t>
+              <w:t xml:space="preserve">   </w:t>
+            </w:r>
+            <w:proofErr w:type="gramStart"/>
+            <w:r>
+              <w:t>title :</w:t>
+            </w:r>
+            <w:proofErr w:type="gramEnd"/>
+            <w:r>
+              <w:t xml:space="preserve"> “XYZ”,</w:t>
             </w:r>
           </w:p>
           <w:p>
@@ -2257,7 +2604,15 @@
           <w:p/>
           <w:p>
             <w:r>
-              <w:t>let getDetails = function(book) {</w:t>
+              <w:t xml:space="preserve">let </w:t>
+            </w:r>
+            <w:proofErr w:type="spellStart"/>
+            <w:r>
+              <w:t>getDetails</w:t>
+            </w:r>
+            <w:proofErr w:type="spellEnd"/>
+            <w:r>
+              <w:t xml:space="preserve"> = function(book) {</w:t>
             </w:r>
           </w:p>
           <w:p>
@@ -2267,12 +2622,65 @@
           </w:p>
           <w:p>
             <w:r>
-              <w:t xml:space="preserve">       details:`${book.title} by ${book.author}`</w:t>
-            </w:r>
-          </w:p>
-          <w:p>
-            <w:r>
-              <w:t xml:space="preserve">       pageCount : `The ${book.title} is ${book.page} pages long`</w:t>
+              <w:t xml:space="preserve">       </w:t>
+            </w:r>
+            <w:proofErr w:type="gramStart"/>
+            <w:r>
+              <w:t>details:`</w:t>
+            </w:r>
+            <w:proofErr w:type="gramEnd"/>
+            <w:r>
+              <w:t>${</w:t>
+            </w:r>
+            <w:proofErr w:type="spellStart"/>
+            <w:r>
+              <w:t>book.title</w:t>
+            </w:r>
+            <w:proofErr w:type="spellEnd"/>
+            <w:r>
+              <w:t>} by ${</w:t>
+            </w:r>
+            <w:proofErr w:type="spellStart"/>
+            <w:r>
+              <w:t>book.author</w:t>
+            </w:r>
+            <w:proofErr w:type="spellEnd"/>
+            <w:r>
+              <w:t>}`</w:t>
+            </w:r>
+          </w:p>
+          <w:p>
+            <w:r>
+              <w:t xml:space="preserve">       </w:t>
+            </w:r>
+            <w:proofErr w:type="spellStart"/>
+            <w:proofErr w:type="gramStart"/>
+            <w:r>
+              <w:t>pageCount</w:t>
+            </w:r>
+            <w:proofErr w:type="spellEnd"/>
+            <w:r>
+              <w:t xml:space="preserve"> :</w:t>
+            </w:r>
+            <w:proofErr w:type="gramEnd"/>
+            <w:r>
+              <w:t xml:space="preserve"> `The ${</w:t>
+            </w:r>
+            <w:proofErr w:type="spellStart"/>
+            <w:r>
+              <w:t>book.title</w:t>
+            </w:r>
+            <w:proofErr w:type="spellEnd"/>
+            <w:r>
+              <w:t>} is ${</w:t>
+            </w:r>
+            <w:proofErr w:type="spellStart"/>
+            <w:r>
+              <w:t>book.page</w:t>
+            </w:r>
+            <w:proofErr w:type="spellEnd"/>
+            <w:r>
+              <w:t>} pages long`</w:t>
             </w:r>
           </w:p>
           <w:p>
@@ -2300,21 +2708,28 @@
               <w:t>book1Summary</w:t>
             </w:r>
             <w:r>
-              <w:t>= getDetails(book1)</w:t>
-            </w:r>
-          </w:p>
-          <w:p>
+              <w:t xml:space="preserve">= </w:t>
+            </w:r>
+            <w:proofErr w:type="spellStart"/>
+            <w:r>
+              <w:t>getDetails</w:t>
+            </w:r>
+            <w:proofErr w:type="spellEnd"/>
+            <w:r>
+              <w:t>(book1)</w:t>
+            </w:r>
+          </w:p>
+          <w:p>
+            <w:proofErr w:type="gramStart"/>
             <w:r>
               <w:t>console.log(</w:t>
             </w:r>
+            <w:proofErr w:type="gramEnd"/>
             <w:r>
               <w:t>book1Summary</w:t>
             </w:r>
             <w:r>
-              <w:t>.pageCount</w:t>
-            </w:r>
-            <w:r>
-              <w:t>)</w:t>
+              <w:t>.pageCount)</w:t>
             </w:r>
           </w:p>
           <w:p/>
@@ -2328,7 +2743,6 @@
               <w:t>The ABC is 100 pages long.</w:t>
             </w:r>
           </w:p>
-          <w:p/>
           <w:p/>
         </w:tc>
       </w:tr>
@@ -2352,6 +2766,10 @@
             <w:pPr>
               <w:pStyle w:val="ListNumber"/>
             </w:pPr>
+            <w:r>
+              <w:lastRenderedPageBreak/>
+              <w:t>Functions as an attribute of an Object/ Object Methods</w:t>
+            </w:r>
           </w:p>
         </w:tc>
         <w:tc>
@@ -2364,6 +2782,183 @@
               <w:right w:val="single" w:sz="18" w:space="0" w:color="21807D" w:themeColor="accent2"/>
             </w:tcBorders>
           </w:tcPr>
+          <w:p>
+            <w:r>
+              <w:t xml:space="preserve">A method is just </w:t>
+            </w:r>
+            <w:proofErr w:type="spellStart"/>
+            <w:proofErr w:type="gramStart"/>
+            <w:r>
+              <w:t>a</w:t>
+            </w:r>
+            <w:proofErr w:type="spellEnd"/>
+            <w:proofErr w:type="gramEnd"/>
+            <w:r>
+              <w:t xml:space="preserve"> object property whose value/attribute is a function.</w:t>
+            </w:r>
+          </w:p>
+          <w:p/>
+          <w:p>
+            <w:r>
+              <w:t>Example:</w:t>
+            </w:r>
+          </w:p>
+          <w:p/>
+          <w:p>
+            <w:r>
+              <w:t>let restaurant = {</w:t>
+            </w:r>
+          </w:p>
+          <w:p>
+            <w:r>
+              <w:t xml:space="preserve">   name: “ABC”,</w:t>
+            </w:r>
+          </w:p>
+          <w:p>
+            <w:r>
+              <w:t xml:space="preserve">   capacity: 100,</w:t>
+            </w:r>
+          </w:p>
+          <w:p>
+            <w:r>
+              <w:t xml:space="preserve">   </w:t>
+            </w:r>
+            <w:proofErr w:type="spellStart"/>
+            <w:r>
+              <w:t>guestCount</w:t>
+            </w:r>
+            <w:proofErr w:type="spellEnd"/>
+            <w:r>
+              <w:t>: 95,</w:t>
+            </w:r>
+          </w:p>
+          <w:p>
+            <w:r>
+              <w:t xml:space="preserve">   </w:t>
+            </w:r>
+            <w:proofErr w:type="spellStart"/>
+            <w:r>
+              <w:t>checkAvailability</w:t>
+            </w:r>
+            <w:proofErr w:type="spellEnd"/>
+            <w:r>
+              <w:t>: function(</w:t>
+            </w:r>
+            <w:proofErr w:type="spellStart"/>
+            <w:r>
+              <w:t>partySize</w:t>
+            </w:r>
+            <w:proofErr w:type="spellEnd"/>
+            <w:proofErr w:type="gramStart"/>
+            <w:r>
+              <w:t>){</w:t>
+            </w:r>
+            <w:proofErr w:type="gramEnd"/>
+          </w:p>
+          <w:p>
+            <w:r>
+              <w:t xml:space="preserve">       let </w:t>
+            </w:r>
+            <w:proofErr w:type="spellStart"/>
+            <w:r>
+              <w:t>seatsAvailable</w:t>
+            </w:r>
+            <w:proofErr w:type="spellEnd"/>
+            <w:r>
+              <w:t xml:space="preserve"> = </w:t>
+            </w:r>
+            <w:proofErr w:type="spellStart"/>
+            <w:proofErr w:type="gramStart"/>
+            <w:r>
+              <w:t>this.capacity</w:t>
+            </w:r>
+            <w:proofErr w:type="gramEnd"/>
+            <w:r>
+              <w:t>-this.guestCount</w:t>
+            </w:r>
+            <w:proofErr w:type="spellEnd"/>
+          </w:p>
+          <w:p>
+            <w:r>
+              <w:t xml:space="preserve">       return </w:t>
+            </w:r>
+            <w:proofErr w:type="spellStart"/>
+            <w:r>
+              <w:t>seatsAvailable</w:t>
+            </w:r>
+            <w:proofErr w:type="spellEnd"/>
+            <w:r>
+              <w:t>&lt;=</w:t>
+            </w:r>
+            <w:proofErr w:type="spellStart"/>
+            <w:r>
+              <w:t>partySize</w:t>
+            </w:r>
+            <w:proofErr w:type="spellEnd"/>
+          </w:p>
+          <w:p>
+            <w:r>
+              <w:t xml:space="preserve">   }</w:t>
+            </w:r>
+          </w:p>
+          <w:p>
+            <w:r>
+              <w:t>}</w:t>
+            </w:r>
+          </w:p>
+          <w:p/>
+          <w:p>
+            <w:r>
+              <w:t xml:space="preserve">let status = </w:t>
+            </w:r>
+            <w:proofErr w:type="spellStart"/>
+            <w:proofErr w:type="gramStart"/>
+            <w:r>
+              <w:t>restaurant.checkAvailability</w:t>
+            </w:r>
+            <w:proofErr w:type="spellEnd"/>
+            <w:proofErr w:type="gramEnd"/>
+            <w:r>
+              <w:t>(4)</w:t>
+            </w:r>
+          </w:p>
+          <w:p>
+            <w:r>
+              <w:t>console.log(status)</w:t>
+            </w:r>
+          </w:p>
+          <w:p/>
+          <w:p>
+            <w:r>
+              <w:t>Output:</w:t>
+            </w:r>
+          </w:p>
+          <w:p>
+            <w:r>
+              <w:t>True</w:t>
+            </w:r>
+          </w:p>
+          <w:p/>
+          <w:p>
+            <w:r>
+              <w:t>Note:</w:t>
+            </w:r>
+          </w:p>
+          <w:p>
+            <w:r>
+              <w:t xml:space="preserve">This inside the </w:t>
+            </w:r>
+            <w:proofErr w:type="spellStart"/>
+            <w:r>
+              <w:t>checkAvailability</w:t>
+            </w:r>
+            <w:proofErr w:type="spellEnd"/>
+            <w:r>
+              <w:t xml:space="preserve"> function refers to the object restaurant.</w:t>
+            </w:r>
+          </w:p>
+          <w:p/>
+          <w:p/>
           <w:p/>
         </w:tc>
       </w:tr>
@@ -2555,7 +3150,15 @@
               <w:t xml:space="preserve">let </w:t>
             </w:r>
             <w:r>
-              <w:t>array1 =[8,8,8]</w:t>
+              <w:t xml:space="preserve">array1 </w:t>
+            </w:r>
+            <w:proofErr w:type="gramStart"/>
+            <w:r>
+              <w:t>=[</w:t>
+            </w:r>
+            <w:proofErr w:type="gramEnd"/>
+            <w:r>
+              <w:t>8,8,8]</w:t>
             </w:r>
           </w:p>
           <w:p>
@@ -2603,8 +3206,15 @@
           <w:p/>
           <w:p>
             <w:r>
-              <w:lastRenderedPageBreak/>
-              <w:t>let myAccount = {</w:t>
+              <w:t xml:space="preserve">let </w:t>
+            </w:r>
+            <w:proofErr w:type="spellStart"/>
+            <w:r>
+              <w:t>myAccount</w:t>
+            </w:r>
+            <w:proofErr w:type="spellEnd"/>
+            <w:r>
+              <w:t xml:space="preserve"> = {</w:t>
             </w:r>
           </w:p>
           <w:p>
@@ -2625,18 +3235,52 @@
           <w:p/>
           <w:p>
             <w:r>
-              <w:t xml:space="preserve">let expenseTracker = function(account, </w:t>
-            </w:r>
+              <w:t xml:space="preserve">let </w:t>
+            </w:r>
+            <w:proofErr w:type="spellStart"/>
+            <w:r>
+              <w:t>expenseTracker</w:t>
+            </w:r>
+            <w:proofErr w:type="spellEnd"/>
+            <w:r>
+              <w:t xml:space="preserve"> = </w:t>
+            </w:r>
+            <w:proofErr w:type="gramStart"/>
+            <w:r>
+              <w:t>function(</w:t>
+            </w:r>
+            <w:proofErr w:type="gramEnd"/>
+            <w:r>
+              <w:t xml:space="preserve">account, </w:t>
+            </w:r>
+            <w:proofErr w:type="spellStart"/>
             <w:r>
               <w:t>newE</w:t>
             </w:r>
             <w:r>
-              <w:t>xpenditure){</w:t>
-            </w:r>
-          </w:p>
-          <w:p>
-            <w:r>
-              <w:t xml:space="preserve">    let amountSpend = account.</w:t>
+              <w:t>xpenditure</w:t>
+            </w:r>
+            <w:proofErr w:type="spellEnd"/>
+            <w:r>
+              <w:t>){</w:t>
+            </w:r>
+          </w:p>
+          <w:p>
+            <w:r>
+              <w:t xml:space="preserve">    let </w:t>
+            </w:r>
+            <w:proofErr w:type="spellStart"/>
+            <w:r>
+              <w:t>amountSpend</w:t>
+            </w:r>
+            <w:proofErr w:type="spellEnd"/>
+            <w:r>
+              <w:t xml:space="preserve"> = </w:t>
+            </w:r>
+            <w:proofErr w:type="spellStart"/>
+            <w:proofErr w:type="gramStart"/>
+            <w:r>
+              <w:t>account.</w:t>
             </w:r>
             <w:r>
               <w:t>initialE</w:t>
@@ -2647,17 +3291,34 @@
             <w:r>
               <w:t>diture</w:t>
             </w:r>
-          </w:p>
-          <w:p>
-            <w:r>
-              <w:t xml:space="preserve">    amountSpend = amountSpent</w:t>
-            </w:r>
+            <w:proofErr w:type="spellEnd"/>
+            <w:proofErr w:type="gramEnd"/>
+          </w:p>
+          <w:p>
+            <w:r>
+              <w:t xml:space="preserve">    </w:t>
+            </w:r>
+            <w:proofErr w:type="spellStart"/>
+            <w:r>
+              <w:t>amountSpend</w:t>
+            </w:r>
+            <w:proofErr w:type="spellEnd"/>
+            <w:r>
+              <w:t xml:space="preserve"> = </w:t>
+            </w:r>
+            <w:proofErr w:type="spellStart"/>
+            <w:r>
+              <w:t>amountSpent</w:t>
+            </w:r>
+            <w:proofErr w:type="spellEnd"/>
             <w:r>
               <w:t xml:space="preserve"> + </w:t>
             </w:r>
+            <w:proofErr w:type="spellStart"/>
             <w:r>
               <w:t>newExpenditure</w:t>
             </w:r>
+            <w:proofErr w:type="spellEnd"/>
             <w:r>
               <w:t xml:space="preserve"> </w:t>
             </w:r>
@@ -2675,20 +3336,59 @@
           <w:p/>
           <w:p>
             <w:r>
-              <w:t xml:space="preserve">Let modifiedMyAccount = </w:t>
-            </w:r>
-            <w:r>
-              <w:t>expenseTracker(myAccount, 25)</w:t>
-            </w:r>
-          </w:p>
-          <w:p>
-            <w:r>
-              <w:t>console.log(modifiedMyAccount)</w:t>
-            </w:r>
-          </w:p>
-          <w:p>
-            <w:r>
-              <w:t>console.log(myAccount)</w:t>
+              <w:t xml:space="preserve">Let </w:t>
+            </w:r>
+            <w:proofErr w:type="spellStart"/>
+            <w:r>
+              <w:t>modifiedMyAccount</w:t>
+            </w:r>
+            <w:proofErr w:type="spellEnd"/>
+            <w:r>
+              <w:t xml:space="preserve"> = </w:t>
+            </w:r>
+            <w:proofErr w:type="spellStart"/>
+            <w:proofErr w:type="gramStart"/>
+            <w:r>
+              <w:t>expenseTracker</w:t>
+            </w:r>
+            <w:proofErr w:type="spellEnd"/>
+            <w:r>
+              <w:t>(</w:t>
+            </w:r>
+            <w:proofErr w:type="spellStart"/>
+            <w:proofErr w:type="gramEnd"/>
+            <w:r>
+              <w:t>myAccount</w:t>
+            </w:r>
+            <w:proofErr w:type="spellEnd"/>
+            <w:r>
+              <w:t>, 25)</w:t>
+            </w:r>
+          </w:p>
+          <w:p>
+            <w:r>
+              <w:t>console.log(</w:t>
+            </w:r>
+            <w:proofErr w:type="spellStart"/>
+            <w:r>
+              <w:t>modifiedMyAccount</w:t>
+            </w:r>
+            <w:proofErr w:type="spellEnd"/>
+            <w:r>
+              <w:t>)</w:t>
+            </w:r>
+          </w:p>
+          <w:p>
+            <w:r>
+              <w:t>console.log(</w:t>
+            </w:r>
+            <w:proofErr w:type="spellStart"/>
+            <w:r>
+              <w:t>myAccount</w:t>
+            </w:r>
+            <w:proofErr w:type="spellEnd"/>
+            <w:r>
+              <w:t>)</w:t>
             </w:r>
           </w:p>
           <w:p/>
@@ -2699,39 +3399,12 @@
           </w:p>
           <w:p>
             <w:r>
-              <w:t>{income: 100</w:t>
-            </w:r>
-            <w:r>
-              <w:t xml:space="preserve">, </w:t>
-            </w:r>
-            <w:r>
-              <w:t>initialExpenditure:</w:t>
-            </w:r>
-            <w:r>
-              <w:t>25</w:t>
-            </w:r>
-            <w:r>
-              <w:t>}</w:t>
-            </w:r>
-          </w:p>
-          <w:p>
-            <w:r>
-              <w:t>{</w:t>
-            </w:r>
-            <w:r>
-              <w:t>income: 100,</w:t>
-            </w:r>
-            <w:r>
-              <w:t xml:space="preserve"> </w:t>
-            </w:r>
-            <w:r>
-              <w:t>initialExpenditure:</w:t>
-            </w:r>
-            <w:r>
-              <w:t>25</w:t>
-            </w:r>
-            <w:r>
-              <w:t>}</w:t>
+              <w:t>{income: 100, initialExpenditure:25}</w:t>
+            </w:r>
+          </w:p>
+          <w:p>
+            <w:r>
+              <w:t>{income: 100, initialExpenditure:25}</w:t>
             </w:r>
           </w:p>
           <w:p/>
@@ -2757,6 +3430,10 @@
             <w:pPr>
               <w:pStyle w:val="ListNumber"/>
             </w:pPr>
+            <w:r>
+              <w:lastRenderedPageBreak/>
+              <w:t>String Methods In JS</w:t>
+            </w:r>
           </w:p>
         </w:tc>
         <w:tc>
@@ -2769,6 +3446,171 @@
               <w:right w:val="single" w:sz="18" w:space="0" w:color="21807D" w:themeColor="accent2"/>
             </w:tcBorders>
           </w:tcPr>
+          <w:p>
+            <w:r>
+              <w:t xml:space="preserve">1. </w:t>
+            </w:r>
+            <w:proofErr w:type="spellStart"/>
+            <w:r>
+              <w:t>s</w:t>
+            </w:r>
+            <w:r>
+              <w:t>tringName.length</w:t>
+            </w:r>
+            <w:proofErr w:type="spellEnd"/>
+            <w:r>
+              <w:t xml:space="preserve"> </w:t>
+            </w:r>
+            <w:r>
+              <w:t>-</w:t>
+            </w:r>
+            <w:r>
+              <w:t xml:space="preserve"> Gives the size of the string</w:t>
+            </w:r>
+          </w:p>
+          <w:p/>
+          <w:p>
+            <w:r>
+              <w:t xml:space="preserve">2. </w:t>
+            </w:r>
+            <w:proofErr w:type="spellStart"/>
+            <w:r>
+              <w:t>s</w:t>
+            </w:r>
+            <w:r>
+              <w:t>t</w:t>
+            </w:r>
+            <w:r>
+              <w:t>ringName.toUpperCase</w:t>
+            </w:r>
+            <w:proofErr w:type="spellEnd"/>
+            <w:r>
+              <w:t>() – Converts a string to upper case</w:t>
+            </w:r>
+          </w:p>
+          <w:p/>
+          <w:p>
+            <w:r>
+              <w:t xml:space="preserve">3. </w:t>
+            </w:r>
+            <w:proofErr w:type="spellStart"/>
+            <w:r>
+              <w:t>stringName.toLowerCase</w:t>
+            </w:r>
+            <w:proofErr w:type="spellEnd"/>
+            <w:r>
+              <w:t>() – Converts a string to lower case</w:t>
+            </w:r>
+          </w:p>
+          <w:p/>
+          <w:p>
+            <w:r>
+              <w:t>4</w:t>
+            </w:r>
+            <w:r>
+              <w:t xml:space="preserve">. </w:t>
+            </w:r>
+            <w:proofErr w:type="spellStart"/>
+            <w:r>
+              <w:t>stringName.includes</w:t>
+            </w:r>
+            <w:proofErr w:type="spellEnd"/>
+            <w:r>
+              <w:t>(</w:t>
+            </w:r>
+            <w:r>
+              <w:t>“</w:t>
+            </w:r>
+            <w:proofErr w:type="spellStart"/>
+            <w:r>
+              <w:t>searchString</w:t>
+            </w:r>
+            <w:proofErr w:type="spellEnd"/>
+            <w:r>
+              <w:t>”</w:t>
+            </w:r>
+            <w:r>
+              <w:t xml:space="preserve">) – Determines </w:t>
+            </w:r>
+            <w:r>
+              <w:t>whether</w:t>
+            </w:r>
+            <w:r>
+              <w:t xml:space="preserve"> a string can be found within another string. Returns </w:t>
+            </w:r>
+            <w:proofErr w:type="spellStart"/>
+            <w:r>
+              <w:t>boolean</w:t>
+            </w:r>
+            <w:proofErr w:type="spellEnd"/>
+            <w:r>
+              <w:t>.</w:t>
+            </w:r>
+          </w:p>
+          <w:p/>
+          <w:p>
+            <w:r>
+              <w:t xml:space="preserve">5. </w:t>
+            </w:r>
+            <w:proofErr w:type="spellStart"/>
+            <w:r>
+              <w:t>stringName.includes</w:t>
+            </w:r>
+            <w:proofErr w:type="spellEnd"/>
+            <w:r>
+              <w:t>(“</w:t>
+            </w:r>
+            <w:proofErr w:type="spellStart"/>
+            <w:r>
+              <w:t>searchString</w:t>
+            </w:r>
+            <w:proofErr w:type="spellEnd"/>
+            <w:r>
+              <w:t xml:space="preserve">”, position) – Determines whether a string can be found within another string. Returns </w:t>
+            </w:r>
+            <w:proofErr w:type="spellStart"/>
+            <w:r>
+              <w:t>boolean</w:t>
+            </w:r>
+            <w:proofErr w:type="spellEnd"/>
+            <w:r>
+              <w:t>. The second argument is optional which specify t</w:t>
+            </w:r>
+            <w:r>
+              <w:t>he position within the string at which to begin searching for </w:t>
+            </w:r>
+            <w:proofErr w:type="spellStart"/>
+            <w:r>
+              <w:t>searchString</w:t>
+            </w:r>
+            <w:proofErr w:type="spellEnd"/>
+            <w:r>
+              <w:t>. (Defaults to 0.)</w:t>
+            </w:r>
+          </w:p>
+          <w:p/>
+          <w:p>
+            <w:r>
+              <w:lastRenderedPageBreak/>
+              <w:t xml:space="preserve">6. </w:t>
+            </w:r>
+            <w:proofErr w:type="spellStart"/>
+            <w:r>
+              <w:t>stringName.trim</w:t>
+            </w:r>
+            <w:proofErr w:type="spellEnd"/>
+            <w:r>
+              <w:t>()</w:t>
+            </w:r>
+            <w:r>
+              <w:t xml:space="preserve"> – Removes </w:t>
+            </w:r>
+            <w:r>
+              <w:t>whitespace from both ends of a string. </w:t>
+            </w:r>
+          </w:p>
+          <w:p/>
+          <w:p/>
           <w:p/>
         </w:tc>
       </w:tr>
@@ -2791,7 +3633,16 @@
           <w:p>
             <w:pPr>
               <w:pStyle w:val="ListNumber"/>
+              <w:numPr>
+                <w:ilvl w:val="0"/>
+                <w:numId w:val="0"/>
+              </w:numPr>
+              <w:ind w:left="360" w:hanging="360"/>
             </w:pPr>
+            <w:r>
+              <w:lastRenderedPageBreak/>
+              <w:t>26. Number Methods In JS</w:t>
+            </w:r>
           </w:p>
         </w:tc>
         <w:tc>
@@ -2804,7 +3655,28 @@
               <w:right w:val="single" w:sz="18" w:space="0" w:color="21807D" w:themeColor="accent2"/>
             </w:tcBorders>
           </w:tcPr>
-          <w:p/>
+          <w:p>
+            <w:r>
+              <w:t>1.</w:t>
+            </w:r>
+            <w:r>
+              <w:t xml:space="preserve"> </w:t>
+            </w:r>
+            <w:proofErr w:type="spellStart"/>
+            <w:r>
+              <w:t>varName.toFixed</w:t>
+            </w:r>
+            <w:proofErr w:type="spellEnd"/>
+            <w:r>
+              <w:t>(n),</w:t>
+            </w:r>
+            <w:r>
+              <w:t xml:space="preserve"> </w:t>
+            </w:r>
+            <w:r>
+              <w:t>n=0 to 20 – Convert a decimal number up to nth decimal point</w:t>
+            </w:r>
+          </w:p>
         </w:tc>
       </w:tr>
       <w:tr>
@@ -2827,6 +3699,9 @@
             <w:pPr>
               <w:pStyle w:val="ListNumber"/>
             </w:pPr>
+            <w:r>
+              <w:t>Math Methods In JS</w:t>
+            </w:r>
           </w:p>
         </w:tc>
         <w:tc>
@@ -2839,7 +3714,98 @@
               <w:right w:val="single" w:sz="18" w:space="0" w:color="21807D" w:themeColor="accent2"/>
             </w:tcBorders>
           </w:tcPr>
-          <w:p/>
+          <w:p>
+            <w:r>
+              <w:t xml:space="preserve">1. </w:t>
+            </w:r>
+            <w:proofErr w:type="spellStart"/>
+            <w:r>
+              <w:t>Math.round</w:t>
+            </w:r>
+            <w:proofErr w:type="spellEnd"/>
+            <w:r>
+              <w:t xml:space="preserve">(num) – Round up the number </w:t>
+            </w:r>
+            <w:r>
+              <w:t>using mathematics rule.</w:t>
+            </w:r>
+          </w:p>
+          <w:p/>
+          <w:p>
+            <w:r>
+              <w:t xml:space="preserve">2. </w:t>
+            </w:r>
+            <w:proofErr w:type="spellStart"/>
+            <w:r>
+              <w:t>Math.floor</w:t>
+            </w:r>
+            <w:proofErr w:type="spellEnd"/>
+            <w:r>
+              <w:t>(num) – Erase the decimal part</w:t>
+            </w:r>
+          </w:p>
+          <w:p/>
+          <w:p>
+            <w:r>
+              <w:t xml:space="preserve">3. </w:t>
+            </w:r>
+            <w:proofErr w:type="spellStart"/>
+            <w:r>
+              <w:t>Math.ceil</w:t>
+            </w:r>
+            <w:proofErr w:type="spellEnd"/>
+            <w:r>
+              <w:t xml:space="preserve">(num) – </w:t>
+            </w:r>
+            <w:r>
+              <w:t>C</w:t>
+            </w:r>
+            <w:r>
+              <w:t>onvert number to nearest integer</w:t>
+            </w:r>
+          </w:p>
+          <w:p/>
+          <w:p>
+            <w:r>
+              <w:t>4</w:t>
+            </w:r>
+            <w:r>
+              <w:t>. Math.random() – Generates a random number between 0 and 1</w:t>
+            </w:r>
+            <w:r>
+              <w:t>(0 inclusive and 1 exclusive).</w:t>
+            </w:r>
+          </w:p>
+          <w:p/>
+          <w:p>
+            <w:r>
+              <w:t xml:space="preserve">5. </w:t>
+            </w:r>
+            <w:proofErr w:type="spellStart"/>
+            <w:r>
+              <w:t>Math.floor</w:t>
+            </w:r>
+            <w:proofErr w:type="spellEnd"/>
+            <w:r>
+              <w:t>(</w:t>
+            </w:r>
+            <w:proofErr w:type="spellStart"/>
+            <w:r>
+              <w:t>Math.ramdom</w:t>
+            </w:r>
+            <w:proofErr w:type="spellEnd"/>
+            <w:proofErr w:type="gramStart"/>
+            <w:r>
+              <w:t>()*</w:t>
+            </w:r>
+            <w:proofErr w:type="gramEnd"/>
+            <w:r>
+              <w:t>(max-min+1)) + min</w:t>
+            </w:r>
+            <w:r>
+              <w:t xml:space="preserve"> – Generates a random number between max and min number(say between 20 and 10)</w:t>
+            </w:r>
+          </w:p>
         </w:tc>
       </w:tr>
       <w:tr>
@@ -2862,6 +3828,9 @@
             <w:pPr>
               <w:pStyle w:val="ListNumber"/>
             </w:pPr>
+            <w:r>
+              <w:t>Constant Variable</w:t>
+            </w:r>
           </w:p>
         </w:tc>
         <w:tc>
@@ -2874,6 +3843,1222 @@
               <w:right w:val="single" w:sz="18" w:space="0" w:color="21807D" w:themeColor="accent2"/>
             </w:tcBorders>
           </w:tcPr>
+          <w:p>
+            <w:r>
+              <w:t>If assigned, then value cannot be changed (will show error) but it can be manipulated in case of object.</w:t>
+            </w:r>
+          </w:p>
+          <w:p/>
+          <w:p>
+            <w:r>
+              <w:t>Example 1:</w:t>
+            </w:r>
+          </w:p>
+          <w:p/>
+          <w:p>
+            <w:r>
+              <w:t>const num =2</w:t>
+            </w:r>
+          </w:p>
+          <w:p>
+            <w:r>
+              <w:t>num = 3</w:t>
+            </w:r>
+          </w:p>
+          <w:p>
+            <w:r>
+              <w:t>console.log(num)</w:t>
+            </w:r>
+          </w:p>
+          <w:p/>
+          <w:p>
+            <w:r>
+              <w:t>Output:</w:t>
+            </w:r>
+          </w:p>
+          <w:p>
+            <w:r>
+              <w:t>Error</w:t>
+            </w:r>
+          </w:p>
+          <w:p/>
+          <w:p>
+            <w:r>
+              <w:t>Example 2:</w:t>
+            </w:r>
+          </w:p>
+          <w:p/>
+          <w:p>
+            <w:r>
+              <w:t>const person = {</w:t>
+            </w:r>
+          </w:p>
+          <w:p>
+            <w:r>
+              <w:t xml:space="preserve">      name: “Arijit”,</w:t>
+            </w:r>
+          </w:p>
+          <w:p>
+            <w:r>
+              <w:t xml:space="preserve">      age: 35</w:t>
+            </w:r>
+          </w:p>
+          <w:p>
+            <w:r>
+              <w:t>}</w:t>
+            </w:r>
+          </w:p>
+          <w:p/>
+          <w:p>
+            <w:r>
+              <w:t>person= {</w:t>
+            </w:r>
+          </w:p>
+          <w:p>
+            <w:r>
+              <w:t xml:space="preserve">    name: “Auritra”,</w:t>
+            </w:r>
+          </w:p>
+          <w:p>
+            <w:r>
+              <w:t xml:space="preserve">    age: 30</w:t>
+            </w:r>
+          </w:p>
+          <w:p>
+            <w:r>
+              <w:t>}</w:t>
+            </w:r>
+          </w:p>
+          <w:p/>
+          <w:p>
+            <w:r>
+              <w:t>console.log(person)</w:t>
+            </w:r>
+          </w:p>
+          <w:p/>
+          <w:p>
+            <w:r>
+              <w:t>Output:</w:t>
+            </w:r>
+          </w:p>
+          <w:p>
+            <w:r>
+              <w:t xml:space="preserve">Error </w:t>
+            </w:r>
+          </w:p>
+          <w:p/>
+          <w:p>
+            <w:r>
+              <w:t>Example</w:t>
+            </w:r>
+            <w:r>
+              <w:t xml:space="preserve"> 3</w:t>
+            </w:r>
+            <w:r>
+              <w:t>:</w:t>
+            </w:r>
+          </w:p>
+          <w:p/>
+          <w:p>
+            <w:r>
+              <w:t>const person = {</w:t>
+            </w:r>
+          </w:p>
+          <w:p>
+            <w:r>
+              <w:t xml:space="preserve">      name: “Arijit”,</w:t>
+            </w:r>
+          </w:p>
+          <w:p>
+            <w:r>
+              <w:t xml:space="preserve">      age: 35</w:t>
+            </w:r>
+          </w:p>
+          <w:p>
+            <w:r>
+              <w:t>}</w:t>
+            </w:r>
+          </w:p>
+          <w:p/>
+          <w:p>
+            <w:r>
+              <w:t>person.name=” Auritra”</w:t>
+            </w:r>
+          </w:p>
+          <w:p>
+            <w:r>
+              <w:t>console.log(person</w:t>
+            </w:r>
+            <w:r>
+              <w:t>.name</w:t>
+            </w:r>
+            <w:r>
+              <w:t>)</w:t>
+            </w:r>
+          </w:p>
+          <w:p/>
+          <w:p>
+            <w:r>
+              <w:t>Output:</w:t>
+            </w:r>
+          </w:p>
+          <w:p>
+            <w:r>
+              <w:t>Auritra</w:t>
+            </w:r>
+          </w:p>
+          <w:p/>
+          <w:p/>
+        </w:tc>
+      </w:tr>
+      <w:tr>
+        <w:trPr>
+          <w:gridAfter w:val="1"/>
+          <w:wAfter w:w="6" w:type="dxa"/>
+          <w:trHeight w:val="850"/>
+        </w:trPr>
+        <w:tc>
+          <w:tcPr>
+            <w:tcW w:w="2160" w:type="dxa"/>
+            <w:tcBorders>
+              <w:top w:val="single" w:sz="8" w:space="0" w:color="21807D" w:themeColor="accent2"/>
+              <w:left w:val="single" w:sz="18" w:space="0" w:color="21807D" w:themeColor="accent2"/>
+              <w:bottom w:val="single" w:sz="8" w:space="0" w:color="21807D" w:themeColor="accent2"/>
+              <w:right w:val="single" w:sz="8" w:space="0" w:color="21807D" w:themeColor="accent2"/>
+            </w:tcBorders>
+          </w:tcPr>
+          <w:p>
+            <w:pPr>
+              <w:pStyle w:val="ListNumber"/>
+              <w:numPr>
+                <w:ilvl w:val="0"/>
+                <w:numId w:val="0"/>
+              </w:numPr>
+              <w:ind w:left="360" w:hanging="360"/>
+            </w:pPr>
+          </w:p>
+          <w:p>
+            <w:pPr>
+              <w:pStyle w:val="ListNumber"/>
+              <w:numPr>
+                <w:ilvl w:val="0"/>
+                <w:numId w:val="0"/>
+              </w:numPr>
+              <w:ind w:left="360" w:hanging="360"/>
+            </w:pPr>
+          </w:p>
+        </w:tc>
+        <w:tc>
+          <w:tcPr>
+            <w:tcW w:w="8100" w:type="dxa"/>
+            <w:tcBorders>
+              <w:top w:val="single" w:sz="8" w:space="0" w:color="21807D" w:themeColor="accent2"/>
+              <w:left w:val="single" w:sz="8" w:space="0" w:color="21807D" w:themeColor="accent2"/>
+              <w:bottom w:val="single" w:sz="8" w:space="0" w:color="21807D" w:themeColor="accent2"/>
+              <w:right w:val="single" w:sz="18" w:space="0" w:color="21807D" w:themeColor="accent2"/>
+            </w:tcBorders>
+          </w:tcPr>
+          <w:p/>
+        </w:tc>
+      </w:tr>
+      <w:tr>
+        <w:trPr>
+          <w:gridAfter w:val="1"/>
+          <w:wAfter w:w="6" w:type="dxa"/>
+          <w:trHeight w:val="850"/>
+        </w:trPr>
+        <w:tc>
+          <w:tcPr>
+            <w:tcW w:w="2160" w:type="dxa"/>
+            <w:tcBorders>
+              <w:top w:val="single" w:sz="8" w:space="0" w:color="21807D" w:themeColor="accent2"/>
+              <w:left w:val="single" w:sz="18" w:space="0" w:color="21807D" w:themeColor="accent2"/>
+              <w:bottom w:val="single" w:sz="8" w:space="0" w:color="21807D" w:themeColor="accent2"/>
+              <w:right w:val="single" w:sz="8" w:space="0" w:color="21807D" w:themeColor="accent2"/>
+            </w:tcBorders>
+          </w:tcPr>
+          <w:p>
+            <w:pPr>
+              <w:pStyle w:val="ListNumber"/>
+              <w:numPr>
+                <w:ilvl w:val="0"/>
+                <w:numId w:val="0"/>
+              </w:numPr>
+              <w:ind w:left="360" w:hanging="360"/>
+            </w:pPr>
+          </w:p>
+        </w:tc>
+        <w:tc>
+          <w:tcPr>
+            <w:tcW w:w="8100" w:type="dxa"/>
+            <w:tcBorders>
+              <w:top w:val="single" w:sz="8" w:space="0" w:color="21807D" w:themeColor="accent2"/>
+              <w:left w:val="single" w:sz="8" w:space="0" w:color="21807D" w:themeColor="accent2"/>
+              <w:bottom w:val="single" w:sz="8" w:space="0" w:color="21807D" w:themeColor="accent2"/>
+              <w:right w:val="single" w:sz="18" w:space="0" w:color="21807D" w:themeColor="accent2"/>
+            </w:tcBorders>
+          </w:tcPr>
+          <w:p/>
+        </w:tc>
+      </w:tr>
+      <w:tr>
+        <w:trPr>
+          <w:gridAfter w:val="1"/>
+          <w:wAfter w:w="6" w:type="dxa"/>
+          <w:trHeight w:val="850"/>
+        </w:trPr>
+        <w:tc>
+          <w:tcPr>
+            <w:tcW w:w="2160" w:type="dxa"/>
+            <w:tcBorders>
+              <w:top w:val="single" w:sz="8" w:space="0" w:color="21807D" w:themeColor="accent2"/>
+              <w:left w:val="single" w:sz="18" w:space="0" w:color="21807D" w:themeColor="accent2"/>
+              <w:bottom w:val="single" w:sz="8" w:space="0" w:color="21807D" w:themeColor="accent2"/>
+              <w:right w:val="single" w:sz="8" w:space="0" w:color="21807D" w:themeColor="accent2"/>
+            </w:tcBorders>
+          </w:tcPr>
+          <w:p>
+            <w:pPr>
+              <w:pStyle w:val="ListNumber"/>
+              <w:numPr>
+                <w:ilvl w:val="0"/>
+                <w:numId w:val="0"/>
+              </w:numPr>
+              <w:ind w:left="360" w:hanging="360"/>
+            </w:pPr>
+          </w:p>
+        </w:tc>
+        <w:tc>
+          <w:tcPr>
+            <w:tcW w:w="8100" w:type="dxa"/>
+            <w:tcBorders>
+              <w:top w:val="single" w:sz="8" w:space="0" w:color="21807D" w:themeColor="accent2"/>
+              <w:left w:val="single" w:sz="8" w:space="0" w:color="21807D" w:themeColor="accent2"/>
+              <w:bottom w:val="single" w:sz="8" w:space="0" w:color="21807D" w:themeColor="accent2"/>
+              <w:right w:val="single" w:sz="18" w:space="0" w:color="21807D" w:themeColor="accent2"/>
+            </w:tcBorders>
+          </w:tcPr>
+          <w:p/>
+        </w:tc>
+      </w:tr>
+      <w:tr>
+        <w:trPr>
+          <w:gridAfter w:val="1"/>
+          <w:wAfter w:w="6" w:type="dxa"/>
+          <w:trHeight w:val="850"/>
+        </w:trPr>
+        <w:tc>
+          <w:tcPr>
+            <w:tcW w:w="2160" w:type="dxa"/>
+            <w:tcBorders>
+              <w:top w:val="single" w:sz="8" w:space="0" w:color="21807D" w:themeColor="accent2"/>
+              <w:left w:val="single" w:sz="18" w:space="0" w:color="21807D" w:themeColor="accent2"/>
+              <w:bottom w:val="single" w:sz="8" w:space="0" w:color="21807D" w:themeColor="accent2"/>
+              <w:right w:val="single" w:sz="8" w:space="0" w:color="21807D" w:themeColor="accent2"/>
+            </w:tcBorders>
+          </w:tcPr>
+          <w:p>
+            <w:pPr>
+              <w:pStyle w:val="ListNumber"/>
+              <w:numPr>
+                <w:ilvl w:val="0"/>
+                <w:numId w:val="0"/>
+              </w:numPr>
+              <w:ind w:left="360" w:hanging="360"/>
+            </w:pPr>
+          </w:p>
+        </w:tc>
+        <w:tc>
+          <w:tcPr>
+            <w:tcW w:w="8100" w:type="dxa"/>
+            <w:tcBorders>
+              <w:top w:val="single" w:sz="8" w:space="0" w:color="21807D" w:themeColor="accent2"/>
+              <w:left w:val="single" w:sz="8" w:space="0" w:color="21807D" w:themeColor="accent2"/>
+              <w:bottom w:val="single" w:sz="8" w:space="0" w:color="21807D" w:themeColor="accent2"/>
+              <w:right w:val="single" w:sz="18" w:space="0" w:color="21807D" w:themeColor="accent2"/>
+            </w:tcBorders>
+          </w:tcPr>
+          <w:p/>
+        </w:tc>
+      </w:tr>
+      <w:tr>
+        <w:trPr>
+          <w:gridAfter w:val="1"/>
+          <w:wAfter w:w="6" w:type="dxa"/>
+          <w:trHeight w:val="850"/>
+        </w:trPr>
+        <w:tc>
+          <w:tcPr>
+            <w:tcW w:w="2160" w:type="dxa"/>
+            <w:tcBorders>
+              <w:top w:val="single" w:sz="8" w:space="0" w:color="21807D" w:themeColor="accent2"/>
+              <w:left w:val="single" w:sz="18" w:space="0" w:color="21807D" w:themeColor="accent2"/>
+              <w:bottom w:val="single" w:sz="8" w:space="0" w:color="21807D" w:themeColor="accent2"/>
+              <w:right w:val="single" w:sz="8" w:space="0" w:color="21807D" w:themeColor="accent2"/>
+            </w:tcBorders>
+          </w:tcPr>
+          <w:p>
+            <w:pPr>
+              <w:pStyle w:val="ListNumber"/>
+            </w:pPr>
+            <w:r>
+              <w:t>Installing live server</w:t>
+            </w:r>
+          </w:p>
+        </w:tc>
+        <w:tc>
+          <w:tcPr>
+            <w:tcW w:w="8100" w:type="dxa"/>
+            <w:tcBorders>
+              <w:top w:val="single" w:sz="8" w:space="0" w:color="21807D" w:themeColor="accent2"/>
+              <w:left w:val="single" w:sz="8" w:space="0" w:color="21807D" w:themeColor="accent2"/>
+              <w:bottom w:val="single" w:sz="8" w:space="0" w:color="21807D" w:themeColor="accent2"/>
+              <w:right w:val="single" w:sz="18" w:space="0" w:color="21807D" w:themeColor="accent2"/>
+            </w:tcBorders>
+          </w:tcPr>
+          <w:p>
+            <w:r>
+              <w:t xml:space="preserve">For Dos/Windows:  </w:t>
+            </w:r>
+            <w:proofErr w:type="spellStart"/>
+            <w:r>
+              <w:t>npm</w:t>
+            </w:r>
+            <w:proofErr w:type="spellEnd"/>
+            <w:r>
+              <w:t xml:space="preserve"> install -g live-server</w:t>
+            </w:r>
+          </w:p>
+          <w:p>
+            <w:r>
+              <w:t xml:space="preserve">For Mac/Apple:  </w:t>
+            </w:r>
+            <w:proofErr w:type="spellStart"/>
+            <w:r>
+              <w:t>sudo</w:t>
+            </w:r>
+            <w:proofErr w:type="spellEnd"/>
+            <w:r>
+              <w:t xml:space="preserve"> </w:t>
+            </w:r>
+            <w:proofErr w:type="spellStart"/>
+            <w:r>
+              <w:t>npm</w:t>
+            </w:r>
+            <w:proofErr w:type="spellEnd"/>
+            <w:r>
+              <w:t xml:space="preserve"> install -g live-server</w:t>
+            </w:r>
+          </w:p>
+        </w:tc>
+      </w:tr>
+      <w:tr>
+        <w:trPr>
+          <w:gridAfter w:val="1"/>
+          <w:wAfter w:w="6" w:type="dxa"/>
+          <w:trHeight w:val="850"/>
+        </w:trPr>
+        <w:tc>
+          <w:tcPr>
+            <w:tcW w:w="2160" w:type="dxa"/>
+            <w:tcBorders>
+              <w:top w:val="single" w:sz="8" w:space="0" w:color="21807D" w:themeColor="accent2"/>
+              <w:left w:val="single" w:sz="18" w:space="0" w:color="21807D" w:themeColor="accent2"/>
+              <w:bottom w:val="single" w:sz="8" w:space="0" w:color="21807D" w:themeColor="accent2"/>
+              <w:right w:val="single" w:sz="8" w:space="0" w:color="21807D" w:themeColor="accent2"/>
+            </w:tcBorders>
+          </w:tcPr>
+          <w:p>
+            <w:pPr>
+              <w:pStyle w:val="ListNumber"/>
+            </w:pPr>
+            <w:r>
+              <w:t>Check live server version</w:t>
+            </w:r>
+          </w:p>
+        </w:tc>
+        <w:tc>
+          <w:tcPr>
+            <w:tcW w:w="8100" w:type="dxa"/>
+            <w:tcBorders>
+              <w:top w:val="single" w:sz="8" w:space="0" w:color="21807D" w:themeColor="accent2"/>
+              <w:left w:val="single" w:sz="8" w:space="0" w:color="21807D" w:themeColor="accent2"/>
+              <w:bottom w:val="single" w:sz="8" w:space="0" w:color="21807D" w:themeColor="accent2"/>
+              <w:right w:val="single" w:sz="18" w:space="0" w:color="21807D" w:themeColor="accent2"/>
+            </w:tcBorders>
+          </w:tcPr>
+          <w:p>
+            <w:r>
+              <w:t>live-server --version</w:t>
+            </w:r>
+          </w:p>
+        </w:tc>
+      </w:tr>
+      <w:tr>
+        <w:trPr>
+          <w:gridAfter w:val="1"/>
+          <w:wAfter w:w="6" w:type="dxa"/>
+          <w:trHeight w:val="850"/>
+        </w:trPr>
+        <w:tc>
+          <w:tcPr>
+            <w:tcW w:w="2160" w:type="dxa"/>
+            <w:tcBorders>
+              <w:top w:val="single" w:sz="8" w:space="0" w:color="21807D" w:themeColor="accent2"/>
+              <w:left w:val="single" w:sz="18" w:space="0" w:color="21807D" w:themeColor="accent2"/>
+              <w:bottom w:val="single" w:sz="8" w:space="0" w:color="21807D" w:themeColor="accent2"/>
+              <w:right w:val="single" w:sz="8" w:space="0" w:color="21807D" w:themeColor="accent2"/>
+            </w:tcBorders>
+          </w:tcPr>
+          <w:p>
+            <w:pPr>
+              <w:pStyle w:val="ListNumber"/>
+            </w:pPr>
+            <w:r>
+              <w:t>Serving a particular project on live-server</w:t>
+            </w:r>
+          </w:p>
+        </w:tc>
+        <w:tc>
+          <w:tcPr>
+            <w:tcW w:w="8100" w:type="dxa"/>
+            <w:tcBorders>
+              <w:top w:val="single" w:sz="8" w:space="0" w:color="21807D" w:themeColor="accent2"/>
+              <w:left w:val="single" w:sz="8" w:space="0" w:color="21807D" w:themeColor="accent2"/>
+              <w:bottom w:val="single" w:sz="8" w:space="0" w:color="21807D" w:themeColor="accent2"/>
+              <w:right w:val="single" w:sz="18" w:space="0" w:color="21807D" w:themeColor="accent2"/>
+            </w:tcBorders>
+          </w:tcPr>
+          <w:p>
+            <w:r>
+              <w:t xml:space="preserve">cd </w:t>
+            </w:r>
+            <w:proofErr w:type="spellStart"/>
+            <w:r>
+              <w:t>projectDirectory</w:t>
+            </w:r>
+            <w:proofErr w:type="spellEnd"/>
+          </w:p>
+          <w:p>
+            <w:r>
+              <w:t>cd</w:t>
+            </w:r>
+            <w:proofErr w:type="gramStart"/>
+            <w:r>
+              <w:t xml:space="preserve"> ..</w:t>
+            </w:r>
+            <w:proofErr w:type="gramEnd"/>
+          </w:p>
+          <w:p>
+            <w:r>
+              <w:t xml:space="preserve">live-server </w:t>
+            </w:r>
+            <w:proofErr w:type="spellStart"/>
+            <w:r>
+              <w:t>projectDirectory</w:t>
+            </w:r>
+            <w:proofErr w:type="spellEnd"/>
+            <w:r>
+              <w:t xml:space="preserve"> --port=”8090”</w:t>
+            </w:r>
+          </w:p>
+        </w:tc>
+      </w:tr>
+      <w:tr>
+        <w:trPr>
+          <w:gridAfter w:val="1"/>
+          <w:wAfter w:w="6" w:type="dxa"/>
+          <w:trHeight w:val="850"/>
+        </w:trPr>
+        <w:tc>
+          <w:tcPr>
+            <w:tcW w:w="2160" w:type="dxa"/>
+            <w:tcBorders>
+              <w:top w:val="single" w:sz="8" w:space="0" w:color="21807D" w:themeColor="accent2"/>
+              <w:left w:val="single" w:sz="18" w:space="0" w:color="21807D" w:themeColor="accent2"/>
+              <w:bottom w:val="single" w:sz="8" w:space="0" w:color="21807D" w:themeColor="accent2"/>
+              <w:right w:val="single" w:sz="8" w:space="0" w:color="21807D" w:themeColor="accent2"/>
+            </w:tcBorders>
+          </w:tcPr>
+          <w:p>
+            <w:pPr>
+              <w:pStyle w:val="ListNumber"/>
+            </w:pPr>
+            <w:r>
+              <w:t>Connecting JS with HTML</w:t>
+            </w:r>
+          </w:p>
+        </w:tc>
+        <w:tc>
+          <w:tcPr>
+            <w:tcW w:w="8100" w:type="dxa"/>
+            <w:tcBorders>
+              <w:top w:val="single" w:sz="8" w:space="0" w:color="21807D" w:themeColor="accent2"/>
+              <w:left w:val="single" w:sz="8" w:space="0" w:color="21807D" w:themeColor="accent2"/>
+              <w:bottom w:val="single" w:sz="8" w:space="0" w:color="21807D" w:themeColor="accent2"/>
+              <w:right w:val="single" w:sz="18" w:space="0" w:color="21807D" w:themeColor="accent2"/>
+            </w:tcBorders>
+          </w:tcPr>
+          <w:p>
+            <w:r>
+              <w:t>Crude way:</w:t>
+            </w:r>
+          </w:p>
+          <w:p>
+            <w:r>
+              <w:t>&lt;</w:t>
+            </w:r>
+            <w:r>
+              <w:t>body</w:t>
+            </w:r>
+            <w:r>
+              <w:t>&gt;</w:t>
+            </w:r>
+          </w:p>
+          <w:p>
+            <w:r>
+              <w:t xml:space="preserve">          &lt;script&gt;</w:t>
+            </w:r>
+            <w:r>
+              <w:rPr>
+                <w:i/>
+                <w:iCs/>
+              </w:rPr>
+              <w:t>any JS code</w:t>
+            </w:r>
+            <w:r>
+              <w:t>&lt;/script&gt;</w:t>
+            </w:r>
+          </w:p>
+          <w:p>
+            <w:r>
+              <w:t>&lt;/</w:t>
+            </w:r>
+            <w:r>
+              <w:t>body</w:t>
+            </w:r>
+            <w:r>
+              <w:t>&gt;</w:t>
+            </w:r>
+          </w:p>
+          <w:p>
+            <w:r>
+              <w:t>Actual way:</w:t>
+            </w:r>
+          </w:p>
+          <w:p/>
+          <w:p>
+            <w:r>
+              <w:t>&lt;</w:t>
+            </w:r>
+            <w:r>
+              <w:t>body</w:t>
+            </w:r>
+            <w:r>
+              <w:t>&gt;</w:t>
+            </w:r>
+          </w:p>
+          <w:p>
+            <w:r>
+              <w:t xml:space="preserve">          &lt;script </w:t>
+            </w:r>
+            <w:proofErr w:type="spellStart"/>
+            <w:r>
+              <w:t>src</w:t>
+            </w:r>
+            <w:proofErr w:type="spellEnd"/>
+            <w:r>
+              <w:t>=”/path from current location/fileName.js”&gt; &lt;/script&gt;</w:t>
+            </w:r>
+          </w:p>
+          <w:p>
+            <w:r>
+              <w:t>&lt;/</w:t>
+            </w:r>
+            <w:r>
+              <w:t>body</w:t>
+            </w:r>
+            <w:r>
+              <w:t>&gt;</w:t>
+            </w:r>
+          </w:p>
+          <w:p/>
+          <w:p>
+            <w:r>
+              <w:t>Note:</w:t>
+            </w:r>
+          </w:p>
+          <w:p>
+            <w:r>
+              <w:t>Script tag should be inserted inside the body tag at the end. If not then all html codes below the script tag will not be available to JS in spite of the presence.</w:t>
+            </w:r>
+          </w:p>
+          <w:p/>
+        </w:tc>
+      </w:tr>
+      <w:tr>
+        <w:trPr>
+          <w:gridAfter w:val="1"/>
+          <w:wAfter w:w="6" w:type="dxa"/>
+          <w:trHeight w:val="850"/>
+        </w:trPr>
+        <w:tc>
+          <w:tcPr>
+            <w:tcW w:w="2160" w:type="dxa"/>
+            <w:tcBorders>
+              <w:top w:val="single" w:sz="8" w:space="0" w:color="21807D" w:themeColor="accent2"/>
+              <w:left w:val="single" w:sz="18" w:space="0" w:color="21807D" w:themeColor="accent2"/>
+              <w:bottom w:val="single" w:sz="8" w:space="0" w:color="21807D" w:themeColor="accent2"/>
+              <w:right w:val="single" w:sz="8" w:space="0" w:color="21807D" w:themeColor="accent2"/>
+            </w:tcBorders>
+          </w:tcPr>
+          <w:p>
+            <w:pPr>
+              <w:pStyle w:val="ListNumber"/>
+            </w:pPr>
+            <w:r>
+              <w:t>Targeting HTML element using JS code</w:t>
+            </w:r>
+          </w:p>
+        </w:tc>
+        <w:tc>
+          <w:tcPr>
+            <w:tcW w:w="8100" w:type="dxa"/>
+            <w:tcBorders>
+              <w:top w:val="single" w:sz="8" w:space="0" w:color="21807D" w:themeColor="accent2"/>
+              <w:left w:val="single" w:sz="8" w:space="0" w:color="21807D" w:themeColor="accent2"/>
+              <w:bottom w:val="single" w:sz="8" w:space="0" w:color="21807D" w:themeColor="accent2"/>
+              <w:right w:val="single" w:sz="18" w:space="0" w:color="21807D" w:themeColor="accent2"/>
+            </w:tcBorders>
+          </w:tcPr>
+          <w:p>
+            <w:proofErr w:type="spellStart"/>
+            <w:proofErr w:type="gramStart"/>
+            <w:r>
+              <w:t>document.queryselector</w:t>
+            </w:r>
+            <w:proofErr w:type="spellEnd"/>
+            <w:proofErr w:type="gramEnd"/>
+            <w:r>
+              <w:t>(“</w:t>
+            </w:r>
+            <w:proofErr w:type="spellStart"/>
+            <w:r>
+              <w:t>tagName</w:t>
+            </w:r>
+            <w:proofErr w:type="spellEnd"/>
+            <w:r>
+              <w:t xml:space="preserve">”). For example, </w:t>
+            </w:r>
+            <w:proofErr w:type="spellStart"/>
+            <w:r>
+              <w:t>tagName</w:t>
+            </w:r>
+            <w:proofErr w:type="spellEnd"/>
+            <w:r>
+              <w:t xml:space="preserve"> can be p for paragraph tag</w:t>
+            </w:r>
+          </w:p>
+          <w:p>
+            <w:proofErr w:type="spellStart"/>
+            <w:proofErr w:type="gramStart"/>
+            <w:r>
+              <w:t>querySelector</w:t>
+            </w:r>
+            <w:proofErr w:type="spellEnd"/>
+            <w:r>
+              <w:t>(</w:t>
+            </w:r>
+            <w:proofErr w:type="gramEnd"/>
+            <w:r>
+              <w:t>) targets only the first tag with same tags in HTML.</w:t>
+            </w:r>
+          </w:p>
+        </w:tc>
+      </w:tr>
+      <w:tr>
+        <w:trPr>
+          <w:gridAfter w:val="1"/>
+          <w:wAfter w:w="6" w:type="dxa"/>
+          <w:trHeight w:val="850"/>
+        </w:trPr>
+        <w:tc>
+          <w:tcPr>
+            <w:tcW w:w="2160" w:type="dxa"/>
+            <w:tcBorders>
+              <w:top w:val="single" w:sz="8" w:space="0" w:color="21807D" w:themeColor="accent2"/>
+              <w:left w:val="single" w:sz="18" w:space="0" w:color="21807D" w:themeColor="accent2"/>
+              <w:bottom w:val="single" w:sz="8" w:space="0" w:color="21807D" w:themeColor="accent2"/>
+              <w:right w:val="single" w:sz="8" w:space="0" w:color="21807D" w:themeColor="accent2"/>
+            </w:tcBorders>
+          </w:tcPr>
+          <w:p>
+            <w:pPr>
+              <w:pStyle w:val="ListNumber"/>
+            </w:pPr>
+            <w:r>
+              <w:lastRenderedPageBreak/>
+              <w:t>Removing HTML element using JS code</w:t>
+            </w:r>
+          </w:p>
+        </w:tc>
+        <w:tc>
+          <w:tcPr>
+            <w:tcW w:w="8100" w:type="dxa"/>
+            <w:tcBorders>
+              <w:top w:val="single" w:sz="8" w:space="0" w:color="21807D" w:themeColor="accent2"/>
+              <w:left w:val="single" w:sz="8" w:space="0" w:color="21807D" w:themeColor="accent2"/>
+              <w:bottom w:val="single" w:sz="8" w:space="0" w:color="21807D" w:themeColor="accent2"/>
+              <w:right w:val="single" w:sz="18" w:space="0" w:color="21807D" w:themeColor="accent2"/>
+            </w:tcBorders>
+          </w:tcPr>
+          <w:p>
+            <w:r>
+              <w:t>Removing single tag:</w:t>
+            </w:r>
+          </w:p>
+          <w:p/>
+          <w:p>
+            <w:r>
+              <w:t xml:space="preserve">let tag= </w:t>
+            </w:r>
+            <w:proofErr w:type="spellStart"/>
+            <w:proofErr w:type="gramStart"/>
+            <w:r>
+              <w:t>document.queryselector</w:t>
+            </w:r>
+            <w:proofErr w:type="spellEnd"/>
+            <w:proofErr w:type="gramEnd"/>
+            <w:r>
+              <w:t>(“</w:t>
+            </w:r>
+            <w:proofErr w:type="spellStart"/>
+            <w:r>
+              <w:t>tagName</w:t>
+            </w:r>
+            <w:proofErr w:type="spellEnd"/>
+            <w:r>
+              <w:t>”)</w:t>
+            </w:r>
+          </w:p>
+          <w:p>
+            <w:proofErr w:type="spellStart"/>
+            <w:proofErr w:type="gramStart"/>
+            <w:r>
+              <w:t>tag.remove</w:t>
+            </w:r>
+            <w:proofErr w:type="spellEnd"/>
+            <w:proofErr w:type="gramEnd"/>
+            <w:r>
+              <w:t>()</w:t>
+            </w:r>
+          </w:p>
+          <w:p/>
+          <w:p>
+            <w:r>
+              <w:t>Removing multiple tags of same type:</w:t>
+            </w:r>
+          </w:p>
+          <w:p/>
+          <w:p>
+            <w:r>
+              <w:t xml:space="preserve">let tags= </w:t>
+            </w:r>
+            <w:proofErr w:type="spellStart"/>
+            <w:proofErr w:type="gramStart"/>
+            <w:r>
+              <w:t>document.queryselectorAll</w:t>
+            </w:r>
+            <w:proofErr w:type="spellEnd"/>
+            <w:proofErr w:type="gramEnd"/>
+            <w:r>
+              <w:t>(“</w:t>
+            </w:r>
+            <w:proofErr w:type="spellStart"/>
+            <w:r>
+              <w:t>tagName</w:t>
+            </w:r>
+            <w:proofErr w:type="spellEnd"/>
+            <w:r>
+              <w:t>”)</w:t>
+            </w:r>
+          </w:p>
+          <w:p/>
+          <w:p>
+            <w:proofErr w:type="spellStart"/>
+            <w:proofErr w:type="gramStart"/>
+            <w:r>
+              <w:t>tags.foreach</w:t>
+            </w:r>
+            <w:proofErr w:type="spellEnd"/>
+            <w:proofErr w:type="gramEnd"/>
+            <w:r>
+              <w:t>(</w:t>
+            </w:r>
+            <w:r>
+              <w:t>function(</w:t>
+            </w:r>
+            <w:proofErr w:type="spellStart"/>
+            <w:r>
+              <w:t>tagName</w:t>
+            </w:r>
+            <w:proofErr w:type="spellEnd"/>
+            <w:r>
+              <w:t>)</w:t>
+            </w:r>
+            <w:r>
+              <w:t xml:space="preserve"> {</w:t>
+            </w:r>
+          </w:p>
+          <w:p>
+            <w:r>
+              <w:t xml:space="preserve">   </w:t>
+            </w:r>
+            <w:proofErr w:type="spellStart"/>
+            <w:r>
+              <w:t>tagName.remove</w:t>
+            </w:r>
+            <w:proofErr w:type="spellEnd"/>
+            <w:r>
+              <w:t>()</w:t>
+            </w:r>
+          </w:p>
+          <w:p>
+            <w:r>
+              <w:t>})</w:t>
+            </w:r>
+          </w:p>
+          <w:p/>
+        </w:tc>
+      </w:tr>
+      <w:tr>
+        <w:trPr>
+          <w:gridAfter w:val="1"/>
+          <w:wAfter w:w="6" w:type="dxa"/>
+          <w:trHeight w:val="850"/>
+        </w:trPr>
+        <w:tc>
+          <w:tcPr>
+            <w:tcW w:w="2160" w:type="dxa"/>
+            <w:tcBorders>
+              <w:top w:val="single" w:sz="8" w:space="0" w:color="21807D" w:themeColor="accent2"/>
+              <w:left w:val="single" w:sz="18" w:space="0" w:color="21807D" w:themeColor="accent2"/>
+              <w:bottom w:val="single" w:sz="8" w:space="0" w:color="21807D" w:themeColor="accent2"/>
+              <w:right w:val="single" w:sz="8" w:space="0" w:color="21807D" w:themeColor="accent2"/>
+            </w:tcBorders>
+          </w:tcPr>
+          <w:p>
+            <w:pPr>
+              <w:pStyle w:val="ListNumber"/>
+            </w:pPr>
+            <w:r>
+              <w:t>Re</w:t>
+            </w:r>
+            <w:r>
+              <w:t>ading</w:t>
+            </w:r>
+            <w:r>
+              <w:t xml:space="preserve"> HTML element using JS code</w:t>
+            </w:r>
+          </w:p>
+        </w:tc>
+        <w:tc>
+          <w:tcPr>
+            <w:tcW w:w="8100" w:type="dxa"/>
+            <w:tcBorders>
+              <w:top w:val="single" w:sz="8" w:space="0" w:color="21807D" w:themeColor="accent2"/>
+              <w:left w:val="single" w:sz="8" w:space="0" w:color="21807D" w:themeColor="accent2"/>
+              <w:bottom w:val="single" w:sz="8" w:space="0" w:color="21807D" w:themeColor="accent2"/>
+              <w:right w:val="single" w:sz="18" w:space="0" w:color="21807D" w:themeColor="accent2"/>
+            </w:tcBorders>
+          </w:tcPr>
+          <w:p>
+            <w:r>
+              <w:t>Reading single tag:</w:t>
+            </w:r>
+          </w:p>
+          <w:p/>
+          <w:p>
+            <w:r>
+              <w:t xml:space="preserve">let tag= </w:t>
+            </w:r>
+            <w:proofErr w:type="spellStart"/>
+            <w:proofErr w:type="gramStart"/>
+            <w:r>
+              <w:t>document.queryselector</w:t>
+            </w:r>
+            <w:proofErr w:type="spellEnd"/>
+            <w:proofErr w:type="gramEnd"/>
+            <w:r>
+              <w:t>(“</w:t>
+            </w:r>
+            <w:proofErr w:type="spellStart"/>
+            <w:r>
+              <w:t>tagName</w:t>
+            </w:r>
+            <w:proofErr w:type="spellEnd"/>
+            <w:r>
+              <w:t>”)</w:t>
+            </w:r>
+          </w:p>
+          <w:p>
+            <w:proofErr w:type="spellStart"/>
+            <w:proofErr w:type="gramStart"/>
+            <w:r>
+              <w:t>tag.textContent</w:t>
+            </w:r>
+            <w:proofErr w:type="spellEnd"/>
+            <w:proofErr w:type="gramEnd"/>
+          </w:p>
+          <w:p/>
+          <w:p>
+            <w:r>
+              <w:t>Reading multiple tags of same type:</w:t>
+            </w:r>
+          </w:p>
+          <w:p/>
+          <w:p>
+            <w:r>
+              <w:t xml:space="preserve">let tags= </w:t>
+            </w:r>
+            <w:proofErr w:type="spellStart"/>
+            <w:proofErr w:type="gramStart"/>
+            <w:r>
+              <w:t>document.queryselectorAll</w:t>
+            </w:r>
+            <w:proofErr w:type="spellEnd"/>
+            <w:proofErr w:type="gramEnd"/>
+            <w:r>
+              <w:t>(“</w:t>
+            </w:r>
+            <w:proofErr w:type="spellStart"/>
+            <w:r>
+              <w:t>tagName</w:t>
+            </w:r>
+            <w:proofErr w:type="spellEnd"/>
+            <w:r>
+              <w:t>”)</w:t>
+            </w:r>
+          </w:p>
+          <w:p/>
+          <w:p>
+            <w:proofErr w:type="spellStart"/>
+            <w:proofErr w:type="gramStart"/>
+            <w:r>
+              <w:t>tags.foreach</w:t>
+            </w:r>
+            <w:proofErr w:type="spellEnd"/>
+            <w:proofErr w:type="gramEnd"/>
+            <w:r>
+              <w:t>(</w:t>
+            </w:r>
+            <w:r>
+              <w:t>function(</w:t>
+            </w:r>
+            <w:proofErr w:type="spellStart"/>
+            <w:r>
+              <w:t>tagName</w:t>
+            </w:r>
+            <w:proofErr w:type="spellEnd"/>
+            <w:r>
+              <w:t>){</w:t>
+            </w:r>
+          </w:p>
+          <w:p>
+            <w:r>
+              <w:t xml:space="preserve">   </w:t>
+            </w:r>
+            <w:proofErr w:type="gramStart"/>
+            <w:r>
+              <w:t>console.log(</w:t>
+            </w:r>
+            <w:proofErr w:type="spellStart"/>
+            <w:proofErr w:type="gramEnd"/>
+            <w:r>
+              <w:t>tagName.textContent</w:t>
+            </w:r>
+            <w:proofErr w:type="spellEnd"/>
+            <w:r>
+              <w:t>)</w:t>
+            </w:r>
+          </w:p>
+          <w:p>
+            <w:r>
+              <w:t>}</w:t>
+            </w:r>
+            <w:r>
+              <w:t>)</w:t>
+            </w:r>
+          </w:p>
+          <w:p/>
+          <w:p/>
+          <w:p/>
+        </w:tc>
+      </w:tr>
+      <w:tr>
+        <w:trPr>
+          <w:gridAfter w:val="1"/>
+          <w:wAfter w:w="6" w:type="dxa"/>
+          <w:trHeight w:val="850"/>
+        </w:trPr>
+        <w:tc>
+          <w:tcPr>
+            <w:tcW w:w="2160" w:type="dxa"/>
+            <w:tcBorders>
+              <w:top w:val="single" w:sz="8" w:space="0" w:color="21807D" w:themeColor="accent2"/>
+              <w:left w:val="single" w:sz="18" w:space="0" w:color="21807D" w:themeColor="accent2"/>
+              <w:bottom w:val="single" w:sz="8" w:space="0" w:color="21807D" w:themeColor="accent2"/>
+              <w:right w:val="single" w:sz="8" w:space="0" w:color="21807D" w:themeColor="accent2"/>
+            </w:tcBorders>
+          </w:tcPr>
+          <w:p>
+            <w:pPr>
+              <w:pStyle w:val="ListNumber"/>
+              <w:numPr>
+                <w:ilvl w:val="0"/>
+                <w:numId w:val="0"/>
+              </w:numPr>
+              <w:ind w:left="360" w:hanging="360"/>
+            </w:pPr>
+            <w:r>
+              <w:t>35. Updating HTML elements using JS codes</w:t>
+            </w:r>
+          </w:p>
+        </w:tc>
+        <w:tc>
+          <w:tcPr>
+            <w:tcW w:w="8100" w:type="dxa"/>
+            <w:tcBorders>
+              <w:top w:val="single" w:sz="8" w:space="0" w:color="21807D" w:themeColor="accent2"/>
+              <w:left w:val="single" w:sz="8" w:space="0" w:color="21807D" w:themeColor="accent2"/>
+              <w:bottom w:val="single" w:sz="8" w:space="0" w:color="21807D" w:themeColor="accent2"/>
+              <w:right w:val="single" w:sz="18" w:space="0" w:color="21807D" w:themeColor="accent2"/>
+            </w:tcBorders>
+          </w:tcPr>
+          <w:p>
+            <w:r>
+              <w:t>Updating single tag:</w:t>
+            </w:r>
+          </w:p>
+          <w:p/>
+          <w:p>
+            <w:r>
+              <w:t xml:space="preserve">let tag= </w:t>
+            </w:r>
+            <w:proofErr w:type="spellStart"/>
+            <w:proofErr w:type="gramStart"/>
+            <w:r>
+              <w:t>document.queryselector</w:t>
+            </w:r>
+            <w:proofErr w:type="spellEnd"/>
+            <w:proofErr w:type="gramEnd"/>
+            <w:r>
+              <w:t>(“</w:t>
+            </w:r>
+            <w:proofErr w:type="spellStart"/>
+            <w:r>
+              <w:t>tagName</w:t>
+            </w:r>
+            <w:proofErr w:type="spellEnd"/>
+            <w:r>
+              <w:t>”)</w:t>
+            </w:r>
+          </w:p>
+          <w:p>
+            <w:proofErr w:type="spellStart"/>
+            <w:proofErr w:type="gramStart"/>
+            <w:r>
+              <w:t>tag.textContent</w:t>
+            </w:r>
+            <w:proofErr w:type="spellEnd"/>
+            <w:proofErr w:type="gramEnd"/>
+            <w:r>
+              <w:t xml:space="preserve"> =”********”</w:t>
+            </w:r>
+          </w:p>
+          <w:p/>
+          <w:p>
+            <w:r>
+              <w:t>Updating multiple tags of same type:</w:t>
+            </w:r>
+          </w:p>
+          <w:p/>
+          <w:p>
+            <w:r>
+              <w:t xml:space="preserve">let tags= </w:t>
+            </w:r>
+            <w:proofErr w:type="spellStart"/>
+            <w:proofErr w:type="gramStart"/>
+            <w:r>
+              <w:t>document.queryselectorAll</w:t>
+            </w:r>
+            <w:proofErr w:type="spellEnd"/>
+            <w:proofErr w:type="gramEnd"/>
+            <w:r>
+              <w:t>(“</w:t>
+            </w:r>
+            <w:proofErr w:type="spellStart"/>
+            <w:r>
+              <w:t>tagName</w:t>
+            </w:r>
+            <w:proofErr w:type="spellEnd"/>
+            <w:r>
+              <w:t>”)</w:t>
+            </w:r>
+          </w:p>
+          <w:p/>
+          <w:p>
+            <w:proofErr w:type="spellStart"/>
+            <w:proofErr w:type="gramStart"/>
+            <w:r>
+              <w:t>tags.foreach</w:t>
+            </w:r>
+            <w:proofErr w:type="spellEnd"/>
+            <w:proofErr w:type="gramEnd"/>
+            <w:r>
+              <w:t>(</w:t>
+            </w:r>
+            <w:r>
+              <w:t>function(</w:t>
+            </w:r>
+            <w:proofErr w:type="spellStart"/>
+            <w:r>
+              <w:t>tagName</w:t>
+            </w:r>
+            <w:proofErr w:type="spellEnd"/>
+            <w:r>
+              <w:t>){</w:t>
+            </w:r>
+          </w:p>
+          <w:p>
+            <w:r>
+              <w:t xml:space="preserve">   </w:t>
+            </w:r>
+            <w:proofErr w:type="spellStart"/>
+            <w:r>
+              <w:t>tagName.textContent</w:t>
+            </w:r>
+            <w:proofErr w:type="spellEnd"/>
+            <w:r>
+              <w:t xml:space="preserve"> </w:t>
+            </w:r>
+            <w:proofErr w:type="gramStart"/>
+            <w:r>
+              <w:t>= ”</w:t>
+            </w:r>
+            <w:proofErr w:type="gramEnd"/>
+            <w:r>
+              <w:t>******”</w:t>
+            </w:r>
+          </w:p>
+          <w:p>
+            <w:r>
+              <w:t>}</w:t>
+            </w:r>
+            <w:r>
+              <w:t>)</w:t>
+            </w:r>
+          </w:p>
           <w:p/>
         </w:tc>
       </w:tr>
@@ -2896,7 +5081,15 @@
           <w:p>
             <w:pPr>
               <w:pStyle w:val="ListNumber"/>
+              <w:numPr>
+                <w:ilvl w:val="0"/>
+                <w:numId w:val="0"/>
+              </w:numPr>
+              <w:ind w:left="360" w:hanging="360"/>
             </w:pPr>
+            <w:r>
+              <w:t>36. Adding HTML elements through JS</w:t>
+            </w:r>
           </w:p>
         </w:tc>
         <w:tc>
@@ -2909,13 +5102,191 @@
               <w:right w:val="single" w:sz="18" w:space="0" w:color="21807D" w:themeColor="accent2"/>
             </w:tcBorders>
           </w:tcPr>
+          <w:p>
+            <w:r>
+              <w:t>Comprises of three steps:</w:t>
+            </w:r>
+          </w:p>
+          <w:p/>
+          <w:p>
+            <w:r>
+              <w:t>1.Telling</w:t>
+            </w:r>
+            <w:r>
+              <w:t xml:space="preserve"> JS</w:t>
+            </w:r>
+            <w:r>
+              <w:t xml:space="preserve"> what type of element you want to create</w:t>
+            </w:r>
+          </w:p>
+          <w:p>
+            <w:r>
+              <w:t xml:space="preserve">let </w:t>
+            </w:r>
+            <w:proofErr w:type="spellStart"/>
+            <w:r>
+              <w:t>newElement</w:t>
+            </w:r>
+            <w:proofErr w:type="spellEnd"/>
+            <w:r>
+              <w:t xml:space="preserve">= </w:t>
+            </w:r>
+            <w:proofErr w:type="spellStart"/>
+            <w:proofErr w:type="gramStart"/>
+            <w:r>
+              <w:t>document.createElement</w:t>
+            </w:r>
+            <w:proofErr w:type="spellEnd"/>
+            <w:proofErr w:type="gramEnd"/>
+            <w:r>
+              <w:t>(“</w:t>
+            </w:r>
+            <w:proofErr w:type="spellStart"/>
+            <w:r>
+              <w:t>tagType</w:t>
+            </w:r>
+            <w:proofErr w:type="spellEnd"/>
+            <w:r>
+              <w:t xml:space="preserve">”), </w:t>
+            </w:r>
+            <w:proofErr w:type="spellStart"/>
+            <w:r>
+              <w:t>tagType</w:t>
+            </w:r>
+            <w:proofErr w:type="spellEnd"/>
+            <w:r>
+              <w:t xml:space="preserve"> can be p/div/h1/h2 </w:t>
+            </w:r>
+            <w:proofErr w:type="spellStart"/>
+            <w:r>
+              <w:t>etc</w:t>
+            </w:r>
+            <w:proofErr w:type="spellEnd"/>
+          </w:p>
+          <w:p/>
+          <w:p>
+            <w:r>
+              <w:t>2.Entering the content for the element</w:t>
+            </w:r>
+          </w:p>
+          <w:p>
+            <w:proofErr w:type="spellStart"/>
+            <w:r>
+              <w:t>newElement.textContent</w:t>
+            </w:r>
+            <w:proofErr w:type="spellEnd"/>
+            <w:r>
+              <w:t>= “</w:t>
+            </w:r>
+            <w:proofErr w:type="spellStart"/>
+            <w:r>
+              <w:t>abcdefgh</w:t>
+            </w:r>
+            <w:proofErr w:type="spellEnd"/>
+            <w:r>
+              <w:t>”</w:t>
+            </w:r>
+          </w:p>
+          <w:p/>
+          <w:p>
+            <w:r>
+              <w:t>3.Positioning the element in JS</w:t>
+            </w:r>
+          </w:p>
+          <w:p>
+            <w:r>
+              <w:t>For this we need to select the tag in HTML where we want to place the element.</w:t>
+            </w:r>
+            <w:r>
+              <w:t xml:space="preserve"> B</w:t>
+            </w:r>
+            <w:r>
+              <w:t xml:space="preserve">y </w:t>
+            </w:r>
+            <w:r>
+              <w:t>default,</w:t>
+            </w:r>
+            <w:r>
+              <w:t xml:space="preserve"> it will be added </w:t>
+            </w:r>
+            <w:r>
+              <w:t>inside, at</w:t>
+            </w:r>
+            <w:r>
+              <w:t xml:space="preserve"> the end of the selected tag.</w:t>
+            </w:r>
+          </w:p>
+          <w:p>
+            <w:proofErr w:type="spellStart"/>
+            <w:proofErr w:type="gramStart"/>
+            <w:r>
+              <w:lastRenderedPageBreak/>
+              <w:t>d</w:t>
+            </w:r>
+            <w:r>
+              <w:t>ocument.qu</w:t>
+            </w:r>
+            <w:r>
+              <w:t>e</w:t>
+            </w:r>
+            <w:r>
+              <w:t>rySelector</w:t>
+            </w:r>
+            <w:proofErr w:type="spellEnd"/>
+            <w:proofErr w:type="gramEnd"/>
+            <w:r>
+              <w:t>(“</w:t>
+            </w:r>
+            <w:r>
+              <w:t>p</w:t>
+            </w:r>
+            <w:r>
+              <w:t>”).</w:t>
+            </w:r>
+            <w:proofErr w:type="spellStart"/>
+            <w:r>
+              <w:t>appendChild</w:t>
+            </w:r>
+            <w:proofErr w:type="spellEnd"/>
+            <w:r>
+              <w:t>(</w:t>
+            </w:r>
+            <w:proofErr w:type="spellStart"/>
+            <w:r>
+              <w:t>newElement</w:t>
+            </w:r>
+            <w:proofErr w:type="spellEnd"/>
+            <w:r>
+              <w:t xml:space="preserve">), tag can be </w:t>
+            </w:r>
+            <w:r>
+              <w:t>body</w:t>
+            </w:r>
+            <w:r>
+              <w:t xml:space="preserve">/div/p </w:t>
+            </w:r>
+            <w:proofErr w:type="spellStart"/>
+            <w:r>
+              <w:t>etc</w:t>
+            </w:r>
+            <w:proofErr w:type="spellEnd"/>
+          </w:p>
+          <w:p/>
+          <w:p/>
+          <w:p/>
           <w:p/>
         </w:tc>
       </w:tr>
     </w:tbl>
     <w:p/>
+    <w:p/>
     <w:sectPr>
-      <w:headerReference w:type="default" r:id="rId10"/>
+      <w:headerReference w:type="even" r:id="rId10"/>
+      <w:headerReference w:type="default" r:id="rId11"/>
+      <w:footerReference w:type="even" r:id="rId12"/>
+      <w:footerReference w:type="default" r:id="rId13"/>
+      <w:headerReference w:type="first" r:id="rId14"/>
+      <w:footerReference w:type="first" r:id="rId15"/>
       <w:pgSz w:w="12240" w:h="15840"/>
       <w:pgMar w:top="1335" w:right="1021" w:bottom="1021" w:left="1021" w:header="720" w:footer="720" w:gutter="0"/>
       <w:cols w:space="720"/>
@@ -2944,6 +5315,36 @@
 </w:endnotes>
 </file>
 
+<file path=word/footer1.xml><?xml version="1.0" encoding="utf-8"?>
+<w:ftr xmlns:wpc="http://schemas.microsoft.com/office/word/2010/wordprocessingCanvas" xmlns:cx="http://schemas.microsoft.com/office/drawing/2014/chartex" xmlns:cx1="http://schemas.microsoft.com/office/drawing/2015/9/8/chartex" xmlns:cx2="http://schemas.microsoft.com/office/drawing/2015/10/21/chartex" xmlns:cx3="http://schemas.microsoft.com/office/drawing/2016/5/9/chartex" xmlns:cx4="http://schemas.microsoft.com/office/drawing/2016/5/10/chartex" xmlns:cx5="http://schemas.microsoft.com/office/drawing/2016/5/11/chartex" xmlns:cx6="http://schemas.microsoft.com/office/drawing/2016/5/12/chartex" xmlns:cx7="http://schemas.microsoft.com/office/drawing/2016/5/13/chartex" xmlns:cx8="http://schemas.microsoft.com/office/drawing/2016/5/14/chartex" xmlns:mc="http://schemas.openxmlformats.org/markup-compatibility/2006" xmlns:aink="http://schemas.microsoft.com/office/drawing/2016/ink" xmlns:am3d="http://schemas.microsoft.com/office/drawing/2017/model3d" xmlns:o="urn:schemas-microsoft-com:office:office" xmlns:r="http://schemas.openxmlformats.org/officeDocument/2006/relationships" xmlns:m="http://schemas.openxmlformats.org/officeDocument/2006/math" xmlns:v="urn:schemas-microsoft-com:vml" xmlns:wp14="http://schemas.microsoft.com/office/word/2010/wordprocessingDrawing" xmlns:wp="http://schemas.openxmlformats.org/drawingml/2006/wordprocessingDrawing" xmlns:w10="urn:schemas-microsoft-com:office:word" xmlns:w="http://schemas.openxmlformats.org/wordprocessingml/2006/main" xmlns:w14="http://schemas.microsoft.com/office/word/2010/wordml" xmlns:w15="http://schemas.microsoft.com/office/word/2012/wordml" xmlns:w16cex="http://schemas.microsoft.com/office/word/2018/wordml/cex" xmlns:w16cid="http://schemas.microsoft.com/office/word/2016/wordml/cid" xmlns:w16="http://schemas.microsoft.com/office/word/2018/wordml" xmlns:w16se="http://schemas.microsoft.com/office/word/2015/wordml/symex" xmlns:wpg="http://schemas.microsoft.com/office/word/2010/wordprocessingGroup" xmlns:wpi="http://schemas.microsoft.com/office/word/2010/wordprocessingInk" xmlns:wne="http://schemas.microsoft.com/office/word/2006/wordml" xmlns:wps="http://schemas.microsoft.com/office/word/2010/wordprocessingShape" mc:Ignorable="w14 w15 w16se w16cid w16 w16cex wp14">
+  <w:p>
+    <w:pPr>
+      <w:pStyle w:val="Footer"/>
+    </w:pPr>
+  </w:p>
+</w:ftr>
+</file>
+
+<file path=word/footer2.xml><?xml version="1.0" encoding="utf-8"?>
+<w:ftr xmlns:wpc="http://schemas.microsoft.com/office/word/2010/wordprocessingCanvas" xmlns:cx="http://schemas.microsoft.com/office/drawing/2014/chartex" xmlns:cx1="http://schemas.microsoft.com/office/drawing/2015/9/8/chartex" xmlns:cx2="http://schemas.microsoft.com/office/drawing/2015/10/21/chartex" xmlns:cx3="http://schemas.microsoft.com/office/drawing/2016/5/9/chartex" xmlns:cx4="http://schemas.microsoft.com/office/drawing/2016/5/10/chartex" xmlns:cx5="http://schemas.microsoft.com/office/drawing/2016/5/11/chartex" xmlns:cx6="http://schemas.microsoft.com/office/drawing/2016/5/12/chartex" xmlns:cx7="http://schemas.microsoft.com/office/drawing/2016/5/13/chartex" xmlns:cx8="http://schemas.microsoft.com/office/drawing/2016/5/14/chartex" xmlns:mc="http://schemas.openxmlformats.org/markup-compatibility/2006" xmlns:aink="http://schemas.microsoft.com/office/drawing/2016/ink" xmlns:am3d="http://schemas.microsoft.com/office/drawing/2017/model3d" xmlns:o="urn:schemas-microsoft-com:office:office" xmlns:r="http://schemas.openxmlformats.org/officeDocument/2006/relationships" xmlns:m="http://schemas.openxmlformats.org/officeDocument/2006/math" xmlns:v="urn:schemas-microsoft-com:vml" xmlns:wp14="http://schemas.microsoft.com/office/word/2010/wordprocessingDrawing" xmlns:wp="http://schemas.openxmlformats.org/drawingml/2006/wordprocessingDrawing" xmlns:w10="urn:schemas-microsoft-com:office:word" xmlns:w="http://schemas.openxmlformats.org/wordprocessingml/2006/main" xmlns:w14="http://schemas.microsoft.com/office/word/2010/wordml" xmlns:w15="http://schemas.microsoft.com/office/word/2012/wordml" xmlns:w16cex="http://schemas.microsoft.com/office/word/2018/wordml/cex" xmlns:w16cid="http://schemas.microsoft.com/office/word/2016/wordml/cid" xmlns:w16="http://schemas.microsoft.com/office/word/2018/wordml" xmlns:w16se="http://schemas.microsoft.com/office/word/2015/wordml/symex" xmlns:wpg="http://schemas.microsoft.com/office/word/2010/wordprocessingGroup" xmlns:wpi="http://schemas.microsoft.com/office/word/2010/wordprocessingInk" xmlns:wne="http://schemas.microsoft.com/office/word/2006/wordml" xmlns:wps="http://schemas.microsoft.com/office/word/2010/wordprocessingShape" mc:Ignorable="w14 w15 w16se w16cid w16 w16cex wp14">
+  <w:p>
+    <w:pPr>
+      <w:pStyle w:val="Footer"/>
+    </w:pPr>
+  </w:p>
+</w:ftr>
+</file>
+
+<file path=word/footer3.xml><?xml version="1.0" encoding="utf-8"?>
+<w:ftr xmlns:wpc="http://schemas.microsoft.com/office/word/2010/wordprocessingCanvas" xmlns:cx="http://schemas.microsoft.com/office/drawing/2014/chartex" xmlns:cx1="http://schemas.microsoft.com/office/drawing/2015/9/8/chartex" xmlns:cx2="http://schemas.microsoft.com/office/drawing/2015/10/21/chartex" xmlns:cx3="http://schemas.microsoft.com/office/drawing/2016/5/9/chartex" xmlns:cx4="http://schemas.microsoft.com/office/drawing/2016/5/10/chartex" xmlns:cx5="http://schemas.microsoft.com/office/drawing/2016/5/11/chartex" xmlns:cx6="http://schemas.microsoft.com/office/drawing/2016/5/12/chartex" xmlns:cx7="http://schemas.microsoft.com/office/drawing/2016/5/13/chartex" xmlns:cx8="http://schemas.microsoft.com/office/drawing/2016/5/14/chartex" xmlns:mc="http://schemas.openxmlformats.org/markup-compatibility/2006" xmlns:aink="http://schemas.microsoft.com/office/drawing/2016/ink" xmlns:am3d="http://schemas.microsoft.com/office/drawing/2017/model3d" xmlns:o="urn:schemas-microsoft-com:office:office" xmlns:r="http://schemas.openxmlformats.org/officeDocument/2006/relationships" xmlns:m="http://schemas.openxmlformats.org/officeDocument/2006/math" xmlns:v="urn:schemas-microsoft-com:vml" xmlns:wp14="http://schemas.microsoft.com/office/word/2010/wordprocessingDrawing" xmlns:wp="http://schemas.openxmlformats.org/drawingml/2006/wordprocessingDrawing" xmlns:w10="urn:schemas-microsoft-com:office:word" xmlns:w="http://schemas.openxmlformats.org/wordprocessingml/2006/main" xmlns:w14="http://schemas.microsoft.com/office/word/2010/wordml" xmlns:w15="http://schemas.microsoft.com/office/word/2012/wordml" xmlns:w16cex="http://schemas.microsoft.com/office/word/2018/wordml/cex" xmlns:w16cid="http://schemas.microsoft.com/office/word/2016/wordml/cid" xmlns:w16="http://schemas.microsoft.com/office/word/2018/wordml" xmlns:w16se="http://schemas.microsoft.com/office/word/2015/wordml/symex" xmlns:wpg="http://schemas.microsoft.com/office/word/2010/wordprocessingGroup" xmlns:wpi="http://schemas.microsoft.com/office/word/2010/wordprocessingInk" xmlns:wne="http://schemas.microsoft.com/office/word/2006/wordml" xmlns:wps="http://schemas.microsoft.com/office/word/2010/wordprocessingShape" mc:Ignorable="w14 w15 w16se w16cid w16 w16cex wp14">
+  <w:p>
+    <w:pPr>
+      <w:pStyle w:val="Footer"/>
+    </w:pPr>
+  </w:p>
+</w:ftr>
+</file>
+
 <file path=word/footnotes.xml><?xml version="1.0" encoding="utf-8"?>
 <w:footnotes xmlns:wpc="http://schemas.microsoft.com/office/word/2010/wordprocessingCanvas" xmlns:cx="http://schemas.microsoft.com/office/drawing/2014/chartex" xmlns:cx1="http://schemas.microsoft.com/office/drawing/2015/9/8/chartex" xmlns:cx2="http://schemas.microsoft.com/office/drawing/2015/10/21/chartex" xmlns:cx3="http://schemas.microsoft.com/office/drawing/2016/5/9/chartex" xmlns:cx4="http://schemas.microsoft.com/office/drawing/2016/5/10/chartex" xmlns:cx5="http://schemas.microsoft.com/office/drawing/2016/5/11/chartex" xmlns:cx6="http://schemas.microsoft.com/office/drawing/2016/5/12/chartex" xmlns:cx7="http://schemas.microsoft.com/office/drawing/2016/5/13/chartex" xmlns:cx8="http://schemas.microsoft.com/office/drawing/2016/5/14/chartex" xmlns:mc="http://schemas.openxmlformats.org/markup-compatibility/2006" xmlns:aink="http://schemas.microsoft.com/office/drawing/2016/ink" xmlns:am3d="http://schemas.microsoft.com/office/drawing/2017/model3d" xmlns:o="urn:schemas-microsoft-com:office:office" xmlns:r="http://schemas.openxmlformats.org/officeDocument/2006/relationships" xmlns:m="http://schemas.openxmlformats.org/officeDocument/2006/math" xmlns:v="urn:schemas-microsoft-com:vml" xmlns:wp14="http://schemas.microsoft.com/office/word/2010/wordprocessingDrawing" xmlns:wp="http://schemas.openxmlformats.org/drawingml/2006/wordprocessingDrawing" xmlns:w10="urn:schemas-microsoft-com:office:word" xmlns:w="http://schemas.openxmlformats.org/wordprocessingml/2006/main" xmlns:w14="http://schemas.microsoft.com/office/word/2010/wordml" xmlns:w15="http://schemas.microsoft.com/office/word/2012/wordml" xmlns:w16cex="http://schemas.microsoft.com/office/word/2018/wordml/cex" xmlns:w16cid="http://schemas.microsoft.com/office/word/2016/wordml/cid" xmlns:w16="http://schemas.microsoft.com/office/word/2018/wordml" xmlns:w16se="http://schemas.microsoft.com/office/word/2015/wordml/symex" xmlns:wpg="http://schemas.microsoft.com/office/word/2010/wordprocessingGroup" xmlns:wpi="http://schemas.microsoft.com/office/word/2010/wordprocessingInk" xmlns:wne="http://schemas.microsoft.com/office/word/2006/wordml" xmlns:wps="http://schemas.microsoft.com/office/word/2010/wordprocessingShape" mc:Ignorable="w14 w15 w16se w16cid w16 w16cex wp14">
   <w:footnote w:type="separator" w:id="-1">
@@ -2965,30 +5366,31 @@
 
 <file path=word/header1.xml><?xml version="1.0" encoding="utf-8"?>
 <w:hdr xmlns:wpc="http://schemas.microsoft.com/office/word/2010/wordprocessingCanvas" xmlns:cx="http://schemas.microsoft.com/office/drawing/2014/chartex" xmlns:cx1="http://schemas.microsoft.com/office/drawing/2015/9/8/chartex" xmlns:cx2="http://schemas.microsoft.com/office/drawing/2015/10/21/chartex" xmlns:cx3="http://schemas.microsoft.com/office/drawing/2016/5/9/chartex" xmlns:cx4="http://schemas.microsoft.com/office/drawing/2016/5/10/chartex" xmlns:cx5="http://schemas.microsoft.com/office/drawing/2016/5/11/chartex" xmlns:cx6="http://schemas.microsoft.com/office/drawing/2016/5/12/chartex" xmlns:cx7="http://schemas.microsoft.com/office/drawing/2016/5/13/chartex" xmlns:cx8="http://schemas.microsoft.com/office/drawing/2016/5/14/chartex" xmlns:mc="http://schemas.openxmlformats.org/markup-compatibility/2006" xmlns:aink="http://schemas.microsoft.com/office/drawing/2016/ink" xmlns:am3d="http://schemas.microsoft.com/office/drawing/2017/model3d" xmlns:o="urn:schemas-microsoft-com:office:office" xmlns:r="http://schemas.openxmlformats.org/officeDocument/2006/relationships" xmlns:m="http://schemas.openxmlformats.org/officeDocument/2006/math" xmlns:v="urn:schemas-microsoft-com:vml" xmlns:wp14="http://schemas.microsoft.com/office/word/2010/wordprocessingDrawing" xmlns:wp="http://schemas.openxmlformats.org/drawingml/2006/wordprocessingDrawing" xmlns:w10="urn:schemas-microsoft-com:office:word" xmlns:w="http://schemas.openxmlformats.org/wordprocessingml/2006/main" xmlns:w14="http://schemas.microsoft.com/office/word/2010/wordml" xmlns:w15="http://schemas.microsoft.com/office/word/2012/wordml" xmlns:w16cex="http://schemas.microsoft.com/office/word/2018/wordml/cex" xmlns:w16cid="http://schemas.microsoft.com/office/word/2016/wordml/cid" xmlns:w16="http://schemas.microsoft.com/office/word/2018/wordml" xmlns:w16se="http://schemas.microsoft.com/office/word/2015/wordml/symex" xmlns:wpg="http://schemas.microsoft.com/office/word/2010/wordprocessingGroup" xmlns:wpi="http://schemas.microsoft.com/office/word/2010/wordprocessingInk" xmlns:wne="http://schemas.microsoft.com/office/word/2006/wordml" xmlns:wps="http://schemas.microsoft.com/office/word/2010/wordprocessingShape" mc:Ignorable="w14 w15 w16se w16cid w16 w16cex wp14">
-  <w:sdt>
-    <w:sdtPr>
-      <w:alias w:val="*Name of student to be written on line at top of log."/>
-      <w:tag w:val="*Name of student to be written on line at top of log."/>
-      <w:id w:val="670764389"/>
-      <w:placeholder>
-        <w:docPart w:val="AE930705BED54B3F88C848D0F832EEBE"/>
-      </w:placeholder>
-      <w:temporary/>
-      <w:showingPlcHdr/>
-      <w15:appearance w15:val="hidden"/>
-    </w:sdtPr>
-    <w:sdtEndPr/>
-    <w:sdtContent>
-      <w:p>
-        <w:pPr>
-          <w:pStyle w:val="Header"/>
-        </w:pPr>
-        <w:r>
-          <w:t>*Name of student to be written on line at top of log.</w:t>
-        </w:r>
-      </w:p>
-    </w:sdtContent>
-  </w:sdt>
+  <w:p>
+    <w:pPr>
+      <w:pStyle w:val="Header"/>
+    </w:pPr>
+  </w:p>
+</w:hdr>
+</file>
+
+<file path=word/header2.xml><?xml version="1.0" encoding="utf-8"?>
+<w:hdr xmlns:wpc="http://schemas.microsoft.com/office/word/2010/wordprocessingCanvas" xmlns:cx="http://schemas.microsoft.com/office/drawing/2014/chartex" xmlns:cx1="http://schemas.microsoft.com/office/drawing/2015/9/8/chartex" xmlns:cx2="http://schemas.microsoft.com/office/drawing/2015/10/21/chartex" xmlns:cx3="http://schemas.microsoft.com/office/drawing/2016/5/9/chartex" xmlns:cx4="http://schemas.microsoft.com/office/drawing/2016/5/10/chartex" xmlns:cx5="http://schemas.microsoft.com/office/drawing/2016/5/11/chartex" xmlns:cx6="http://schemas.microsoft.com/office/drawing/2016/5/12/chartex" xmlns:cx7="http://schemas.microsoft.com/office/drawing/2016/5/13/chartex" xmlns:cx8="http://schemas.microsoft.com/office/drawing/2016/5/14/chartex" xmlns:mc="http://schemas.openxmlformats.org/markup-compatibility/2006" xmlns:aink="http://schemas.microsoft.com/office/drawing/2016/ink" xmlns:am3d="http://schemas.microsoft.com/office/drawing/2017/model3d" xmlns:o="urn:schemas-microsoft-com:office:office" xmlns:r="http://schemas.openxmlformats.org/officeDocument/2006/relationships" xmlns:m="http://schemas.openxmlformats.org/officeDocument/2006/math" xmlns:v="urn:schemas-microsoft-com:vml" xmlns:wp14="http://schemas.microsoft.com/office/word/2010/wordprocessingDrawing" xmlns:wp="http://schemas.openxmlformats.org/drawingml/2006/wordprocessingDrawing" xmlns:w10="urn:schemas-microsoft-com:office:word" xmlns:w="http://schemas.openxmlformats.org/wordprocessingml/2006/main" xmlns:w14="http://schemas.microsoft.com/office/word/2010/wordml" xmlns:w15="http://schemas.microsoft.com/office/word/2012/wordml" xmlns:w16cex="http://schemas.microsoft.com/office/word/2018/wordml/cex" xmlns:w16cid="http://schemas.microsoft.com/office/word/2016/wordml/cid" xmlns:w16="http://schemas.microsoft.com/office/word/2018/wordml" xmlns:w16se="http://schemas.microsoft.com/office/word/2015/wordml/symex" xmlns:wpg="http://schemas.microsoft.com/office/word/2010/wordprocessingGroup" xmlns:wpi="http://schemas.microsoft.com/office/word/2010/wordprocessingInk" xmlns:wne="http://schemas.microsoft.com/office/word/2006/wordml" xmlns:wps="http://schemas.microsoft.com/office/word/2010/wordprocessingShape" mc:Ignorable="w14 w15 w16se w16cid w16 w16cex wp14">
+  <w:p>
+    <w:pPr>
+      <w:pStyle w:val="Header"/>
+    </w:pPr>
+  </w:p>
+</w:hdr>
+</file>
+
+<file path=word/header3.xml><?xml version="1.0" encoding="utf-8"?>
+<w:hdr xmlns:wpc="http://schemas.microsoft.com/office/word/2010/wordprocessingCanvas" xmlns:cx="http://schemas.microsoft.com/office/drawing/2014/chartex" xmlns:cx1="http://schemas.microsoft.com/office/drawing/2015/9/8/chartex" xmlns:cx2="http://schemas.microsoft.com/office/drawing/2015/10/21/chartex" xmlns:cx3="http://schemas.microsoft.com/office/drawing/2016/5/9/chartex" xmlns:cx4="http://schemas.microsoft.com/office/drawing/2016/5/10/chartex" xmlns:cx5="http://schemas.microsoft.com/office/drawing/2016/5/11/chartex" xmlns:cx6="http://schemas.microsoft.com/office/drawing/2016/5/12/chartex" xmlns:cx7="http://schemas.microsoft.com/office/drawing/2016/5/13/chartex" xmlns:cx8="http://schemas.microsoft.com/office/drawing/2016/5/14/chartex" xmlns:mc="http://schemas.openxmlformats.org/markup-compatibility/2006" xmlns:aink="http://schemas.microsoft.com/office/drawing/2016/ink" xmlns:am3d="http://schemas.microsoft.com/office/drawing/2017/model3d" xmlns:o="urn:schemas-microsoft-com:office:office" xmlns:r="http://schemas.openxmlformats.org/officeDocument/2006/relationships" xmlns:m="http://schemas.openxmlformats.org/officeDocument/2006/math" xmlns:v="urn:schemas-microsoft-com:vml" xmlns:wp14="http://schemas.microsoft.com/office/word/2010/wordprocessingDrawing" xmlns:wp="http://schemas.openxmlformats.org/drawingml/2006/wordprocessingDrawing" xmlns:w10="urn:schemas-microsoft-com:office:word" xmlns:w="http://schemas.openxmlformats.org/wordprocessingml/2006/main" xmlns:w14="http://schemas.microsoft.com/office/word/2010/wordml" xmlns:w15="http://schemas.microsoft.com/office/word/2012/wordml" xmlns:w16cex="http://schemas.microsoft.com/office/word/2018/wordml/cex" xmlns:w16cid="http://schemas.microsoft.com/office/word/2016/wordml/cid" xmlns:w16="http://schemas.microsoft.com/office/word/2018/wordml" xmlns:w16se="http://schemas.microsoft.com/office/word/2015/wordml/symex" xmlns:wpg="http://schemas.microsoft.com/office/word/2010/wordprocessingGroup" xmlns:wpi="http://schemas.microsoft.com/office/word/2010/wordprocessingInk" xmlns:wne="http://schemas.microsoft.com/office/word/2006/wordml" xmlns:wps="http://schemas.microsoft.com/office/word/2010/wordprocessingShape" mc:Ignorable="w14 w15 w16se w16cid w16 w16cex wp14">
+  <w:p>
+    <w:pPr>
+      <w:pStyle w:val="Header"/>
+    </w:pPr>
+  </w:p>
 </w:hdr>
 </file>
 
@@ -3775,6 +6177,184 @@
     </w:lvl>
   </w:abstractNum>
   <w:abstractNum w:abstractNumId="15" w15:restartNumberingAfterBreak="0">
+    <w:nsid w:val="4BCB6CA7"/>
+    <w:multiLevelType w:val="hybridMultilevel"/>
+    <w:tmpl w:val="D4E84468"/>
+    <w:lvl w:ilvl="0" w:tplc="0409000F">
+      <w:start w:val="1"/>
+      <w:numFmt w:val="decimal"/>
+      <w:lvlText w:val="%1."/>
+      <w:lvlJc w:val="left"/>
+      <w:pPr>
+        <w:ind w:left="720" w:hanging="360"/>
+      </w:pPr>
+      <w:rPr>
+        <w:rFonts w:hint="default"/>
+      </w:rPr>
+    </w:lvl>
+    <w:lvl w:ilvl="1" w:tplc="04090019" w:tentative="1">
+      <w:start w:val="1"/>
+      <w:numFmt w:val="lowerLetter"/>
+      <w:lvlText w:val="%2."/>
+      <w:lvlJc w:val="left"/>
+      <w:pPr>
+        <w:ind w:left="1440" w:hanging="360"/>
+      </w:pPr>
+    </w:lvl>
+    <w:lvl w:ilvl="2" w:tplc="0409001B" w:tentative="1">
+      <w:start w:val="1"/>
+      <w:numFmt w:val="lowerRoman"/>
+      <w:lvlText w:val="%3."/>
+      <w:lvlJc w:val="right"/>
+      <w:pPr>
+        <w:ind w:left="2160" w:hanging="180"/>
+      </w:pPr>
+    </w:lvl>
+    <w:lvl w:ilvl="3" w:tplc="0409000F" w:tentative="1">
+      <w:start w:val="1"/>
+      <w:numFmt w:val="decimal"/>
+      <w:lvlText w:val="%4."/>
+      <w:lvlJc w:val="left"/>
+      <w:pPr>
+        <w:ind w:left="2880" w:hanging="360"/>
+      </w:pPr>
+    </w:lvl>
+    <w:lvl w:ilvl="4" w:tplc="04090019" w:tentative="1">
+      <w:start w:val="1"/>
+      <w:numFmt w:val="lowerLetter"/>
+      <w:lvlText w:val="%5."/>
+      <w:lvlJc w:val="left"/>
+      <w:pPr>
+        <w:ind w:left="3600" w:hanging="360"/>
+      </w:pPr>
+    </w:lvl>
+    <w:lvl w:ilvl="5" w:tplc="0409001B" w:tentative="1">
+      <w:start w:val="1"/>
+      <w:numFmt w:val="lowerRoman"/>
+      <w:lvlText w:val="%6."/>
+      <w:lvlJc w:val="right"/>
+      <w:pPr>
+        <w:ind w:left="4320" w:hanging="180"/>
+      </w:pPr>
+    </w:lvl>
+    <w:lvl w:ilvl="6" w:tplc="0409000F" w:tentative="1">
+      <w:start w:val="1"/>
+      <w:numFmt w:val="decimal"/>
+      <w:lvlText w:val="%7."/>
+      <w:lvlJc w:val="left"/>
+      <w:pPr>
+        <w:ind w:left="5040" w:hanging="360"/>
+      </w:pPr>
+    </w:lvl>
+    <w:lvl w:ilvl="7" w:tplc="04090019" w:tentative="1">
+      <w:start w:val="1"/>
+      <w:numFmt w:val="lowerLetter"/>
+      <w:lvlText w:val="%8."/>
+      <w:lvlJc w:val="left"/>
+      <w:pPr>
+        <w:ind w:left="5760" w:hanging="360"/>
+      </w:pPr>
+    </w:lvl>
+    <w:lvl w:ilvl="8" w:tplc="0409001B" w:tentative="1">
+      <w:start w:val="1"/>
+      <w:numFmt w:val="lowerRoman"/>
+      <w:lvlText w:val="%9."/>
+      <w:lvlJc w:val="right"/>
+      <w:pPr>
+        <w:ind w:left="6480" w:hanging="180"/>
+      </w:pPr>
+    </w:lvl>
+  </w:abstractNum>
+  <w:abstractNum w:abstractNumId="16" w15:restartNumberingAfterBreak="0">
+    <w:nsid w:val="569B37A5"/>
+    <w:multiLevelType w:val="hybridMultilevel"/>
+    <w:tmpl w:val="BCA6A83A"/>
+    <w:lvl w:ilvl="0" w:tplc="0409000F">
+      <w:start w:val="1"/>
+      <w:numFmt w:val="decimal"/>
+      <w:lvlText w:val="%1."/>
+      <w:lvlJc w:val="left"/>
+      <w:pPr>
+        <w:ind w:left="720" w:hanging="360"/>
+      </w:pPr>
+      <w:rPr>
+        <w:rFonts w:hint="default"/>
+      </w:rPr>
+    </w:lvl>
+    <w:lvl w:ilvl="1" w:tplc="04090019" w:tentative="1">
+      <w:start w:val="1"/>
+      <w:numFmt w:val="lowerLetter"/>
+      <w:lvlText w:val="%2."/>
+      <w:lvlJc w:val="left"/>
+      <w:pPr>
+        <w:ind w:left="1440" w:hanging="360"/>
+      </w:pPr>
+    </w:lvl>
+    <w:lvl w:ilvl="2" w:tplc="0409001B" w:tentative="1">
+      <w:start w:val="1"/>
+      <w:numFmt w:val="lowerRoman"/>
+      <w:lvlText w:val="%3."/>
+      <w:lvlJc w:val="right"/>
+      <w:pPr>
+        <w:ind w:left="2160" w:hanging="180"/>
+      </w:pPr>
+    </w:lvl>
+    <w:lvl w:ilvl="3" w:tplc="0409000F" w:tentative="1">
+      <w:start w:val="1"/>
+      <w:numFmt w:val="decimal"/>
+      <w:lvlText w:val="%4."/>
+      <w:lvlJc w:val="left"/>
+      <w:pPr>
+        <w:ind w:left="2880" w:hanging="360"/>
+      </w:pPr>
+    </w:lvl>
+    <w:lvl w:ilvl="4" w:tplc="04090019" w:tentative="1">
+      <w:start w:val="1"/>
+      <w:numFmt w:val="lowerLetter"/>
+      <w:lvlText w:val="%5."/>
+      <w:lvlJc w:val="left"/>
+      <w:pPr>
+        <w:ind w:left="3600" w:hanging="360"/>
+      </w:pPr>
+    </w:lvl>
+    <w:lvl w:ilvl="5" w:tplc="0409001B" w:tentative="1">
+      <w:start w:val="1"/>
+      <w:numFmt w:val="lowerRoman"/>
+      <w:lvlText w:val="%6."/>
+      <w:lvlJc w:val="right"/>
+      <w:pPr>
+        <w:ind w:left="4320" w:hanging="180"/>
+      </w:pPr>
+    </w:lvl>
+    <w:lvl w:ilvl="6" w:tplc="0409000F" w:tentative="1">
+      <w:start w:val="1"/>
+      <w:numFmt w:val="decimal"/>
+      <w:lvlText w:val="%7."/>
+      <w:lvlJc w:val="left"/>
+      <w:pPr>
+        <w:ind w:left="5040" w:hanging="360"/>
+      </w:pPr>
+    </w:lvl>
+    <w:lvl w:ilvl="7" w:tplc="04090019" w:tentative="1">
+      <w:start w:val="1"/>
+      <w:numFmt w:val="lowerLetter"/>
+      <w:lvlText w:val="%8."/>
+      <w:lvlJc w:val="left"/>
+      <w:pPr>
+        <w:ind w:left="5760" w:hanging="360"/>
+      </w:pPr>
+    </w:lvl>
+    <w:lvl w:ilvl="8" w:tplc="0409001B" w:tentative="1">
+      <w:start w:val="1"/>
+      <w:numFmt w:val="lowerRoman"/>
+      <w:lvlText w:val="%9."/>
+      <w:lvlJc w:val="right"/>
+      <w:pPr>
+        <w:ind w:left="6480" w:hanging="180"/>
+      </w:pPr>
+    </w:lvl>
+  </w:abstractNum>
+  <w:abstractNum w:abstractNumId="17" w15:restartNumberingAfterBreak="0">
     <w:nsid w:val="6D7C79C3"/>
     <w:multiLevelType w:val="multilevel"/>
     <w:tmpl w:val="BDB44CD0"/>
@@ -3887,7 +6467,7 @@
       </w:rPr>
     </w:lvl>
   </w:abstractNum>
-  <w:abstractNum w:abstractNumId="16" w15:restartNumberingAfterBreak="0">
+  <w:abstractNum w:abstractNumId="18" w15:restartNumberingAfterBreak="0">
     <w:nsid w:val="73C63FDE"/>
     <w:multiLevelType w:val="multilevel"/>
     <w:tmpl w:val="742E9A12"/>
@@ -3998,6 +6578,95 @@
       <w:rPr>
         <w:rFonts w:ascii="Wingdings" w:hAnsi="Wingdings" w:hint="default"/>
       </w:rPr>
+    </w:lvl>
+  </w:abstractNum>
+  <w:abstractNum w:abstractNumId="19" w15:restartNumberingAfterBreak="0">
+    <w:nsid w:val="7FFA6561"/>
+    <w:multiLevelType w:val="hybridMultilevel"/>
+    <w:tmpl w:val="C290864A"/>
+    <w:lvl w:ilvl="0" w:tplc="0409000F">
+      <w:start w:val="1"/>
+      <w:numFmt w:val="decimal"/>
+      <w:lvlText w:val="%1."/>
+      <w:lvlJc w:val="left"/>
+      <w:pPr>
+        <w:ind w:left="720" w:hanging="360"/>
+      </w:pPr>
+      <w:rPr>
+        <w:rFonts w:hint="default"/>
+      </w:rPr>
+    </w:lvl>
+    <w:lvl w:ilvl="1" w:tplc="04090019" w:tentative="1">
+      <w:start w:val="1"/>
+      <w:numFmt w:val="lowerLetter"/>
+      <w:lvlText w:val="%2."/>
+      <w:lvlJc w:val="left"/>
+      <w:pPr>
+        <w:ind w:left="1440" w:hanging="360"/>
+      </w:pPr>
+    </w:lvl>
+    <w:lvl w:ilvl="2" w:tplc="0409001B" w:tentative="1">
+      <w:start w:val="1"/>
+      <w:numFmt w:val="lowerRoman"/>
+      <w:lvlText w:val="%3."/>
+      <w:lvlJc w:val="right"/>
+      <w:pPr>
+        <w:ind w:left="2160" w:hanging="180"/>
+      </w:pPr>
+    </w:lvl>
+    <w:lvl w:ilvl="3" w:tplc="0409000F" w:tentative="1">
+      <w:start w:val="1"/>
+      <w:numFmt w:val="decimal"/>
+      <w:lvlText w:val="%4."/>
+      <w:lvlJc w:val="left"/>
+      <w:pPr>
+        <w:ind w:left="2880" w:hanging="360"/>
+      </w:pPr>
+    </w:lvl>
+    <w:lvl w:ilvl="4" w:tplc="04090019" w:tentative="1">
+      <w:start w:val="1"/>
+      <w:numFmt w:val="lowerLetter"/>
+      <w:lvlText w:val="%5."/>
+      <w:lvlJc w:val="left"/>
+      <w:pPr>
+        <w:ind w:left="3600" w:hanging="360"/>
+      </w:pPr>
+    </w:lvl>
+    <w:lvl w:ilvl="5" w:tplc="0409001B" w:tentative="1">
+      <w:start w:val="1"/>
+      <w:numFmt w:val="lowerRoman"/>
+      <w:lvlText w:val="%6."/>
+      <w:lvlJc w:val="right"/>
+      <w:pPr>
+        <w:ind w:left="4320" w:hanging="180"/>
+      </w:pPr>
+    </w:lvl>
+    <w:lvl w:ilvl="6" w:tplc="0409000F" w:tentative="1">
+      <w:start w:val="1"/>
+      <w:numFmt w:val="decimal"/>
+      <w:lvlText w:val="%7."/>
+      <w:lvlJc w:val="left"/>
+      <w:pPr>
+        <w:ind w:left="5040" w:hanging="360"/>
+      </w:pPr>
+    </w:lvl>
+    <w:lvl w:ilvl="7" w:tplc="04090019" w:tentative="1">
+      <w:start w:val="1"/>
+      <w:numFmt w:val="lowerLetter"/>
+      <w:lvlText w:val="%8."/>
+      <w:lvlJc w:val="left"/>
+      <w:pPr>
+        <w:ind w:left="5760" w:hanging="360"/>
+      </w:pPr>
+    </w:lvl>
+    <w:lvl w:ilvl="8" w:tplc="0409001B" w:tentative="1">
+      <w:start w:val="1"/>
+      <w:numFmt w:val="lowerRoman"/>
+      <w:lvlText w:val="%9."/>
+      <w:lvlJc w:val="right"/>
+      <w:pPr>
+        <w:ind w:left="6480" w:hanging="180"/>
+      </w:pPr>
     </w:lvl>
   </w:abstractNum>
   <w:num w:numId="1">
@@ -4013,10 +6682,10 @@
     <w:abstractNumId w:val="12"/>
   </w:num>
   <w:num w:numId="5">
-    <w:abstractNumId w:val="15"/>
+    <w:abstractNumId w:val="17"/>
   </w:num>
   <w:num w:numId="6">
-    <w:abstractNumId w:val="16"/>
+    <w:abstractNumId w:val="18"/>
   </w:num>
   <w:num w:numId="7">
     <w:abstractNumId w:val="1"/>
@@ -4050,6 +6719,15 @@
   </w:num>
   <w:num w:numId="17">
     <w:abstractNumId w:val="13"/>
+  </w:num>
+  <w:num w:numId="18">
+    <w:abstractNumId w:val="16"/>
+  </w:num>
+  <w:num w:numId="19">
+    <w:abstractNumId w:val="19"/>
+  </w:num>
+  <w:num w:numId="20">
+    <w:abstractNumId w:val="15"/>
   </w:num>
 </w:numbering>
 </file>
@@ -4740,727 +7418,6 @@
     </w:pPr>
   </w:style>
 </w:styles>
-</file>
-
-<file path=word/glossary/document.xml><?xml version="1.0" encoding="utf-8"?>
-<w:glossaryDocument xmlns:wpc="http://schemas.microsoft.com/office/word/2010/wordprocessingCanvas" xmlns:cx="http://schemas.microsoft.com/office/drawing/2014/chartex" xmlns:cx1="http://schemas.microsoft.com/office/drawing/2015/9/8/chartex" xmlns:cx2="http://schemas.microsoft.com/office/drawing/2015/10/21/chartex" xmlns:cx3="http://schemas.microsoft.com/office/drawing/2016/5/9/chartex" xmlns:cx4="http://schemas.microsoft.com/office/drawing/2016/5/10/chartex" xmlns:cx5="http://schemas.microsoft.com/office/drawing/2016/5/11/chartex" xmlns:cx6="http://schemas.microsoft.com/office/drawing/2016/5/12/chartex" xmlns:cx7="http://schemas.microsoft.com/office/drawing/2016/5/13/chartex" xmlns:cx8="http://schemas.microsoft.com/office/drawing/2016/5/14/chartex" xmlns:mc="http://schemas.openxmlformats.org/markup-compatibility/2006" xmlns:aink="http://schemas.microsoft.com/office/drawing/2016/ink" xmlns:am3d="http://schemas.microsoft.com/office/drawing/2017/model3d" xmlns:o="urn:schemas-microsoft-com:office:office" xmlns:r="http://schemas.openxmlformats.org/officeDocument/2006/relationships" xmlns:m="http://schemas.openxmlformats.org/officeDocument/2006/math" xmlns:v="urn:schemas-microsoft-com:vml" xmlns:wp14="http://schemas.microsoft.com/office/word/2010/wordprocessingDrawing" xmlns:wp="http://schemas.openxmlformats.org/drawingml/2006/wordprocessingDrawing" xmlns:w10="urn:schemas-microsoft-com:office:word" xmlns:w="http://schemas.openxmlformats.org/wordprocessingml/2006/main" xmlns:w14="http://schemas.microsoft.com/office/word/2010/wordml" xmlns:w15="http://schemas.microsoft.com/office/word/2012/wordml" xmlns:w16cex="http://schemas.microsoft.com/office/word/2018/wordml/cex" xmlns:w16cid="http://schemas.microsoft.com/office/word/2016/wordml/cid" xmlns:w16="http://schemas.microsoft.com/office/word/2018/wordml" xmlns:w16se="http://schemas.microsoft.com/office/word/2015/wordml/symex" xmlns:wpg="http://schemas.microsoft.com/office/word/2010/wordprocessingGroup" xmlns:wpi="http://schemas.microsoft.com/office/word/2010/wordprocessingInk" xmlns:wne="http://schemas.microsoft.com/office/word/2006/wordml" xmlns:wps="http://schemas.microsoft.com/office/word/2010/wordprocessingShape" mc:Ignorable="w14 w15 w16se w16cid w16 w16cex wp14">
-  <w:docParts>
-    <w:docPart>
-      <w:docPartPr>
-        <w:name w:val="AE930705BED54B3F88C848D0F832EEBE"/>
-        <w:category>
-          <w:name w:val="General"/>
-          <w:gallery w:val="placeholder"/>
-        </w:category>
-        <w:types>
-          <w:type w:val="bbPlcHdr"/>
-        </w:types>
-        <w:behaviors>
-          <w:behavior w:val="content"/>
-        </w:behaviors>
-        <w:guid w:val="{A7056C88-43F0-4A5F-A4AD-856E9CF05F54}"/>
-      </w:docPartPr>
-      <w:docPartBody>
-        <w:p>
-          <w:pPr>
-            <w:pStyle w:val="AE930705BED54B3F88C848D0F832EEBE"/>
-          </w:pPr>
-          <w:r>
-            <w:t>_______________’s</w:t>
-          </w:r>
-          <w:r>
-            <w:rPr>
-              <w:highlight w:val="lightGray"/>
-            </w:rPr>
-            <w:t>*</w:t>
-          </w:r>
-        </w:p>
-      </w:docPartBody>
-    </w:docPart>
-  </w:docParts>
-</w:glossaryDocument>
-</file>
-
-<file path=word/glossary/fontTable.xml><?xml version="1.0" encoding="utf-8"?>
-<w:fonts xmlns:mc="http://schemas.openxmlformats.org/markup-compatibility/2006" xmlns:r="http://schemas.openxmlformats.org/officeDocument/2006/relationships" xmlns:w="http://schemas.openxmlformats.org/wordprocessingml/2006/main" xmlns:w14="http://schemas.microsoft.com/office/word/2010/wordml" xmlns:w15="http://schemas.microsoft.com/office/word/2012/wordml" xmlns:w16cex="http://schemas.microsoft.com/office/word/2018/wordml/cex" xmlns:w16cid="http://schemas.microsoft.com/office/word/2016/wordml/cid" xmlns:w16="http://schemas.microsoft.com/office/word/2018/wordml" xmlns:w16se="http://schemas.microsoft.com/office/word/2015/wordml/symex" mc:Ignorable="w14 w15 w16se w16cid w16 w16cex">
-  <w:font w:name="Symbol">
-    <w:panose1 w:val="05050102010706020507"/>
-    <w:charset w:val="02"/>
-    <w:family w:val="roman"/>
-    <w:pitch w:val="variable"/>
-    <w:sig w:usb0="00000000" w:usb1="10000000" w:usb2="00000000" w:usb3="00000000" w:csb0="80000000" w:csb1="00000000"/>
-  </w:font>
-  <w:font w:name="Times New Roman">
-    <w:panose1 w:val="02020603050405020304"/>
-    <w:charset w:val="00"/>
-    <w:family w:val="roman"/>
-    <w:pitch w:val="variable"/>
-    <w:sig w:usb0="E0002EFF" w:usb1="C0007843" w:usb2="00000009" w:usb3="00000000" w:csb0="000001FF" w:csb1="00000000"/>
-  </w:font>
-  <w:font w:name="Courier New">
-    <w:panose1 w:val="02070309020205020404"/>
-    <w:charset w:val="00"/>
-    <w:family w:val="modern"/>
-    <w:pitch w:val="fixed"/>
-    <w:sig w:usb0="E0002AFF" w:usb1="C0007843" w:usb2="00000009" w:usb3="00000000" w:csb0="000001FF" w:csb1="00000000"/>
-  </w:font>
-  <w:font w:name="Wingdings">
-    <w:panose1 w:val="05000000000000000000"/>
-    <w:charset w:val="02"/>
-    <w:family w:val="auto"/>
-    <w:pitch w:val="variable"/>
-    <w:sig w:usb0="00000000" w:usb1="10000000" w:usb2="00000000" w:usb3="00000000" w:csb0="80000000" w:csb1="00000000"/>
-  </w:font>
-  <w:font w:name="Arial">
-    <w:panose1 w:val="020B0604020202020204"/>
-    <w:charset w:val="00"/>
-    <w:family w:val="swiss"/>
-    <w:pitch w:val="variable"/>
-    <w:sig w:usb0="E0002AFF" w:usb1="C0007843" w:usb2="00000009" w:usb3="00000000" w:csb0="000001FF" w:csb1="00000000"/>
-  </w:font>
-  <w:font w:name="Vrinda">
-    <w:panose1 w:val="020B0502040204020203"/>
-    <w:charset w:val="00"/>
-    <w:family w:val="swiss"/>
-    <w:pitch w:val="variable"/>
-    <w:sig w:usb0="00010003" w:usb1="00000000" w:usb2="00000000" w:usb3="00000000" w:csb0="00000001" w:csb1="00000000"/>
-  </w:font>
-  <w:font w:name="Arial Black">
-    <w:panose1 w:val="020B0A04020102020204"/>
-    <w:charset w:val="00"/>
-    <w:family w:val="swiss"/>
-    <w:pitch w:val="variable"/>
-    <w:sig w:usb0="A00002AF" w:usb1="400078FB" w:usb2="00000000" w:usb3="00000000" w:csb0="0000009F" w:csb1="00000000"/>
-  </w:font>
-  <w:font w:name="Tahoma">
-    <w:panose1 w:val="020B0604030504040204"/>
-    <w:charset w:val="00"/>
-    <w:family w:val="swiss"/>
-    <w:pitch w:val="variable"/>
-    <w:sig w:usb0="E1002EFF" w:usb1="C000605B" w:usb2="00000029" w:usb3="00000000" w:csb0="000101FF" w:csb1="00000000"/>
-  </w:font>
-  <w:font w:name="Segoe UI">
-    <w:panose1 w:val="020B0502040204020203"/>
-    <w:charset w:val="00"/>
-    <w:family w:val="swiss"/>
-    <w:pitch w:val="variable"/>
-    <w:sig w:usb0="E4002EFF" w:usb1="C000E47F" w:usb2="00000009" w:usb3="00000000" w:csb0="000001FF" w:csb1="00000000"/>
-  </w:font>
-  <w:font w:name="Consolas">
-    <w:panose1 w:val="020B0609020204030204"/>
-    <w:charset w:val="00"/>
-    <w:family w:val="modern"/>
-    <w:pitch w:val="fixed"/>
-    <w:sig w:usb0="E10002FF" w:usb1="4000FCFF" w:usb2="00000009" w:usb3="00000000" w:csb0="0000019F" w:csb1="00000000"/>
-  </w:font>
-  <w:font w:name="Calibri">
-    <w:panose1 w:val="020F0502020204030204"/>
-    <w:charset w:val="00"/>
-    <w:family w:val="swiss"/>
-    <w:pitch w:val="variable"/>
-    <w:sig w:usb0="E00002FF" w:usb1="4000ACFF" w:usb2="00000001" w:usb3="00000000" w:csb0="0000019F" w:csb1="00000000"/>
-  </w:font>
-  <w:font w:name="Calibri Light">
-    <w:panose1 w:val="020F0302020204030204"/>
-    <w:charset w:val="00"/>
-    <w:family w:val="swiss"/>
-    <w:pitch w:val="variable"/>
-    <w:sig w:usb0="A00002EF" w:usb1="4000207B" w:usb2="00000000" w:usb3="00000000" w:csb0="0000019F" w:csb1="00000000"/>
-  </w:font>
-</w:fonts>
-</file>
-
-<file path=word/glossary/settings.xml><?xml version="1.0" encoding="utf-8"?>
-<w:settings xmlns:mc="http://schemas.openxmlformats.org/markup-compatibility/2006" xmlns:o="urn:schemas-microsoft-com:office:office" xmlns:r="http://schemas.openxmlformats.org/officeDocument/2006/relationships" xmlns:m="http://schemas.openxmlformats.org/officeDocument/2006/math" xmlns:v="urn:schemas-microsoft-com:vml" xmlns:w10="urn:schemas-microsoft-com:office:word" xmlns:w="http://schemas.openxmlformats.org/wordprocessingml/2006/main" xmlns:w14="http://schemas.microsoft.com/office/word/2010/wordml" xmlns:w15="http://schemas.microsoft.com/office/word/2012/wordml" xmlns:w16cex="http://schemas.microsoft.com/office/word/2018/wordml/cex" xmlns:w16cid="http://schemas.microsoft.com/office/word/2016/wordml/cid" xmlns:w16="http://schemas.microsoft.com/office/word/2018/wordml" xmlns:w16se="http://schemas.microsoft.com/office/word/2015/wordml/symex" xmlns:sl="http://schemas.openxmlformats.org/schemaLibrary/2006/main" mc:Ignorable="w14 w15 w16se w16cid w16 w16cex">
-  <w:view w:val="normal"/>
-  <w:defaultTabStop w:val="720"/>
-  <w:characterSpacingControl w:val="doNotCompress"/>
-  <w:compat>
-    <w:useFELayout/>
-    <w:compatSetting w:name="compatibilityMode" w:uri="http://schemas.microsoft.com/office/word" w:val="15"/>
-    <w:compatSetting w:name="overrideTableStyleFontSizeAndJustification" w:uri="http://schemas.microsoft.com/office/word" w:val="1"/>
-    <w:compatSetting w:name="enableOpenTypeFeatures" w:uri="http://schemas.microsoft.com/office/word" w:val="1"/>
-    <w:compatSetting w:name="doNotFlipMirrorIndents" w:uri="http://schemas.microsoft.com/office/word" w:val="1"/>
-    <w:compatSetting w:name="differentiateMultirowTableHeaders" w:uri="http://schemas.microsoft.com/office/word" w:val="1"/>
-    <w:compatSetting w:name="useWord2013TrackBottomHyphenation" w:uri="http://schemas.microsoft.com/office/word" w:val="0"/>
-  </w:compat>
-  <w:rsids>
-    <w:rsidRoot w:val="00A477A4"/>
-    <w:rsid w:val="0008027F"/>
-    <w:rsid w:val="000E0B44"/>
-    <w:rsid w:val="002118B4"/>
-    <w:rsid w:val="002B3304"/>
-    <w:rsid w:val="007B116D"/>
-    <w:rsid w:val="007F2D79"/>
-    <w:rsid w:val="00840F21"/>
-    <w:rsid w:val="00A477A4"/>
-    <w:rsid w:val="00ED453A"/>
-  </w:rsids>
-  <m:mathPr>
-    <m:mathFont m:val="Cambria Math"/>
-    <m:brkBin m:val="before"/>
-    <m:brkBinSub m:val="--"/>
-    <m:smallFrac m:val="0"/>
-    <m:dispDef/>
-    <m:lMargin m:val="0"/>
-    <m:rMargin m:val="0"/>
-    <m:defJc m:val="centerGroup"/>
-    <m:wrapIndent m:val="1440"/>
-    <m:intLim m:val="subSup"/>
-    <m:naryLim m:val="undOvr"/>
-  </m:mathPr>
-  <w:themeFontLang w:val="en-US" w:bidi="bn-IN"/>
-  <w:clrSchemeMapping w:bg1="light1" w:t1="dark1" w:bg2="light2" w:t2="dark2" w:accent1="accent1" w:accent2="accent2" w:accent3="accent3" w:accent4="accent4" w:accent5="accent5" w:accent6="accent6" w:hyperlink="hyperlink" w:followedHyperlink="followedHyperlink"/>
-  <w:decimalSymbol w:val="."/>
-  <w:listSeparator w:val=","/>
-  <w15:chartTrackingRefBased/>
-</w:settings>
-</file>
-
-<file path=word/glossary/styles.xml><?xml version="1.0" encoding="utf-8"?>
-<w:styles xmlns:mc="http://schemas.openxmlformats.org/markup-compatibility/2006" xmlns:r="http://schemas.openxmlformats.org/officeDocument/2006/relationships" xmlns:w="http://schemas.openxmlformats.org/wordprocessingml/2006/main" xmlns:w14="http://schemas.microsoft.com/office/word/2010/wordml" xmlns:w15="http://schemas.microsoft.com/office/word/2012/wordml" xmlns:w16cex="http://schemas.microsoft.com/office/word/2018/wordml/cex" xmlns:w16cid="http://schemas.microsoft.com/office/word/2016/wordml/cid" xmlns:w16="http://schemas.microsoft.com/office/word/2018/wordml" xmlns:w16se="http://schemas.microsoft.com/office/word/2015/wordml/symex" mc:Ignorable="w14 w15 w16se w16cid w16 w16cex">
-  <w:docDefaults>
-    <w:rPrDefault>
-      <w:rPr>
-        <w:rFonts w:asciiTheme="minorHAnsi" w:eastAsiaTheme="minorEastAsia" w:hAnsiTheme="minorHAnsi" w:cstheme="minorBidi"/>
-        <w:sz w:val="22"/>
-        <w:szCs w:val="28"/>
-        <w:lang w:val="en-US" w:eastAsia="en-US" w:bidi="bn-IN"/>
-      </w:rPr>
-    </w:rPrDefault>
-    <w:pPrDefault>
-      <w:pPr>
-        <w:spacing w:after="160" w:line="259" w:lineRule="auto"/>
-      </w:pPr>
-    </w:pPrDefault>
-  </w:docDefaults>
-  <w:latentStyles w:defLockedState="0" w:defUIPriority="99" w:defSemiHidden="0" w:defUnhideWhenUsed="0" w:defQFormat="0" w:count="376">
-    <w:lsdException w:name="Normal" w:uiPriority="0" w:qFormat="1"/>
-    <w:lsdException w:name="heading 1" w:uiPriority="9" w:qFormat="1"/>
-    <w:lsdException w:name="heading 2" w:semiHidden="1" w:uiPriority="9" w:unhideWhenUsed="1" w:qFormat="1"/>
-    <w:lsdException w:name="heading 3" w:semiHidden="1" w:uiPriority="9" w:unhideWhenUsed="1" w:qFormat="1"/>
-    <w:lsdException w:name="heading 4" w:semiHidden="1" w:uiPriority="9" w:unhideWhenUsed="1" w:qFormat="1"/>
-    <w:lsdException w:name="heading 5" w:semiHidden="1" w:uiPriority="9" w:unhideWhenUsed="1" w:qFormat="1"/>
-    <w:lsdException w:name="heading 6" w:semiHidden="1" w:uiPriority="9" w:unhideWhenUsed="1" w:qFormat="1"/>
-    <w:lsdException w:name="heading 7" w:semiHidden="1" w:uiPriority="9" w:unhideWhenUsed="1" w:qFormat="1"/>
-    <w:lsdException w:name="heading 8" w:semiHidden="1" w:uiPriority="9" w:unhideWhenUsed="1" w:qFormat="1"/>
-    <w:lsdException w:name="heading 9" w:semiHidden="1" w:uiPriority="9" w:unhideWhenUsed="1" w:qFormat="1"/>
-    <w:lsdException w:name="index 1" w:semiHidden="1" w:unhideWhenUsed="1"/>
-    <w:lsdException w:name="index 2" w:semiHidden="1" w:unhideWhenUsed="1"/>
-    <w:lsdException w:name="index 3" w:semiHidden="1" w:unhideWhenUsed="1"/>
-    <w:lsdException w:name="index 4" w:semiHidden="1" w:unhideWhenUsed="1"/>
-    <w:lsdException w:name="index 5" w:semiHidden="1" w:unhideWhenUsed="1"/>
-    <w:lsdException w:name="index 6" w:semiHidden="1" w:unhideWhenUsed="1"/>
-    <w:lsdException w:name="index 7" w:semiHidden="1" w:unhideWhenUsed="1"/>
-    <w:lsdException w:name="index 8" w:semiHidden="1" w:unhideWhenUsed="1"/>
-    <w:lsdException w:name="index 9" w:semiHidden="1" w:unhideWhenUsed="1"/>
-    <w:lsdException w:name="toc 1" w:semiHidden="1" w:uiPriority="39" w:unhideWhenUsed="1"/>
-    <w:lsdException w:name="toc 2" w:semiHidden="1" w:uiPriority="39" w:unhideWhenUsed="1"/>
-    <w:lsdException w:name="toc 3" w:semiHidden="1" w:uiPriority="39" w:unhideWhenUsed="1"/>
-    <w:lsdException w:name="toc 4" w:semiHidden="1" w:uiPriority="39" w:unhideWhenUsed="1"/>
-    <w:lsdException w:name="toc 5" w:semiHidden="1" w:uiPriority="39" w:unhideWhenUsed="1"/>
-    <w:lsdException w:name="toc 6" w:semiHidden="1" w:uiPriority="39" w:unhideWhenUsed="1"/>
-    <w:lsdException w:name="toc 7" w:semiHidden="1" w:uiPriority="39" w:unhideWhenUsed="1"/>
-    <w:lsdException w:name="toc 8" w:semiHidden="1" w:uiPriority="39" w:unhideWhenUsed="1"/>
-    <w:lsdException w:name="toc 9" w:semiHidden="1" w:uiPriority="39" w:unhideWhenUsed="1"/>
-    <w:lsdException w:name="Normal Indent" w:semiHidden="1" w:unhideWhenUsed="1"/>
-    <w:lsdException w:name="footnote text" w:semiHidden="1" w:unhideWhenUsed="1"/>
-    <w:lsdException w:name="annotation text" w:semiHidden="1" w:unhideWhenUsed="1"/>
-    <w:lsdException w:name="header" w:semiHidden="1" w:unhideWhenUsed="1"/>
-    <w:lsdException w:name="footer" w:semiHidden="1" w:unhideWhenUsed="1"/>
-    <w:lsdException w:name="index heading" w:semiHidden="1" w:unhideWhenUsed="1"/>
-    <w:lsdException w:name="caption" w:semiHidden="1" w:uiPriority="35" w:unhideWhenUsed="1" w:qFormat="1"/>
-    <w:lsdException w:name="table of figures" w:semiHidden="1" w:unhideWhenUsed="1"/>
-    <w:lsdException w:name="envelope address" w:semiHidden="1" w:unhideWhenUsed="1"/>
-    <w:lsdException w:name="envelope return" w:semiHidden="1" w:unhideWhenUsed="1"/>
-    <w:lsdException w:name="footnote reference" w:semiHidden="1" w:unhideWhenUsed="1"/>
-    <w:lsdException w:name="annotation reference" w:semiHidden="1" w:unhideWhenUsed="1"/>
-    <w:lsdException w:name="line number" w:semiHidden="1" w:unhideWhenUsed="1"/>
-    <w:lsdException w:name="page number" w:semiHidden="1" w:unhideWhenUsed="1"/>
-    <w:lsdException w:name="endnote reference" w:semiHidden="1" w:unhideWhenUsed="1"/>
-    <w:lsdException w:name="endnote text" w:semiHidden="1" w:unhideWhenUsed="1"/>
-    <w:lsdException w:name="table of authorities" w:semiHidden="1" w:unhideWhenUsed="1"/>
-    <w:lsdException w:name="macro" w:semiHidden="1" w:unhideWhenUsed="1"/>
-    <w:lsdException w:name="toa heading" w:semiHidden="1" w:unhideWhenUsed="1"/>
-    <w:lsdException w:name="List" w:semiHidden="1" w:unhideWhenUsed="1"/>
-    <w:lsdException w:name="List Bullet" w:semiHidden="1" w:unhideWhenUsed="1"/>
-    <w:lsdException w:name="List Number" w:semiHidden="1" w:unhideWhenUsed="1"/>
-    <w:lsdException w:name="List 2" w:semiHidden="1" w:unhideWhenUsed="1"/>
-    <w:lsdException w:name="List 3" w:semiHidden="1" w:unhideWhenUsed="1"/>
-    <w:lsdException w:name="List 4" w:semiHidden="1" w:unhideWhenUsed="1"/>
-    <w:lsdException w:name="List 5" w:semiHidden="1" w:unhideWhenUsed="1"/>
-    <w:lsdException w:name="List Bullet 2" w:semiHidden="1" w:unhideWhenUsed="1"/>
-    <w:lsdException w:name="List Bullet 3" w:semiHidden="1" w:unhideWhenUsed="1"/>
-    <w:lsdException w:name="List Bullet 4" w:semiHidden="1" w:unhideWhenUsed="1"/>
-    <w:lsdException w:name="List Bullet 5" w:semiHidden="1" w:unhideWhenUsed="1"/>
-    <w:lsdException w:name="List Number 2" w:semiHidden="1" w:unhideWhenUsed="1"/>
-    <w:lsdException w:name="List Number 3" w:semiHidden="1" w:unhideWhenUsed="1"/>
-    <w:lsdException w:name="List Number 4" w:semiHidden="1" w:unhideWhenUsed="1"/>
-    <w:lsdException w:name="List Number 5" w:semiHidden="1" w:unhideWhenUsed="1"/>
-    <w:lsdException w:name="Title" w:uiPriority="10" w:qFormat="1"/>
-    <w:lsdException w:name="Closing" w:semiHidden="1" w:unhideWhenUsed="1"/>
-    <w:lsdException w:name="Signature" w:semiHidden="1" w:unhideWhenUsed="1"/>
-    <w:lsdException w:name="Default Paragraph Font" w:semiHidden="1" w:uiPriority="1" w:unhideWhenUsed="1"/>
-    <w:lsdException w:name="Body Text" w:semiHidden="1" w:unhideWhenUsed="1"/>
-    <w:lsdException w:name="Body Text Indent" w:semiHidden="1" w:unhideWhenUsed="1"/>
-    <w:lsdException w:name="List Continue" w:semiHidden="1" w:unhideWhenUsed="1"/>
-    <w:lsdException w:name="List Continue 2" w:semiHidden="1" w:unhideWhenUsed="1"/>
-    <w:lsdException w:name="List Continue 3" w:semiHidden="1" w:unhideWhenUsed="1"/>
-    <w:lsdException w:name="List Continue 4" w:semiHidden="1" w:unhideWhenUsed="1"/>
-    <w:lsdException w:name="List Continue 5" w:semiHidden="1" w:unhideWhenUsed="1"/>
-    <w:lsdException w:name="Message Header" w:semiHidden="1" w:unhideWhenUsed="1"/>
-    <w:lsdException w:name="Subtitle" w:uiPriority="11" w:qFormat="1"/>
-    <w:lsdException w:name="Salutation" w:semiHidden="1" w:unhideWhenUsed="1"/>
-    <w:lsdException w:name="Date" w:semiHidden="1" w:unhideWhenUsed="1"/>
-    <w:lsdException w:name="Body Text First Indent" w:semiHidden="1" w:unhideWhenUsed="1"/>
-    <w:lsdException w:name="Body Text First Indent 2" w:semiHidden="1" w:unhideWhenUsed="1"/>
-    <w:lsdException w:name="Note Heading" w:semiHidden="1" w:unhideWhenUsed="1"/>
-    <w:lsdException w:name="Body Text 2" w:semiHidden="1" w:unhideWhenUsed="1"/>
-    <w:lsdException w:name="Body Text 3" w:semiHidden="1" w:unhideWhenUsed="1"/>
-    <w:lsdException w:name="Body Text Indent 2" w:semiHidden="1" w:unhideWhenUsed="1"/>
-    <w:lsdException w:name="Body Text Indent 3" w:semiHidden="1" w:unhideWhenUsed="1"/>
-    <w:lsdException w:name="Block Text" w:semiHidden="1" w:unhideWhenUsed="1"/>
-    <w:lsdException w:name="Hyperlink" w:semiHidden="1" w:unhideWhenUsed="1"/>
-    <w:lsdException w:name="FollowedHyperlink" w:semiHidden="1" w:unhideWhenUsed="1"/>
-    <w:lsdException w:name="Strong" w:uiPriority="22" w:qFormat="1"/>
-    <w:lsdException w:name="Emphasis" w:uiPriority="20" w:qFormat="1"/>
-    <w:lsdException w:name="Document Map" w:semiHidden="1" w:unhideWhenUsed="1"/>
-    <w:lsdException w:name="Plain Text" w:semiHidden="1" w:unhideWhenUsed="1"/>
-    <w:lsdException w:name="E-mail Signature" w:semiHidden="1" w:unhideWhenUsed="1"/>
-    <w:lsdException w:name="HTML Top of Form" w:semiHidden="1" w:unhideWhenUsed="1"/>
-    <w:lsdException w:name="HTML Bottom of Form" w:semiHidden="1" w:unhideWhenUsed="1"/>
-    <w:lsdException w:name="Normal (Web)" w:semiHidden="1" w:unhideWhenUsed="1"/>
-    <w:lsdException w:name="HTML Acronym" w:semiHidden="1" w:unhideWhenUsed="1"/>
-    <w:lsdException w:name="HTML Address" w:semiHidden="1" w:unhideWhenUsed="1"/>
-    <w:lsdException w:name="HTML Cite" w:semiHidden="1" w:unhideWhenUsed="1"/>
-    <w:lsdException w:name="HTML Code" w:semiHidden="1" w:unhideWhenUsed="1"/>
-    <w:lsdException w:name="HTML Definition" w:semiHidden="1" w:unhideWhenUsed="1"/>
-    <w:lsdException w:name="HTML Keyboard" w:semiHidden="1" w:unhideWhenUsed="1"/>
-    <w:lsdException w:name="HTML Preformatted" w:semiHidden="1" w:unhideWhenUsed="1"/>
-    <w:lsdException w:name="HTML Sample" w:semiHidden="1" w:unhideWhenUsed="1"/>
-    <w:lsdException w:name="HTML Typewriter" w:semiHidden="1" w:unhideWhenUsed="1"/>
-    <w:lsdException w:name="HTML Variable" w:semiHidden="1" w:unhideWhenUsed="1"/>
-    <w:lsdException w:name="Normal Table" w:semiHidden="1" w:unhideWhenUsed="1"/>
-    <w:lsdException w:name="annotation subject" w:semiHidden="1" w:unhideWhenUsed="1"/>
-    <w:lsdException w:name="No List" w:semiHidden="1" w:unhideWhenUsed="1"/>
-    <w:lsdException w:name="Outline List 1" w:semiHidden="1" w:unhideWhenUsed="1"/>
-    <w:lsdException w:name="Outline List 2" w:semiHidden="1" w:unhideWhenUsed="1"/>
-    <w:lsdException w:name="Outline List 3" w:semiHidden="1" w:unhideWhenUsed="1"/>
-    <w:lsdException w:name="Table Simple 1" w:semiHidden="1" w:unhideWhenUsed="1"/>
-    <w:lsdException w:name="Table Simple 2" w:semiHidden="1" w:unhideWhenUsed="1"/>
-    <w:lsdException w:name="Table Simple 3" w:semiHidden="1" w:unhideWhenUsed="1"/>
-    <w:lsdException w:name="Table Classic 1" w:semiHidden="1" w:unhideWhenUsed="1"/>
-    <w:lsdException w:name="Table Classic 2" w:semiHidden="1" w:unhideWhenUsed="1"/>
-    <w:lsdException w:name="Table Classic 3" w:semiHidden="1" w:unhideWhenUsed="1"/>
-    <w:lsdException w:name="Table Classic 4" w:semiHidden="1" w:unhideWhenUsed="1"/>
-    <w:lsdException w:name="Table Colorful 1" w:semiHidden="1" w:unhideWhenUsed="1"/>
-    <w:lsdException w:name="Table Colorful 2" w:semiHidden="1" w:unhideWhenUsed="1"/>
-    <w:lsdException w:name="Table Colorful 3" w:semiHidden="1" w:unhideWhenUsed="1"/>
-    <w:lsdException w:name="Table Columns 1" w:semiHidden="1" w:unhideWhenUsed="1"/>
-    <w:lsdException w:name="Table Columns 2" w:semiHidden="1" w:unhideWhenUsed="1"/>
-    <w:lsdException w:name="Table Columns 3" w:semiHidden="1" w:unhideWhenUsed="1"/>
-    <w:lsdException w:name="Table Columns 4" w:semiHidden="1" w:unhideWhenUsed="1"/>
-    <w:lsdException w:name="Table Columns 5" w:semiHidden="1" w:unhideWhenUsed="1"/>
-    <w:lsdException w:name="Table Grid 1" w:semiHidden="1" w:unhideWhenUsed="1"/>
-    <w:lsdException w:name="Table Grid 2" w:semiHidden="1" w:unhideWhenUsed="1"/>
-    <w:lsdException w:name="Table Grid 3" w:semiHidden="1" w:unhideWhenUsed="1"/>
-    <w:lsdException w:name="Table Grid 4" w:semiHidden="1" w:unhideWhenUsed="1"/>
-    <w:lsdException w:name="Table Grid 5" w:semiHidden="1" w:unhideWhenUsed="1"/>
-    <w:lsdException w:name="Table Grid 6" w:semiHidden="1" w:unhideWhenUsed="1"/>
-    <w:lsdException w:name="Table Grid 7" w:semiHidden="1" w:unhideWhenUsed="1"/>
-    <w:lsdException w:name="Table Grid 8" w:semiHidden="1" w:unhideWhenUsed="1"/>
-    <w:lsdException w:name="Table List 1" w:semiHidden="1" w:unhideWhenUsed="1"/>
-    <w:lsdException w:name="Table List 2" w:semiHidden="1" w:unhideWhenUsed="1"/>
-    <w:lsdException w:name="Table List 3" w:semiHidden="1" w:unhideWhenUsed="1"/>
-    <w:lsdException w:name="Table List 4" w:semiHidden="1" w:unhideWhenUsed="1"/>
-    <w:lsdException w:name="Table List 5" w:semiHidden="1" w:unhideWhenUsed="1"/>
-    <w:lsdException w:name="Table List 6" w:semiHidden="1" w:unhideWhenUsed="1"/>
-    <w:lsdException w:name="Table List 7" w:semiHidden="1" w:unhideWhenUsed="1"/>
-    <w:lsdException w:name="Table List 8" w:semiHidden="1" w:unhideWhenUsed="1"/>
-    <w:lsdException w:name="Table 3D effects 1" w:semiHidden="1" w:unhideWhenUsed="1"/>
-    <w:lsdException w:name="Table 3D effects 2" w:semiHidden="1" w:unhideWhenUsed="1"/>
-    <w:lsdException w:name="Table 3D effects 3" w:semiHidden="1" w:unhideWhenUsed="1"/>
-    <w:lsdException w:name="Table Contemporary" w:semiHidden="1" w:unhideWhenUsed="1"/>
-    <w:lsdException w:name="Table Elegant" w:semiHidden="1" w:unhideWhenUsed="1"/>
-    <w:lsdException w:name="Table Professional" w:semiHidden="1" w:unhideWhenUsed="1"/>
-    <w:lsdException w:name="Table Subtle 1" w:semiHidden="1" w:unhideWhenUsed="1"/>
-    <w:lsdException w:name="Table Subtle 2" w:semiHidden="1" w:unhideWhenUsed="1"/>
-    <w:lsdException w:name="Table Web 1" w:semiHidden="1" w:unhideWhenUsed="1"/>
-    <w:lsdException w:name="Table Web 2" w:semiHidden="1" w:unhideWhenUsed="1"/>
-    <w:lsdException w:name="Table Web 3" w:semiHidden="1" w:unhideWhenUsed="1"/>
-    <w:lsdException w:name="Balloon Text" w:semiHidden="1" w:unhideWhenUsed="1"/>
-    <w:lsdException w:name="Table Grid" w:uiPriority="39"/>
-    <w:lsdException w:name="Table Theme" w:semiHidden="1" w:unhideWhenUsed="1"/>
-    <w:lsdException w:name="Placeholder Text" w:semiHidden="1"/>
-    <w:lsdException w:name="No Spacing" w:uiPriority="1" w:qFormat="1"/>
-    <w:lsdException w:name="Light Shading" w:uiPriority="60"/>
-    <w:lsdException w:name="Light List" w:uiPriority="61"/>
-    <w:lsdException w:name="Light Grid" w:uiPriority="62"/>
-    <w:lsdException w:name="Medium Shading 1" w:uiPriority="63"/>
-    <w:lsdException w:name="Medium Shading 2" w:uiPriority="64"/>
-    <w:lsdException w:name="Medium List 1" w:uiPriority="65"/>
-    <w:lsdException w:name="Medium List 2" w:uiPriority="66"/>
-    <w:lsdException w:name="Medium Grid 1" w:uiPriority="67"/>
-    <w:lsdException w:name="Medium Grid 2" w:uiPriority="68"/>
-    <w:lsdException w:name="Medium Grid 3" w:uiPriority="69"/>
-    <w:lsdException w:name="Dark List" w:uiPriority="70"/>
-    <w:lsdException w:name="Colorful Shading" w:uiPriority="71"/>
-    <w:lsdException w:name="Colorful List" w:uiPriority="72"/>
-    <w:lsdException w:name="Colorful Grid" w:uiPriority="73"/>
-    <w:lsdException w:name="Light Shading Accent 1" w:uiPriority="60"/>
-    <w:lsdException w:name="Light List Accent 1" w:uiPriority="61"/>
-    <w:lsdException w:name="Light Grid Accent 1" w:uiPriority="62"/>
-    <w:lsdException w:name="Medium Shading 1 Accent 1" w:uiPriority="63"/>
-    <w:lsdException w:name="Medium Shading 2 Accent 1" w:uiPriority="64"/>
-    <w:lsdException w:name="Medium List 1 Accent 1" w:uiPriority="65"/>
-    <w:lsdException w:name="Revision" w:semiHidden="1"/>
-    <w:lsdException w:name="List Paragraph" w:uiPriority="34" w:qFormat="1"/>
-    <w:lsdException w:name="Quote" w:uiPriority="29" w:qFormat="1"/>
-    <w:lsdException w:name="Intense Quote" w:uiPriority="30" w:qFormat="1"/>
-    <w:lsdException w:name="Medium List 2 Accent 1" w:uiPriority="66"/>
-    <w:lsdException w:name="Medium Grid 1 Accent 1" w:uiPriority="67"/>
-    <w:lsdException w:name="Medium Grid 2 Accent 1" w:uiPriority="68"/>
-    <w:lsdException w:name="Medium Grid 3 Accent 1" w:uiPriority="69"/>
-    <w:lsdException w:name="Dark List Accent 1" w:uiPriority="70"/>
-    <w:lsdException w:name="Colorful Shading Accent 1" w:uiPriority="71"/>
-    <w:lsdException w:name="Colorful List Accent 1" w:uiPriority="72"/>
-    <w:lsdException w:name="Colorful Grid Accent 1" w:uiPriority="73"/>
-    <w:lsdException w:name="Light Shading Accent 2" w:uiPriority="60"/>
-    <w:lsdException w:name="Light List Accent 2" w:uiPriority="61"/>
-    <w:lsdException w:name="Light Grid Accent 2" w:uiPriority="62"/>
-    <w:lsdException w:name="Medium Shading 1 Accent 2" w:uiPriority="63"/>
-    <w:lsdException w:name="Medium Shading 2 Accent 2" w:uiPriority="64"/>
-    <w:lsdException w:name="Medium List 1 Accent 2" w:uiPriority="65"/>
-    <w:lsdException w:name="Medium List 2 Accent 2" w:uiPriority="66"/>
-    <w:lsdException w:name="Medium Grid 1 Accent 2" w:uiPriority="67"/>
-    <w:lsdException w:name="Medium Grid 2 Accent 2" w:uiPriority="68"/>
-    <w:lsdException w:name="Medium Grid 3 Accent 2" w:uiPriority="69"/>
-    <w:lsdException w:name="Dark List Accent 2" w:uiPriority="70"/>
-    <w:lsdException w:name="Colorful Shading Accent 2" w:uiPriority="71"/>
-    <w:lsdException w:name="Colorful List Accent 2" w:uiPriority="72"/>
-    <w:lsdException w:name="Colorful Grid Accent 2" w:uiPriority="73"/>
-    <w:lsdException w:name="Light Shading Accent 3" w:uiPriority="60"/>
-    <w:lsdException w:name="Light List Accent 3" w:uiPriority="61"/>
-    <w:lsdException w:name="Light Grid Accent 3" w:uiPriority="62"/>
-    <w:lsdException w:name="Medium Shading 1 Accent 3" w:uiPriority="63"/>
-    <w:lsdException w:name="Medium Shading 2 Accent 3" w:uiPriority="64"/>
-    <w:lsdException w:name="Medium List 1 Accent 3" w:uiPriority="65"/>
-    <w:lsdException w:name="Medium List 2 Accent 3" w:uiPriority="66"/>
-    <w:lsdException w:name="Medium Grid 1 Accent 3" w:uiPriority="67"/>
-    <w:lsdException w:name="Medium Grid 2 Accent 3" w:uiPriority="68"/>
-    <w:lsdException w:name="Medium Grid 3 Accent 3" w:uiPriority="69"/>
-    <w:lsdException w:name="Dark List Accent 3" w:uiPriority="70"/>
-    <w:lsdException w:name="Colorful Shading Accent 3" w:uiPriority="71"/>
-    <w:lsdException w:name="Colorful List Accent 3" w:uiPriority="72"/>
-    <w:lsdException w:name="Colorful Grid Accent 3" w:uiPriority="73"/>
-    <w:lsdException w:name="Light Shading Accent 4" w:uiPriority="60"/>
-    <w:lsdException w:name="Light List Accent 4" w:uiPriority="61"/>
-    <w:lsdException w:name="Light Grid Accent 4" w:uiPriority="62"/>
-    <w:lsdException w:name="Medium Shading 1 Accent 4" w:uiPriority="63"/>
-    <w:lsdException w:name="Medium Shading 2 Accent 4" w:uiPriority="64"/>
-    <w:lsdException w:name="Medium List 1 Accent 4" w:uiPriority="65"/>
-    <w:lsdException w:name="Medium List 2 Accent 4" w:uiPriority="66"/>
-    <w:lsdException w:name="Medium Grid 1 Accent 4" w:uiPriority="67"/>
-    <w:lsdException w:name="Medium Grid 2 Accent 4" w:uiPriority="68"/>
-    <w:lsdException w:name="Medium Grid 3 Accent 4" w:uiPriority="69"/>
-    <w:lsdException w:name="Dark List Accent 4" w:uiPriority="70"/>
-    <w:lsdException w:name="Colorful Shading Accent 4" w:uiPriority="71"/>
-    <w:lsdException w:name="Colorful List Accent 4" w:uiPriority="72"/>
-    <w:lsdException w:name="Colorful Grid Accent 4" w:uiPriority="73"/>
-    <w:lsdException w:name="Light Shading Accent 5" w:uiPriority="60"/>
-    <w:lsdException w:name="Light List Accent 5" w:uiPriority="61"/>
-    <w:lsdException w:name="Light Grid Accent 5" w:uiPriority="62"/>
-    <w:lsdException w:name="Medium Shading 1 Accent 5" w:uiPriority="63"/>
-    <w:lsdException w:name="Medium Shading 2 Accent 5" w:uiPriority="64"/>
-    <w:lsdException w:name="Medium List 1 Accent 5" w:uiPriority="65"/>
-    <w:lsdException w:name="Medium List 2 Accent 5" w:uiPriority="66"/>
-    <w:lsdException w:name="Medium Grid 1 Accent 5" w:uiPriority="67"/>
-    <w:lsdException w:name="Medium Grid 2 Accent 5" w:uiPriority="68"/>
-    <w:lsdException w:name="Medium Grid 3 Accent 5" w:uiPriority="69"/>
-    <w:lsdException w:name="Dark List Accent 5" w:uiPriority="70"/>
-    <w:lsdException w:name="Colorful Shading Accent 5" w:uiPriority="71"/>
-    <w:lsdException w:name="Colorful List Accent 5" w:uiPriority="72"/>
-    <w:lsdException w:name="Colorful Grid Accent 5" w:uiPriority="73"/>
-    <w:lsdException w:name="Light Shading Accent 6" w:uiPriority="60"/>
-    <w:lsdException w:name="Light List Accent 6" w:uiPriority="61"/>
-    <w:lsdException w:name="Light Grid Accent 6" w:uiPriority="62"/>
-    <w:lsdException w:name="Medium Shading 1 Accent 6" w:uiPriority="63"/>
-    <w:lsdException w:name="Medium Shading 2 Accent 6" w:uiPriority="64"/>
-    <w:lsdException w:name="Medium List 1 Accent 6" w:uiPriority="65"/>
-    <w:lsdException w:name="Medium List 2 Accent 6" w:uiPriority="66"/>
-    <w:lsdException w:name="Medium Grid 1 Accent 6" w:uiPriority="67"/>
-    <w:lsdException w:name="Medium Grid 2 Accent 6" w:uiPriority="68"/>
-    <w:lsdException w:name="Medium Grid 3 Accent 6" w:uiPriority="69"/>
-    <w:lsdException w:name="Dark List Accent 6" w:uiPriority="70"/>
-    <w:lsdException w:name="Colorful Shading Accent 6" w:uiPriority="71"/>
-    <w:lsdException w:name="Colorful List Accent 6" w:uiPriority="72"/>
-    <w:lsdException w:name="Colorful Grid Accent 6" w:uiPriority="73"/>
-    <w:lsdException w:name="Subtle Emphasis" w:uiPriority="19" w:qFormat="1"/>
-    <w:lsdException w:name="Intense Emphasis" w:uiPriority="21" w:qFormat="1"/>
-    <w:lsdException w:name="Subtle Reference" w:uiPriority="31" w:qFormat="1"/>
-    <w:lsdException w:name="Intense Reference" w:uiPriority="32" w:qFormat="1"/>
-    <w:lsdException w:name="Book Title" w:uiPriority="33" w:qFormat="1"/>
-    <w:lsdException w:name="Bibliography" w:semiHidden="1" w:uiPriority="37" w:unhideWhenUsed="1"/>
-    <w:lsdException w:name="TOC Heading" w:semiHidden="1" w:uiPriority="39" w:unhideWhenUsed="1" w:qFormat="1"/>
-    <w:lsdException w:name="Plain Table 1" w:uiPriority="41"/>
-    <w:lsdException w:name="Plain Table 2" w:uiPriority="42"/>
-    <w:lsdException w:name="Plain Table 3" w:uiPriority="43"/>
-    <w:lsdException w:name="Plain Table 4" w:uiPriority="44"/>
-    <w:lsdException w:name="Plain Table 5" w:uiPriority="45"/>
-    <w:lsdException w:name="Grid Table Light" w:uiPriority="40"/>
-    <w:lsdException w:name="Grid Table 1 Light" w:uiPriority="46"/>
-    <w:lsdException w:name="Grid Table 2" w:uiPriority="47"/>
-    <w:lsdException w:name="Grid Table 3" w:uiPriority="48"/>
-    <w:lsdException w:name="Grid Table 4" w:uiPriority="49"/>
-    <w:lsdException w:name="Grid Table 5 Dark" w:uiPriority="50"/>
-    <w:lsdException w:name="Grid Table 6 Colorful" w:uiPriority="51"/>
-    <w:lsdException w:name="Grid Table 7 Colorful" w:uiPriority="52"/>
-    <w:lsdException w:name="Grid Table 1 Light Accent 1" w:uiPriority="46"/>
-    <w:lsdException w:name="Grid Table 2 Accent 1" w:uiPriority="47"/>
-    <w:lsdException w:name="Grid Table 3 Accent 1" w:uiPriority="48"/>
-    <w:lsdException w:name="Grid Table 4 Accent 1" w:uiPriority="49"/>
-    <w:lsdException w:name="Grid Table 5 Dark Accent 1" w:uiPriority="50"/>
-    <w:lsdException w:name="Grid Table 6 Colorful Accent 1" w:uiPriority="51"/>
-    <w:lsdException w:name="Grid Table 7 Colorful Accent 1" w:uiPriority="52"/>
-    <w:lsdException w:name="Grid Table 1 Light Accent 2" w:uiPriority="46"/>
-    <w:lsdException w:name="Grid Table 2 Accent 2" w:uiPriority="47"/>
-    <w:lsdException w:name="Grid Table 3 Accent 2" w:uiPriority="48"/>
-    <w:lsdException w:name="Grid Table 4 Accent 2" w:uiPriority="49"/>
-    <w:lsdException w:name="Grid Table 5 Dark Accent 2" w:uiPriority="50"/>
-    <w:lsdException w:name="Grid Table 6 Colorful Accent 2" w:uiPriority="51"/>
-    <w:lsdException w:name="Grid Table 7 Colorful Accent 2" w:uiPriority="52"/>
-    <w:lsdException w:name="Grid Table 1 Light Accent 3" w:uiPriority="46"/>
-    <w:lsdException w:name="Grid Table 2 Accent 3" w:uiPriority="47"/>
-    <w:lsdException w:name="Grid Table 3 Accent 3" w:uiPriority="48"/>
-    <w:lsdException w:name="Grid Table 4 Accent 3" w:uiPriority="49"/>
-    <w:lsdException w:name="Grid Table 5 Dark Accent 3" w:uiPriority="50"/>
-    <w:lsdException w:name="Grid Table 6 Colorful Accent 3" w:uiPriority="51"/>
-    <w:lsdException w:name="Grid Table 7 Colorful Accent 3" w:uiPriority="52"/>
-    <w:lsdException w:name="Grid Table 1 Light Accent 4" w:uiPriority="46"/>
-    <w:lsdException w:name="Grid Table 2 Accent 4" w:uiPriority="47"/>
-    <w:lsdException w:name="Grid Table 3 Accent 4" w:uiPriority="48"/>
-    <w:lsdException w:name="Grid Table 4 Accent 4" w:uiPriority="49"/>
-    <w:lsdException w:name="Grid Table 5 Dark Accent 4" w:uiPriority="50"/>
-    <w:lsdException w:name="Grid Table 6 Colorful Accent 4" w:uiPriority="51"/>
-    <w:lsdException w:name="Grid Table 7 Colorful Accent 4" w:uiPriority="52"/>
-    <w:lsdException w:name="Grid Table 1 Light Accent 5" w:uiPriority="46"/>
-    <w:lsdException w:name="Grid Table 2 Accent 5" w:uiPriority="47"/>
-    <w:lsdException w:name="Grid Table 3 Accent 5" w:uiPriority="48"/>
-    <w:lsdException w:name="Grid Table 4 Accent 5" w:uiPriority="49"/>
-    <w:lsdException w:name="Grid Table 5 Dark Accent 5" w:uiPriority="50"/>
-    <w:lsdException w:name="Grid Table 6 Colorful Accent 5" w:uiPriority="51"/>
-    <w:lsdException w:name="Grid Table 7 Colorful Accent 5" w:uiPriority="52"/>
-    <w:lsdException w:name="Grid Table 1 Light Accent 6" w:uiPriority="46"/>
-    <w:lsdException w:name="Grid Table 2 Accent 6" w:uiPriority="47"/>
-    <w:lsdException w:name="Grid Table 3 Accent 6" w:uiPriority="48"/>
-    <w:lsdException w:name="Grid Table 4 Accent 6" w:uiPriority="49"/>
-    <w:lsdException w:name="Grid Table 5 Dark Accent 6" w:uiPriority="50"/>
-    <w:lsdException w:name="Grid Table 6 Colorful Accent 6" w:uiPriority="51"/>
-    <w:lsdException w:name="Grid Table 7 Colorful Accent 6" w:uiPriority="52"/>
-    <w:lsdException w:name="List Table 1 Light" w:uiPriority="46"/>
-    <w:lsdException w:name="List Table 2" w:uiPriority="47"/>
-    <w:lsdException w:name="List Table 3" w:uiPriority="48"/>
-    <w:lsdException w:name="List Table 4" w:uiPriority="49"/>
-    <w:lsdException w:name="List Table 5 Dark" w:uiPriority="50"/>
-    <w:lsdException w:name="List Table 6 Colorful" w:uiPriority="51"/>
-    <w:lsdException w:name="List Table 7 Colorful" w:uiPriority="52"/>
-    <w:lsdException w:name="List Table 1 Light Accent 1" w:uiPriority="46"/>
-    <w:lsdException w:name="List Table 2 Accent 1" w:uiPriority="47"/>
-    <w:lsdException w:name="List Table 3 Accent 1" w:uiPriority="48"/>
-    <w:lsdException w:name="List Table 4 Accent 1" w:uiPriority="49"/>
-    <w:lsdException w:name="List Table 5 Dark Accent 1" w:uiPriority="50"/>
-    <w:lsdException w:name="List Table 6 Colorful Accent 1" w:uiPriority="51"/>
-    <w:lsdException w:name="List Table 7 Colorful Accent 1" w:uiPriority="52"/>
-    <w:lsdException w:name="List Table 1 Light Accent 2" w:uiPriority="46"/>
-    <w:lsdException w:name="List Table 2 Accent 2" w:uiPriority="47"/>
-    <w:lsdException w:name="List Table 3 Accent 2" w:uiPriority="48"/>
-    <w:lsdException w:name="List Table 4 Accent 2" w:uiPriority="49"/>
-    <w:lsdException w:name="List Table 5 Dark Accent 2" w:uiPriority="50"/>
-    <w:lsdException w:name="List Table 6 Colorful Accent 2" w:uiPriority="51"/>
-    <w:lsdException w:name="List Table 7 Colorful Accent 2" w:uiPriority="52"/>
-    <w:lsdException w:name="List Table 1 Light Accent 3" w:uiPriority="46"/>
-    <w:lsdException w:name="List Table 2 Accent 3" w:uiPriority="47"/>
-    <w:lsdException w:name="List Table 3 Accent 3" w:uiPriority="48"/>
-    <w:lsdException w:name="List Table 4 Accent 3" w:uiPriority="49"/>
-    <w:lsdException w:name="List Table 5 Dark Accent 3" w:uiPriority="50"/>
-    <w:lsdException w:name="List Table 6 Colorful Accent 3" w:uiPriority="51"/>
-    <w:lsdException w:name="List Table 7 Colorful Accent 3" w:uiPriority="52"/>
-    <w:lsdException w:name="List Table 1 Light Accent 4" w:uiPriority="46"/>
-    <w:lsdException w:name="List Table 2 Accent 4" w:uiPriority="47"/>
-    <w:lsdException w:name="List Table 3 Accent 4" w:uiPriority="48"/>
-    <w:lsdException w:name="List Table 4 Accent 4" w:uiPriority="49"/>
-    <w:lsdException w:name="List Table 5 Dark Accent 4" w:uiPriority="50"/>
-    <w:lsdException w:name="List Table 6 Colorful Accent 4" w:uiPriority="51"/>
-    <w:lsdException w:name="List Table 7 Colorful Accent 4" w:uiPriority="52"/>
-    <w:lsdException w:name="List Table 1 Light Accent 5" w:uiPriority="46"/>
-    <w:lsdException w:name="List Table 2 Accent 5" w:uiPriority="47"/>
-    <w:lsdException w:name="List Table 3 Accent 5" w:uiPriority="48"/>
-    <w:lsdException w:name="List Table 4 Accent 5" w:uiPriority="49"/>
-    <w:lsdException w:name="List Table 5 Dark Accent 5" w:uiPriority="50"/>
-    <w:lsdException w:name="List Table 6 Colorful Accent 5" w:uiPriority="51"/>
-    <w:lsdException w:name="List Table 7 Colorful Accent 5" w:uiPriority="52"/>
-    <w:lsdException w:name="List Table 1 Light Accent 6" w:uiPriority="46"/>
-    <w:lsdException w:name="List Table 2 Accent 6" w:uiPriority="47"/>
-    <w:lsdException w:name="List Table 3 Accent 6" w:uiPriority="48"/>
-    <w:lsdException w:name="List Table 4 Accent 6" w:uiPriority="49"/>
-    <w:lsdException w:name="List Table 5 Dark Accent 6" w:uiPriority="50"/>
-    <w:lsdException w:name="List Table 6 Colorful Accent 6" w:uiPriority="51"/>
-    <w:lsdException w:name="List Table 7 Colorful Accent 6" w:uiPriority="52"/>
-    <w:lsdException w:name="Mention" w:semiHidden="1" w:unhideWhenUsed="1"/>
-    <w:lsdException w:name="Smart Hyperlink" w:semiHidden="1" w:unhideWhenUsed="1"/>
-    <w:lsdException w:name="Hashtag" w:semiHidden="1" w:unhideWhenUsed="1"/>
-    <w:lsdException w:name="Unresolved Mention" w:semiHidden="1" w:unhideWhenUsed="1"/>
-    <w:lsdException w:name="Smart Link" w:semiHidden="1" w:unhideWhenUsed="1"/>
-  </w:latentStyles>
-  <w:style w:type="paragraph" w:default="1" w:styleId="Normal">
-    <w:name w:val="Normal"/>
-    <w:qFormat/>
-  </w:style>
-  <w:style w:type="character" w:default="1" w:styleId="DefaultParagraphFont">
-    <w:name w:val="Default Paragraph Font"/>
-    <w:uiPriority w:val="1"/>
-    <w:semiHidden/>
-    <w:unhideWhenUsed/>
-  </w:style>
-  <w:style w:type="table" w:default="1" w:styleId="TableNormal">
-    <w:name w:val="Normal Table"/>
-    <w:uiPriority w:val="99"/>
-    <w:semiHidden/>
-    <w:unhideWhenUsed/>
-    <w:tblPr>
-      <w:tblInd w:w="0" w:type="dxa"/>
-      <w:tblCellMar>
-        <w:top w:w="0" w:type="dxa"/>
-        <w:left w:w="108" w:type="dxa"/>
-        <w:bottom w:w="0" w:type="dxa"/>
-        <w:right w:w="108" w:type="dxa"/>
-      </w:tblCellMar>
-    </w:tblPr>
-  </w:style>
-  <w:style w:type="numbering" w:default="1" w:styleId="NoList">
-    <w:name w:val="No List"/>
-    <w:uiPriority w:val="99"/>
-    <w:semiHidden/>
-    <w:unhideWhenUsed/>
-  </w:style>
-  <w:style w:type="paragraph" w:customStyle="1" w:styleId="AE930705BED54B3F88C848D0F832EEBE">
-    <w:name w:val="AE930705BED54B3F88C848D0F832EEBE"/>
-  </w:style>
-  <w:style w:type="paragraph" w:customStyle="1" w:styleId="3430DCA20CA24EA7A6EB35BAB3C77428">
-    <w:name w:val="3430DCA20CA24EA7A6EB35BAB3C77428"/>
-  </w:style>
-  <w:style w:type="paragraph" w:customStyle="1" w:styleId="EB92643AB9C9487F8297A154E03B9E60">
-    <w:name w:val="EB92643AB9C9487F8297A154E03B9E60"/>
-  </w:style>
-  <w:style w:type="paragraph" w:customStyle="1" w:styleId="46148CE720AB4D319FA5D31DCD0D4AA3">
-    <w:name w:val="46148CE720AB4D319FA5D31DCD0D4AA3"/>
-  </w:style>
-  <w:style w:type="paragraph" w:customStyle="1" w:styleId="BD2CAE9DA8DA48EABDF1F47F671BEF1B">
-    <w:name w:val="BD2CAE9DA8DA48EABDF1F47F671BEF1B"/>
-  </w:style>
-  <w:style w:type="paragraph" w:customStyle="1" w:styleId="C5131CB415D9415E85FEF50A6A077F58">
-    <w:name w:val="C5131CB415D9415E85FEF50A6A077F58"/>
-  </w:style>
-  <w:style w:type="paragraph" w:customStyle="1" w:styleId="C4A4BE6A41AE4BB084341C288B43A461">
-    <w:name w:val="C4A4BE6A41AE4BB084341C288B43A461"/>
-    <w:rsid w:val="00A477A4"/>
-  </w:style>
-  <w:style w:type="paragraph" w:customStyle="1" w:styleId="D75E45FC9A694EEDA406CB9935D5C788">
-    <w:name w:val="D75E45FC9A694EEDA406CB9935D5C788"/>
-    <w:rsid w:val="00A477A4"/>
-  </w:style>
-  <w:style w:type="paragraph" w:customStyle="1" w:styleId="064AF4E6BAFB4FA18D826C477369EAC2">
-    <w:name w:val="064AF4E6BAFB4FA18D826C477369EAC2"/>
-    <w:rsid w:val="00A477A4"/>
-  </w:style>
-  <w:style w:type="paragraph" w:customStyle="1" w:styleId="AA2C09508ECD47209FF949BFDB0EC26E">
-    <w:name w:val="AA2C09508ECD47209FF949BFDB0EC26E"/>
-    <w:rsid w:val="00A477A4"/>
-  </w:style>
-  <w:style w:type="paragraph" w:customStyle="1" w:styleId="D424131461754C52BA45FB1CC44E8FDC">
-    <w:name w:val="D424131461754C52BA45FB1CC44E8FDC"/>
-    <w:rsid w:val="00A477A4"/>
-  </w:style>
-  <w:style w:type="paragraph" w:customStyle="1" w:styleId="8F06047A45BC48A9BFE51B3D678D7C17">
-    <w:name w:val="8F06047A45BC48A9BFE51B3D678D7C17"/>
-    <w:rsid w:val="00A477A4"/>
-  </w:style>
-  <w:style w:type="paragraph" w:customStyle="1" w:styleId="4176C9EB2628422FB70CFAB1A61894D5">
-    <w:name w:val="4176C9EB2628422FB70CFAB1A61894D5"/>
-    <w:rsid w:val="00A477A4"/>
-  </w:style>
-  <w:style w:type="paragraph" w:customStyle="1" w:styleId="14DA632CE6234C5FA64BDEDFC1E1F59D">
-    <w:name w:val="14DA632CE6234C5FA64BDEDFC1E1F59D"/>
-    <w:rsid w:val="00A477A4"/>
-  </w:style>
-  <w:style w:type="paragraph" w:customStyle="1" w:styleId="866F6B44EE664F3FA571F5EBE1B6B8F3">
-    <w:name w:val="866F6B44EE664F3FA571F5EBE1B6B8F3"/>
-    <w:rsid w:val="00A477A4"/>
-  </w:style>
-  <w:style w:type="paragraph" w:customStyle="1" w:styleId="A0BC7419BC53422397098AB0AE4F3B9F">
-    <w:name w:val="A0BC7419BC53422397098AB0AE4F3B9F"/>
-    <w:rsid w:val="00A477A4"/>
-  </w:style>
-  <w:style w:type="paragraph" w:customStyle="1" w:styleId="28BDC0B46E644C988F89A65D6F14918D">
-    <w:name w:val="28BDC0B46E644C988F89A65D6F14918D"/>
-    <w:rsid w:val="00A477A4"/>
-  </w:style>
-  <w:style w:type="paragraph" w:customStyle="1" w:styleId="5DA79C9C7BE4411DB4BB2467B1D93E8F">
-    <w:name w:val="5DA79C9C7BE4411DB4BB2467B1D93E8F"/>
-    <w:rsid w:val="00A477A4"/>
-  </w:style>
-  <w:style w:type="paragraph" w:customStyle="1" w:styleId="B393B1E8BA7A4237B2567E2F61668075">
-    <w:name w:val="B393B1E8BA7A4237B2567E2F61668075"/>
-    <w:rsid w:val="00A477A4"/>
-  </w:style>
-  <w:style w:type="paragraph" w:customStyle="1" w:styleId="F7075F490D284218BF6B5E02867D9A1B">
-    <w:name w:val="F7075F490D284218BF6B5E02867D9A1B"/>
-    <w:rsid w:val="00A477A4"/>
-  </w:style>
-  <w:style w:type="paragraph" w:customStyle="1" w:styleId="5F9724B787794EFE95E7F388ED47B883">
-    <w:name w:val="5F9724B787794EFE95E7F388ED47B883"/>
-    <w:rsid w:val="00A477A4"/>
-  </w:style>
-  <w:style w:type="paragraph" w:customStyle="1" w:styleId="A3B17161FAFB4A8182728DD676B5A9C3">
-    <w:name w:val="A3B17161FAFB4A8182728DD676B5A9C3"/>
-    <w:rsid w:val="00A477A4"/>
-  </w:style>
-  <w:style w:type="paragraph" w:customStyle="1" w:styleId="32E9AEC2AD0A4BF39E947DF1EFDA7B12">
-    <w:name w:val="32E9AEC2AD0A4BF39E947DF1EFDA7B12"/>
-    <w:rsid w:val="00A477A4"/>
-  </w:style>
-  <w:style w:type="paragraph" w:customStyle="1" w:styleId="20BD204F083F47C49D5089A80F3C9FC4">
-    <w:name w:val="20BD204F083F47C49D5089A80F3C9FC4"/>
-    <w:rsid w:val="00A477A4"/>
-  </w:style>
-  <w:style w:type="paragraph" w:customStyle="1" w:styleId="B2E6CA8DEE914D13942966113C5ADBC1">
-    <w:name w:val="B2E6CA8DEE914D13942966113C5ADBC1"/>
-    <w:rsid w:val="00A477A4"/>
-  </w:style>
-  <w:style w:type="paragraph" w:customStyle="1" w:styleId="4109116E758D46D3901DE827C071F4C7">
-    <w:name w:val="4109116E758D46D3901DE827C071F4C7"/>
-    <w:rsid w:val="00A477A4"/>
-  </w:style>
-  <w:style w:type="paragraph" w:customStyle="1" w:styleId="4183E60E3FC743DA9EF686096B164D3F">
-    <w:name w:val="4183E60E3FC743DA9EF686096B164D3F"/>
-    <w:rsid w:val="00A477A4"/>
-  </w:style>
-  <w:style w:type="paragraph" w:customStyle="1" w:styleId="F180EED6B5E64A55B05A42D71F73AB5D">
-    <w:name w:val="F180EED6B5E64A55B05A42D71F73AB5D"/>
-    <w:rsid w:val="00A477A4"/>
-  </w:style>
-  <w:style w:type="paragraph" w:customStyle="1" w:styleId="1CF35B99832D4DAB81BE8D469CDFE68F">
-    <w:name w:val="1CF35B99832D4DAB81BE8D469CDFE68F"/>
-    <w:rsid w:val="00A477A4"/>
-  </w:style>
-</w:styles>
-</file>
-
-<file path=word/glossary/webSettings.xml><?xml version="1.0" encoding="utf-8"?>
-<w:webSettings xmlns:mc="http://schemas.openxmlformats.org/markup-compatibility/2006" xmlns:r="http://schemas.openxmlformats.org/officeDocument/2006/relationships" xmlns:w="http://schemas.openxmlformats.org/wordprocessingml/2006/main" xmlns:w14="http://schemas.microsoft.com/office/word/2010/wordml" xmlns:w15="http://schemas.microsoft.com/office/word/2012/wordml" xmlns:w16cex="http://schemas.microsoft.com/office/word/2018/wordml/cex" xmlns:w16cid="http://schemas.microsoft.com/office/word/2016/wordml/cid" xmlns:w16="http://schemas.microsoft.com/office/word/2018/wordml" xmlns:w16se="http://schemas.microsoft.com/office/word/2015/wordml/symex" mc:Ignorable="w14 w15 w16se w16cid w16 w16cex">
-  <w:optimizeForBrowser/>
-  <w:allowPNG/>
-</w:webSettings>
 </file>
 
 <file path=word/theme/theme1.xml><?xml version="1.0" encoding="utf-8"?>

</xml_diff>